<commit_message>
Finished writting the first part.
</commit_message>
<xml_diff>
--- a/assignment.docx
+++ b/assignment.docx
@@ -16,7 +16,6 @@
       <w:r>
         <w:rPr>
           <w:noProof/>
-          <w:lang w:val="ru-RU"/>
         </w:rPr>
         <w:drawing>
           <wp:inline distT="114300" distB="114300" distL="114300" distR="114300">
@@ -64,6 +63,7 @@
           <w:rFonts w:ascii="Times New Roman" w:eastAsia="Times New Roman" w:hAnsi="Times New Roman" w:cs="Times New Roman"/>
           <w:sz w:val="32"/>
           <w:szCs w:val="32"/>
+          <w:lang w:val="en-US"/>
         </w:rPr>
       </w:pPr>
       <w:r>
@@ -71,6 +71,7 @@
           <w:rFonts w:ascii="Times New Roman" w:eastAsia="Times New Roman" w:hAnsi="Times New Roman" w:cs="Times New Roman"/>
           <w:sz w:val="32"/>
           <w:szCs w:val="32"/>
+          <w:lang w:val="en-US"/>
         </w:rPr>
         <w:t>ADDIS ABABA UNIVERSITY</w:t>
       </w:r>
@@ -84,6 +85,7 @@
           <w:rFonts w:ascii="Times New Roman" w:eastAsia="Times New Roman" w:hAnsi="Times New Roman" w:cs="Times New Roman"/>
           <w:sz w:val="32"/>
           <w:szCs w:val="32"/>
+          <w:lang w:val="en-US"/>
         </w:rPr>
       </w:pPr>
       <w:r>
@@ -91,6 +93,7 @@
           <w:rFonts w:ascii="Times New Roman" w:eastAsia="Times New Roman" w:hAnsi="Times New Roman" w:cs="Times New Roman"/>
           <w:sz w:val="32"/>
           <w:szCs w:val="32"/>
+          <w:lang w:val="en-US"/>
         </w:rPr>
         <w:t>ADDIS ABABA INSTITUTE OF TECHNOLOGY</w:t>
       </w:r>
@@ -104,6 +107,7 @@
           <w:rFonts w:ascii="Times New Roman" w:eastAsia="Times New Roman" w:hAnsi="Times New Roman" w:cs="Times New Roman"/>
           <w:sz w:val="32"/>
           <w:szCs w:val="32"/>
+          <w:lang w:val="en-US"/>
         </w:rPr>
       </w:pPr>
       <w:r>
@@ -111,6 +115,7 @@
           <w:rFonts w:ascii="Times New Roman" w:eastAsia="Times New Roman" w:hAnsi="Times New Roman" w:cs="Times New Roman"/>
           <w:sz w:val="32"/>
           <w:szCs w:val="32"/>
+          <w:lang w:val="en-US"/>
         </w:rPr>
         <w:t>CENTER OF INFORMATION TECHNOLOGY AND SCIENTIFIC COMPUTING</w:t>
       </w:r>
@@ -120,6 +125,9 @@
         <w:pStyle w:val="normal0"/>
         <w:spacing w:before="240" w:after="160" w:line="259" w:lineRule="auto"/>
         <w:ind w:left="4320"/>
+        <w:rPr>
+          <w:lang w:val="en-US"/>
+        </w:rPr>
       </w:pPr>
     </w:p>
     <w:p>
@@ -127,6 +135,9 @@
         <w:pStyle w:val="normal0"/>
         <w:spacing w:before="240" w:after="160" w:line="259" w:lineRule="auto"/>
         <w:ind w:left="4320"/>
+        <w:rPr>
+          <w:lang w:val="en-US"/>
+        </w:rPr>
       </w:pPr>
     </w:p>
     <w:p>
@@ -134,12 +145,18 @@
         <w:pStyle w:val="normal0"/>
         <w:spacing w:before="240" w:after="160" w:line="259" w:lineRule="auto"/>
         <w:ind w:left="4320"/>
+        <w:rPr>
+          <w:lang w:val="en-US"/>
+        </w:rPr>
       </w:pPr>
     </w:p>
     <w:p>
       <w:pPr>
         <w:pStyle w:val="normal0"/>
         <w:spacing w:before="240" w:after="160" w:line="259" w:lineRule="auto"/>
+        <w:rPr>
+          <w:lang w:val="en-US"/>
+        </w:rPr>
       </w:pPr>
       <w:r>
         <w:rPr>
@@ -147,6 +164,7 @@
           <w:b/>
           <w:sz w:val="28"/>
           <w:szCs w:val="28"/>
+          <w:lang w:val="en-US"/>
         </w:rPr>
         <w:t xml:space="preserve">Prepared By: </w:t>
       </w:r>
@@ -155,8 +173,29 @@
           <w:rFonts w:ascii="Times New Roman" w:eastAsia="Times New Roman" w:hAnsi="Times New Roman" w:cs="Times New Roman"/>
           <w:sz w:val="28"/>
           <w:szCs w:val="28"/>
-        </w:rPr>
-        <w:t>- Kevin Shitaye.</w:t>
+          <w:lang w:val="en-US"/>
+        </w:rPr>
+        <w:t xml:space="preserve">- Kevin </w:t>
+      </w:r>
+      <w:proofErr w:type="spellStart"/>
+      <w:r>
+        <w:rPr>
+          <w:rFonts w:ascii="Times New Roman" w:eastAsia="Times New Roman" w:hAnsi="Times New Roman" w:cs="Times New Roman"/>
+          <w:sz w:val="28"/>
+          <w:szCs w:val="28"/>
+          <w:lang w:val="en-US"/>
+        </w:rPr>
+        <w:t>Shitaye</w:t>
+      </w:r>
+      <w:proofErr w:type="spellEnd"/>
+      <w:r>
+        <w:rPr>
+          <w:rFonts w:ascii="Times New Roman" w:eastAsia="Times New Roman" w:hAnsi="Times New Roman" w:cs="Times New Roman"/>
+          <w:sz w:val="28"/>
+          <w:szCs w:val="28"/>
+          <w:lang w:val="en-US"/>
+        </w:rPr>
+        <w:t>.</w:t>
       </w:r>
     </w:p>
     <w:p>
@@ -164,6 +203,9 @@
         <w:pStyle w:val="normal0"/>
         <w:spacing w:before="240" w:after="160" w:line="259" w:lineRule="auto"/>
         <w:ind w:left="4320"/>
+        <w:rPr>
+          <w:lang w:val="en-US"/>
+        </w:rPr>
       </w:pPr>
     </w:p>
     <w:p>
@@ -171,6 +213,9 @@
         <w:pStyle w:val="normal0"/>
         <w:spacing w:before="240" w:after="160" w:line="259" w:lineRule="auto"/>
         <w:ind w:left="4320"/>
+        <w:rPr>
+          <w:lang w:val="en-US"/>
+        </w:rPr>
       </w:pPr>
     </w:p>
     <w:p>
@@ -462,6 +507,7 @@
         <w:spacing w:line="360" w:lineRule="auto"/>
         <w:rPr>
           <w:rFonts w:ascii="Arial" w:hAnsi="Arial" w:cs="Arial"/>
+          <w:color w:val="auto"/>
           <w:sz w:val="32"/>
           <w:szCs w:val="32"/>
           <w:lang w:val="en-US"/>
@@ -470,6 +516,7 @@
       <w:r>
         <w:rPr>
           <w:rFonts w:ascii="Arial" w:hAnsi="Arial" w:cs="Arial"/>
+          <w:color w:val="auto"/>
           <w:sz w:val="32"/>
           <w:szCs w:val="32"/>
           <w:lang w:val="en-US"/>
@@ -480,6 +527,7 @@
       <w:r>
         <w:rPr>
           <w:rFonts w:ascii="Arial" w:hAnsi="Arial" w:cs="Arial"/>
+          <w:color w:val="auto"/>
           <w:sz w:val="32"/>
           <w:szCs w:val="32"/>
           <w:lang w:val="en-US"/>
@@ -493,6 +541,7 @@
         <w:spacing w:line="240" w:lineRule="auto"/>
         <w:rPr>
           <w:rFonts w:ascii="Arial" w:hAnsi="Arial" w:cs="Arial"/>
+          <w:color w:val="auto"/>
           <w:sz w:val="28"/>
           <w:szCs w:val="28"/>
           <w:lang w:val="en-US"/>
@@ -501,6 +550,7 @@
       <w:r>
         <w:rPr>
           <w:rFonts w:ascii="Arial" w:hAnsi="Arial" w:cs="Arial"/>
+          <w:color w:val="auto"/>
           <w:sz w:val="28"/>
           <w:szCs w:val="28"/>
           <w:lang w:val="en-US"/>
@@ -607,7 +657,27 @@
           <w:szCs w:val="24"/>
           <w:lang w:val="en-US"/>
         </w:rPr>
-        <w:t>zed in 1962 by J.C.R. Licklider a computer scientist at MIT.</w:t>
+        <w:t xml:space="preserve">zed in 1962 by J.C.R. </w:t>
+      </w:r>
+      <w:proofErr w:type="spellStart"/>
+      <w:r>
+        <w:rPr>
+          <w:rFonts w:ascii="Times New Roman" w:hAnsi="Times New Roman" w:cs="Times New Roman"/>
+          <w:sz w:val="24"/>
+          <w:szCs w:val="24"/>
+          <w:lang w:val="en-US"/>
+        </w:rPr>
+        <w:t>Licklider</w:t>
+      </w:r>
+      <w:proofErr w:type="spellEnd"/>
+      <w:r>
+        <w:rPr>
+          <w:rFonts w:ascii="Times New Roman" w:hAnsi="Times New Roman" w:cs="Times New Roman"/>
+          <w:sz w:val="24"/>
+          <w:szCs w:val="24"/>
+          <w:lang w:val="en-US"/>
+        </w:rPr>
+        <w:t xml:space="preserve"> a computer scientist at MIT.</w:t>
       </w:r>
       <w:r>
         <w:rPr>
@@ -618,6 +688,710 @@
         </w:rPr>
         <w:t xml:space="preserve"> He later shared his idea with U.S. Department of Defense Advanced Research Project Agency (ARPA).</w:t>
       </w:r>
+      <w:r>
+        <w:rPr>
+          <w:rFonts w:ascii="Helvetica" w:hAnsi="Helvetica" w:cs="Helvetica"/>
+          <w:color w:val="3F4144"/>
+          <w:sz w:val="21"/>
+          <w:szCs w:val="21"/>
+          <w:shd w:val="clear" w:color="auto" w:fill="FFFFFF"/>
+          <w:lang w:val="en-US"/>
+        </w:rPr>
+        <w:t xml:space="preserve"> </w:t>
+      </w:r>
+      <w:r>
+        <w:rPr>
+          <w:rFonts w:ascii="Times New Roman" w:hAnsi="Times New Roman" w:cs="Times New Roman"/>
+          <w:sz w:val="24"/>
+          <w:szCs w:val="24"/>
+          <w:lang w:val="en-US"/>
+        </w:rPr>
+        <w:t xml:space="preserve">Leonard </w:t>
+      </w:r>
+      <w:proofErr w:type="spellStart"/>
+      <w:r>
+        <w:rPr>
+          <w:rFonts w:ascii="Times New Roman" w:hAnsi="Times New Roman" w:cs="Times New Roman"/>
+          <w:sz w:val="24"/>
+          <w:szCs w:val="24"/>
+          <w:lang w:val="en-US"/>
+        </w:rPr>
+        <w:t>Kleinrock</w:t>
+      </w:r>
+      <w:proofErr w:type="spellEnd"/>
+      <w:r>
+        <w:rPr>
+          <w:rFonts w:ascii="Times New Roman" w:hAnsi="Times New Roman" w:cs="Times New Roman"/>
+          <w:sz w:val="24"/>
+          <w:szCs w:val="24"/>
+          <w:lang w:val="en-US"/>
+        </w:rPr>
+        <w:t>, Thomas Merrill and Lawrence G. Roberts</w:t>
+      </w:r>
+      <w:r>
+        <w:rPr>
+          <w:rFonts w:ascii="Times New Roman" w:hAnsi="Times New Roman" w:cs="Times New Roman"/>
+          <w:sz w:val="24"/>
+          <w:szCs w:val="24"/>
+          <w:lang w:val="en-US"/>
+        </w:rPr>
+        <w:t xml:space="preserve"> worked on the packet switching theory and later in 1969 the first wide area computer network became a reality which was funded by ARPA.</w:t>
+      </w:r>
+      <w:r>
+        <w:rPr>
+          <w:rFonts w:ascii="Helvetica" w:hAnsi="Helvetica" w:cs="Helvetica"/>
+          <w:color w:val="3F4144"/>
+          <w:sz w:val="21"/>
+          <w:szCs w:val="21"/>
+          <w:shd w:val="clear" w:color="auto" w:fill="FFFFFF"/>
+          <w:lang w:val="en-US"/>
+        </w:rPr>
+        <w:t xml:space="preserve"> </w:t>
+      </w:r>
+      <w:r>
+        <w:rPr>
+          <w:rFonts w:ascii="Times New Roman" w:hAnsi="Times New Roman" w:cs="Times New Roman"/>
+          <w:sz w:val="24"/>
+          <w:szCs w:val="24"/>
+          <w:lang w:val="en-US"/>
+        </w:rPr>
+        <w:t>In 1973, Robert Kahn and Vinton Cerf </w:t>
+      </w:r>
+      <w:r>
+        <w:rPr>
+          <w:rFonts w:ascii="Times New Roman" w:hAnsi="Times New Roman" w:cs="Times New Roman"/>
+          <w:sz w:val="24"/>
+          <w:szCs w:val="24"/>
+          <w:lang w:val="en-US"/>
+        </w:rPr>
+        <w:t xml:space="preserve">collaborate to develop a protocol </w:t>
+      </w:r>
+      <w:r>
+        <w:rPr>
+          <w:rFonts w:ascii="Times New Roman" w:hAnsi="Times New Roman" w:cs="Times New Roman"/>
+          <w:sz w:val="24"/>
+          <w:szCs w:val="24"/>
+          <w:lang w:val="en-US"/>
+        </w:rPr>
+        <w:t>for linking multiple networks together. This later becomes the Transmission Control Protocol/Internet Protocol (TCP/IP), a technology that links multiple networks together</w:t>
+      </w:r>
+      <w:r>
+        <w:rPr>
+          <w:rFonts w:ascii="Times New Roman" w:hAnsi="Times New Roman" w:cs="Times New Roman"/>
+          <w:sz w:val="24"/>
+          <w:szCs w:val="24"/>
+          <w:lang w:val="en-US"/>
+        </w:rPr>
+        <w:t>.</w:t>
+      </w:r>
+      <w:r>
+        <w:rPr>
+          <w:rFonts w:ascii="Times New Roman" w:hAnsi="Times New Roman" w:cs="Times New Roman"/>
+          <w:sz w:val="24"/>
+          <w:szCs w:val="24"/>
+          <w:lang w:val="en-US"/>
+        </w:rPr>
+        <w:t xml:space="preserve"> Then</w:t>
+      </w:r>
+      <w:r>
+        <w:rPr>
+          <w:rFonts w:ascii="Helvetica" w:hAnsi="Helvetica" w:cs="Helvetica"/>
+          <w:color w:val="3F4144"/>
+          <w:sz w:val="21"/>
+          <w:szCs w:val="21"/>
+          <w:shd w:val="clear" w:color="auto" w:fill="FFFFFF"/>
+          <w:lang w:val="en-US"/>
+        </w:rPr>
+        <w:t xml:space="preserve"> </w:t>
+      </w:r>
+      <w:r>
+        <w:rPr>
+          <w:rFonts w:ascii="Times New Roman" w:hAnsi="Times New Roman" w:cs="Times New Roman"/>
+          <w:sz w:val="24"/>
+          <w:szCs w:val="24"/>
+          <w:lang w:val="en-US"/>
+        </w:rPr>
+        <w:t>Robert Metcalfe develops a system using cables that allows for</w:t>
+      </w:r>
+      <w:r>
+        <w:rPr>
+          <w:rFonts w:ascii="Times New Roman" w:hAnsi="Times New Roman" w:cs="Times New Roman"/>
+          <w:sz w:val="24"/>
+          <w:szCs w:val="24"/>
+          <w:lang w:val="en-US"/>
+        </w:rPr>
+        <w:t xml:space="preserve"> transfer of more data over the network</w:t>
+      </w:r>
+      <w:r>
+        <w:rPr>
+          <w:rFonts w:ascii="Times New Roman" w:hAnsi="Times New Roman" w:cs="Times New Roman"/>
+          <w:sz w:val="24"/>
+          <w:szCs w:val="24"/>
+          <w:lang w:val="en-US"/>
+        </w:rPr>
+        <w:t>. He names this system Alto Aloha, but it later becomes known as Ethernet.</w:t>
+      </w:r>
+      <w:r>
+        <w:rPr>
+          <w:rFonts w:ascii="Times New Roman" w:hAnsi="Times New Roman" w:cs="Times New Roman"/>
+          <w:sz w:val="24"/>
+          <w:szCs w:val="24"/>
+          <w:lang w:val="en-US"/>
+        </w:rPr>
+        <w:t xml:space="preserve"> And later on in the same year </w:t>
+      </w:r>
+      <w:r>
+        <w:rPr>
+          <w:rFonts w:ascii="Times New Roman" w:hAnsi="Times New Roman" w:cs="Times New Roman"/>
+          <w:sz w:val="24"/>
+          <w:szCs w:val="24"/>
+          <w:lang w:val="en-US"/>
+        </w:rPr>
+        <w:t>University College of London (England) and Royal Radar Establishm</w:t>
+      </w:r>
+      <w:r>
+        <w:rPr>
+          <w:rFonts w:ascii="Times New Roman" w:hAnsi="Times New Roman" w:cs="Times New Roman"/>
+          <w:sz w:val="24"/>
+          <w:szCs w:val="24"/>
+          <w:lang w:val="en-US"/>
+        </w:rPr>
+        <w:t>ent (Norway) connect to ARPANET and t</w:t>
+      </w:r>
+      <w:r>
+        <w:rPr>
+          <w:rFonts w:ascii="Times New Roman" w:hAnsi="Times New Roman" w:cs="Times New Roman"/>
+          <w:sz w:val="24"/>
+          <w:szCs w:val="24"/>
+          <w:lang w:val="en-US"/>
+        </w:rPr>
+        <w:t>he term Int</w:t>
+      </w:r>
+      <w:r>
+        <w:rPr>
+          <w:rFonts w:ascii="Times New Roman" w:hAnsi="Times New Roman" w:cs="Times New Roman"/>
+          <w:sz w:val="24"/>
+          <w:szCs w:val="24"/>
+          <w:lang w:val="en-US"/>
+        </w:rPr>
+        <w:t>ernet wa</w:t>
+      </w:r>
+      <w:r>
+        <w:rPr>
+          <w:rFonts w:ascii="Times New Roman" w:hAnsi="Times New Roman" w:cs="Times New Roman"/>
+          <w:sz w:val="24"/>
+          <w:szCs w:val="24"/>
+          <w:lang w:val="en-US"/>
+        </w:rPr>
+        <w:t>s born.</w:t>
+      </w:r>
+    </w:p>
+    <w:p>
+      <w:pPr>
+        <w:pStyle w:val="Subtitle"/>
+        <w:rPr>
+          <w:rFonts w:ascii="Arial" w:hAnsi="Arial" w:cs="Arial"/>
+          <w:color w:val="auto"/>
+          <w:sz w:val="28"/>
+          <w:szCs w:val="28"/>
+          <w:lang w:val="en-US"/>
+        </w:rPr>
+      </w:pPr>
+      <w:r>
+        <w:rPr>
+          <w:rFonts w:ascii="Arial" w:hAnsi="Arial" w:cs="Arial"/>
+          <w:color w:val="auto"/>
+          <w:sz w:val="28"/>
+          <w:szCs w:val="28"/>
+          <w:lang w:val="en-US"/>
+        </w:rPr>
+        <w:t>Globalization of the internet</w:t>
+      </w:r>
+    </w:p>
+    <w:p>
+      <w:pPr>
+        <w:jc w:val="both"/>
+        <w:rPr>
+          <w:rFonts w:ascii="Times New Roman" w:hAnsi="Times New Roman" w:cs="Times New Roman"/>
+          <w:sz w:val="24"/>
+          <w:szCs w:val="24"/>
+          <w:lang w:val="en-US"/>
+        </w:rPr>
+      </w:pPr>
+      <w:r>
+        <w:rPr>
+          <w:rFonts w:ascii="Times New Roman" w:hAnsi="Times New Roman" w:cs="Times New Roman"/>
+          <w:sz w:val="24"/>
+          <w:szCs w:val="24"/>
+          <w:lang w:val="en-US"/>
+        </w:rPr>
+        <w:t xml:space="preserve">Tom Truscott and Steve </w:t>
+      </w:r>
+      <w:proofErr w:type="spellStart"/>
+      <w:r>
+        <w:rPr>
+          <w:rFonts w:ascii="Times New Roman" w:hAnsi="Times New Roman" w:cs="Times New Roman"/>
+          <w:sz w:val="24"/>
+          <w:szCs w:val="24"/>
+          <w:lang w:val="en-US"/>
+        </w:rPr>
+        <w:t>Bellovin</w:t>
+      </w:r>
+      <w:proofErr w:type="spellEnd"/>
+      <w:r>
+        <w:rPr>
+          <w:rFonts w:ascii="Times New Roman" w:hAnsi="Times New Roman" w:cs="Times New Roman"/>
+          <w:sz w:val="24"/>
+          <w:szCs w:val="24"/>
+          <w:lang w:val="en-US"/>
+        </w:rPr>
+        <w:t xml:space="preserve"> develop a Unix-based system for transferring data over phone lines via a dial-up connection. This system becomes USENET.</w:t>
+      </w:r>
+      <w:r>
+        <w:rPr>
+          <w:rFonts w:ascii="Helvetica" w:hAnsi="Helvetica" w:cs="Helvetica"/>
+          <w:color w:val="3F4144"/>
+          <w:sz w:val="21"/>
+          <w:szCs w:val="21"/>
+          <w:shd w:val="clear" w:color="auto" w:fill="FFFFFF"/>
+          <w:lang w:val="en-US"/>
+        </w:rPr>
+        <w:t xml:space="preserve"> </w:t>
+      </w:r>
+      <w:r>
+        <w:rPr>
+          <w:rFonts w:ascii="Times New Roman" w:hAnsi="Times New Roman" w:cs="Times New Roman"/>
+          <w:sz w:val="24"/>
+          <w:szCs w:val="24"/>
+          <w:lang w:val="en-US"/>
+        </w:rPr>
+        <w:t xml:space="preserve"> In 1982, the </w:t>
+      </w:r>
+      <w:proofErr w:type="spellStart"/>
+      <w:r>
+        <w:rPr>
+          <w:rFonts w:ascii="Times New Roman" w:hAnsi="Times New Roman" w:cs="Times New Roman"/>
+          <w:sz w:val="24"/>
+          <w:szCs w:val="24"/>
+          <w:lang w:val="en-US"/>
+        </w:rPr>
+        <w:t>PhoneNet</w:t>
+      </w:r>
+      <w:proofErr w:type="spellEnd"/>
+      <w:r>
+        <w:rPr>
+          <w:rFonts w:ascii="Times New Roman" w:hAnsi="Times New Roman" w:cs="Times New Roman"/>
+          <w:sz w:val="24"/>
+          <w:szCs w:val="24"/>
+          <w:lang w:val="en-US"/>
+        </w:rPr>
+        <w:t xml:space="preserve"> system is established and is connected to ARPANET and the first commercial network, </w:t>
+      </w:r>
+      <w:proofErr w:type="spellStart"/>
+      <w:r>
+        <w:rPr>
+          <w:rFonts w:ascii="Times New Roman" w:hAnsi="Times New Roman" w:cs="Times New Roman"/>
+          <w:sz w:val="24"/>
+          <w:szCs w:val="24"/>
+          <w:lang w:val="en-US"/>
+        </w:rPr>
+        <w:t>Telenet</w:t>
+      </w:r>
+      <w:proofErr w:type="spellEnd"/>
+      <w:r>
+        <w:rPr>
+          <w:rFonts w:ascii="Times New Roman" w:hAnsi="Times New Roman" w:cs="Times New Roman"/>
+          <w:sz w:val="24"/>
+          <w:szCs w:val="24"/>
+          <w:lang w:val="en-US"/>
+        </w:rPr>
+        <w:t>.</w:t>
+      </w:r>
+      <w:r>
+        <w:rPr>
+          <w:rFonts w:ascii="Times New Roman" w:hAnsi="Times New Roman" w:cs="Times New Roman"/>
+          <w:sz w:val="24"/>
+          <w:szCs w:val="24"/>
+          <w:lang w:val="en-US"/>
+        </w:rPr>
+        <w:t xml:space="preserve">  This action made internet accessible and allowed email communication between many nations of world.</w:t>
+      </w:r>
+      <w:r>
+        <w:rPr>
+          <w:rFonts w:ascii="Helvetica" w:hAnsi="Helvetica" w:cs="Helvetica"/>
+          <w:color w:val="3F4144"/>
+          <w:sz w:val="21"/>
+          <w:szCs w:val="21"/>
+          <w:shd w:val="clear" w:color="auto" w:fill="FFFFFF"/>
+          <w:lang w:val="en-US"/>
+        </w:rPr>
+        <w:t xml:space="preserve"> </w:t>
+      </w:r>
+      <w:r>
+        <w:rPr>
+          <w:rFonts w:ascii="Times New Roman" w:hAnsi="Times New Roman" w:cs="Times New Roman"/>
+          <w:sz w:val="24"/>
+          <w:szCs w:val="24"/>
+          <w:lang w:val="en-US"/>
+        </w:rPr>
+        <w:t>In 1981, Metcalfe’s company 3Com announces Ethernet products for both computer workstations and personal computers; this allows for the establishment of local area networks (LANs).</w:t>
+      </w:r>
+      <w:r>
+        <w:rPr>
+          <w:rFonts w:ascii="Times New Roman" w:hAnsi="Times New Roman" w:cs="Times New Roman"/>
+          <w:sz w:val="24"/>
+          <w:szCs w:val="24"/>
+          <w:lang w:val="en-US"/>
+        </w:rPr>
+        <w:t xml:space="preserve"> And in 1983, the Domain Name System was established this feature was for naming websites like </w:t>
+      </w:r>
+      <w:r>
+        <w:rPr>
+          <w:rFonts w:ascii="Times New Roman" w:hAnsi="Times New Roman" w:cs="Times New Roman"/>
+          <w:sz w:val="24"/>
+          <w:szCs w:val="24"/>
+          <w:lang w:val="en-US"/>
+        </w:rPr>
+        <w:t>.</w:t>
+      </w:r>
+      <w:proofErr w:type="spellStart"/>
+      <w:r>
+        <w:rPr>
+          <w:rFonts w:ascii="Times New Roman" w:hAnsi="Times New Roman" w:cs="Times New Roman"/>
+          <w:sz w:val="24"/>
+          <w:szCs w:val="24"/>
+          <w:lang w:val="en-US"/>
+        </w:rPr>
+        <w:t>edu</w:t>
+      </w:r>
+      <w:proofErr w:type="spellEnd"/>
+      <w:r>
+        <w:rPr>
+          <w:rFonts w:ascii="Times New Roman" w:hAnsi="Times New Roman" w:cs="Times New Roman"/>
+          <w:sz w:val="24"/>
+          <w:szCs w:val="24"/>
+          <w:lang w:val="en-US"/>
+        </w:rPr>
+        <w:t>, .</w:t>
+      </w:r>
+      <w:proofErr w:type="spellStart"/>
+      <w:r>
+        <w:rPr>
+          <w:rFonts w:ascii="Times New Roman" w:hAnsi="Times New Roman" w:cs="Times New Roman"/>
+          <w:sz w:val="24"/>
+          <w:szCs w:val="24"/>
+          <w:lang w:val="en-US"/>
+        </w:rPr>
+        <w:t>gov</w:t>
+      </w:r>
+      <w:proofErr w:type="spellEnd"/>
+      <w:r>
+        <w:rPr>
+          <w:rFonts w:ascii="Times New Roman" w:hAnsi="Times New Roman" w:cs="Times New Roman"/>
+          <w:sz w:val="24"/>
+          <w:szCs w:val="24"/>
+          <w:lang w:val="en-US"/>
+        </w:rPr>
+        <w:t>, .com, .mil, .org, .net</w:t>
+      </w:r>
+      <w:r>
+        <w:rPr>
+          <w:rFonts w:ascii="Times New Roman" w:hAnsi="Times New Roman" w:cs="Times New Roman"/>
+          <w:sz w:val="24"/>
+          <w:szCs w:val="24"/>
+          <w:lang w:val="en-US"/>
+        </w:rPr>
+        <w:t>. This feature made the website name</w:t>
+      </w:r>
+      <w:r>
+        <w:rPr>
+          <w:rFonts w:ascii="Times New Roman" w:hAnsi="Times New Roman" w:cs="Times New Roman"/>
+          <w:sz w:val="24"/>
+          <w:szCs w:val="24"/>
+          <w:lang w:val="en-US"/>
+        </w:rPr>
+        <w:t>s</w:t>
+      </w:r>
+      <w:r>
+        <w:rPr>
+          <w:rFonts w:ascii="Times New Roman" w:hAnsi="Times New Roman" w:cs="Times New Roman"/>
+          <w:sz w:val="24"/>
+          <w:szCs w:val="24"/>
+          <w:lang w:val="en-US"/>
+        </w:rPr>
+        <w:t xml:space="preserve"> to be easily </w:t>
+      </w:r>
+      <w:r>
+        <w:rPr>
+          <w:rFonts w:ascii="Times New Roman" w:hAnsi="Times New Roman" w:cs="Times New Roman"/>
+          <w:sz w:val="24"/>
+          <w:szCs w:val="24"/>
+          <w:lang w:val="en-US"/>
+        </w:rPr>
+        <w:t xml:space="preserve">remembered and also help in managing as the number of internet </w:t>
+      </w:r>
+      <w:proofErr w:type="gramStart"/>
+      <w:r>
+        <w:rPr>
+          <w:rFonts w:ascii="Times New Roman" w:hAnsi="Times New Roman" w:cs="Times New Roman"/>
+          <w:sz w:val="24"/>
+          <w:szCs w:val="24"/>
+          <w:lang w:val="en-US"/>
+        </w:rPr>
+        <w:t>users</w:t>
+      </w:r>
+      <w:proofErr w:type="gramEnd"/>
+      <w:r>
+        <w:rPr>
+          <w:rFonts w:ascii="Times New Roman" w:hAnsi="Times New Roman" w:cs="Times New Roman"/>
+          <w:sz w:val="24"/>
+          <w:szCs w:val="24"/>
+          <w:lang w:val="en-US"/>
+        </w:rPr>
+        <w:t xml:space="preserve"> increase.</w:t>
+      </w:r>
+      <w:r>
+        <w:rPr>
+          <w:rFonts w:ascii="Helvetica" w:hAnsi="Helvetica" w:cs="Helvetica"/>
+          <w:color w:val="3F4144"/>
+          <w:sz w:val="21"/>
+          <w:szCs w:val="21"/>
+          <w:shd w:val="clear" w:color="auto" w:fill="FFFFFF"/>
+          <w:lang w:val="en-US"/>
+        </w:rPr>
+        <w:t xml:space="preserve"> </w:t>
+      </w:r>
+      <w:r>
+        <w:rPr>
+          <w:rFonts w:ascii="Times New Roman" w:hAnsi="Times New Roman" w:cs="Times New Roman"/>
+          <w:sz w:val="24"/>
+          <w:szCs w:val="24"/>
+          <w:lang w:val="en-US"/>
+        </w:rPr>
+        <w:t>In 1990, ARPANET is decommissioned. Tim Berners-Lee and his colleagues at CERN develop hypertext markup language (HTML) and the uniform resource locator (URL), giving birth to the first incarnation of the World Wide Web</w:t>
+      </w:r>
+      <w:r>
+        <w:rPr>
+          <w:rFonts w:ascii="Times New Roman" w:hAnsi="Times New Roman" w:cs="Times New Roman"/>
+          <w:sz w:val="24"/>
+          <w:szCs w:val="24"/>
+          <w:lang w:val="en-US"/>
+        </w:rPr>
+        <w:t xml:space="preserve"> (WWW).</w:t>
+      </w:r>
+      <w:r>
+        <w:rPr>
+          <w:rFonts w:ascii="Times New Roman" w:hAnsi="Times New Roman" w:cs="Times New Roman"/>
+          <w:sz w:val="24"/>
+          <w:szCs w:val="24"/>
+          <w:lang w:val="en-US"/>
+        </w:rPr>
+        <w:t xml:space="preserve"> A watershed year for the internet comes in 1995: Microsoft launches Windows 95; Amazon, Yahoo and eBay all launch; Internet Explorer launches; and Java is created, allowing for animation on websites and creating a new flurry of internet activity</w:t>
+      </w:r>
+      <w:r>
+        <w:rPr>
+          <w:rFonts w:ascii="Times New Roman" w:hAnsi="Times New Roman" w:cs="Times New Roman"/>
+          <w:sz w:val="24"/>
+          <w:szCs w:val="24"/>
+          <w:lang w:val="en-US"/>
+        </w:rPr>
+        <w:t>, Google was founded in 1998, the first internet virus was also discovered in 1999.</w:t>
+      </w:r>
+    </w:p>
+    <w:p>
+      <w:pPr>
+        <w:pStyle w:val="Subtitle"/>
+        <w:rPr>
+          <w:rFonts w:ascii="Arial" w:hAnsi="Arial" w:cs="Arial"/>
+          <w:color w:val="auto"/>
+          <w:sz w:val="28"/>
+          <w:szCs w:val="28"/>
+          <w:lang w:val="en-US"/>
+        </w:rPr>
+      </w:pPr>
+      <w:r>
+        <w:rPr>
+          <w:rFonts w:ascii="Arial" w:hAnsi="Arial" w:cs="Arial"/>
+          <w:color w:val="auto"/>
+          <w:sz w:val="28"/>
+          <w:szCs w:val="28"/>
+          <w:lang w:val="en-US"/>
+        </w:rPr>
+        <w:t>History of the future</w:t>
+      </w:r>
+    </w:p>
+    <w:p>
+      <w:pPr>
+        <w:rPr>
+          <w:rFonts w:ascii="Times New Roman" w:hAnsi="Times New Roman" w:cs="Times New Roman"/>
+          <w:sz w:val="24"/>
+          <w:szCs w:val="24"/>
+          <w:lang w:val="en-US"/>
+        </w:rPr>
+      </w:pPr>
+      <w:r>
+        <w:rPr>
+          <w:rFonts w:ascii="Times New Roman" w:hAnsi="Times New Roman" w:cs="Times New Roman"/>
+          <w:sz w:val="24"/>
+          <w:szCs w:val="24"/>
+          <w:lang w:val="en-US"/>
+        </w:rPr>
+        <w:t xml:space="preserve">The beginning of the new century marks a great development and accessibility of the internet all over the world. As Google took over the market of the search engine, Face Book, YouTube and other social </w:t>
+      </w:r>
+      <w:proofErr w:type="gramStart"/>
+      <w:r>
+        <w:rPr>
+          <w:rFonts w:ascii="Times New Roman" w:hAnsi="Times New Roman" w:cs="Times New Roman"/>
+          <w:sz w:val="24"/>
+          <w:szCs w:val="24"/>
+          <w:lang w:val="en-US"/>
+        </w:rPr>
+        <w:t>medias</w:t>
+      </w:r>
+      <w:proofErr w:type="gramEnd"/>
+      <w:r>
+        <w:rPr>
+          <w:rFonts w:ascii="Times New Roman" w:hAnsi="Times New Roman" w:cs="Times New Roman"/>
+          <w:sz w:val="24"/>
+          <w:szCs w:val="24"/>
+          <w:lang w:val="en-US"/>
+        </w:rPr>
+        <w:t xml:space="preserve"> immerge internet become part of our daily life and the world seemed a small village. These days much of our life depends on this network like in banking, education, shopping etc. </w:t>
+      </w:r>
+    </w:p>
+    <w:p>
+      <w:pPr>
+        <w:pStyle w:val="Subtitle"/>
+        <w:rPr>
+          <w:rFonts w:ascii="Arial" w:hAnsi="Arial" w:cs="Arial"/>
+          <w:color w:val="auto"/>
+          <w:sz w:val="28"/>
+          <w:szCs w:val="28"/>
+          <w:lang w:val="en-US"/>
+        </w:rPr>
+      </w:pPr>
+      <w:r>
+        <w:rPr>
+          <w:rFonts w:ascii="Arial" w:hAnsi="Arial" w:cs="Arial"/>
+          <w:color w:val="auto"/>
+          <w:sz w:val="28"/>
+          <w:szCs w:val="28"/>
+          <w:lang w:val="en-US"/>
+        </w:rPr>
+        <w:t>What’s next?</w:t>
+      </w:r>
+    </w:p>
+    <w:p>
+      <w:pPr>
+        <w:rPr>
+          <w:rFonts w:ascii="Times New Roman" w:hAnsi="Times New Roman" w:cs="Times New Roman"/>
+          <w:sz w:val="24"/>
+          <w:szCs w:val="24"/>
+          <w:lang w:val="en-US"/>
+        </w:rPr>
+      </w:pPr>
+      <w:r>
+        <w:rPr>
+          <w:rFonts w:ascii="Times New Roman" w:hAnsi="Times New Roman" w:cs="Times New Roman"/>
+          <w:sz w:val="24"/>
+          <w:szCs w:val="24"/>
+          <w:lang w:val="en-US"/>
+        </w:rPr>
+        <w:t xml:space="preserve">The </w:t>
+      </w:r>
+      <w:r>
+        <w:rPr>
+          <w:rFonts w:ascii="Times New Roman" w:hAnsi="Times New Roman" w:cs="Times New Roman"/>
+          <w:sz w:val="24"/>
+          <w:szCs w:val="24"/>
+          <w:lang w:val="en-US"/>
+        </w:rPr>
+        <w:t>internet we see</w:t>
+      </w:r>
+      <w:r>
+        <w:rPr>
+          <w:rFonts w:ascii="Times New Roman" w:hAnsi="Times New Roman" w:cs="Times New Roman"/>
+          <w:sz w:val="24"/>
+          <w:szCs w:val="24"/>
+          <w:lang w:val="en-US"/>
+        </w:rPr>
+        <w:t xml:space="preserve"> in these</w:t>
+      </w:r>
+      <w:r>
+        <w:rPr>
+          <w:rFonts w:ascii="Times New Roman" w:hAnsi="Times New Roman" w:cs="Times New Roman"/>
+          <w:sz w:val="24"/>
+          <w:szCs w:val="24"/>
+          <w:lang w:val="en-US"/>
+        </w:rPr>
+        <w:t xml:space="preserve"> days was never </w:t>
+      </w:r>
+      <w:r>
+        <w:rPr>
+          <w:rFonts w:ascii="Times New Roman" w:hAnsi="Times New Roman" w:cs="Times New Roman"/>
+          <w:sz w:val="24"/>
+          <w:szCs w:val="24"/>
+          <w:lang w:val="en-US"/>
+        </w:rPr>
+        <w:t>created</w:t>
+      </w:r>
+      <w:r>
+        <w:rPr>
+          <w:rFonts w:ascii="Times New Roman" w:hAnsi="Times New Roman" w:cs="Times New Roman"/>
+          <w:sz w:val="24"/>
+          <w:szCs w:val="24"/>
+          <w:lang w:val="en-US"/>
+        </w:rPr>
+        <w:t xml:space="preserve"> in a single day nor by a single person</w:t>
+      </w:r>
+      <w:r>
+        <w:rPr>
+          <w:rFonts w:ascii="Times New Roman" w:hAnsi="Times New Roman" w:cs="Times New Roman"/>
+          <w:sz w:val="24"/>
+          <w:szCs w:val="24"/>
+          <w:lang w:val="en-US"/>
+        </w:rPr>
+        <w:t xml:space="preserve">, </w:t>
+      </w:r>
+      <w:proofErr w:type="gramStart"/>
+      <w:r>
+        <w:rPr>
+          <w:rFonts w:ascii="Times New Roman" w:hAnsi="Times New Roman" w:cs="Times New Roman"/>
+          <w:sz w:val="24"/>
+          <w:szCs w:val="24"/>
+          <w:lang w:val="en-US"/>
+        </w:rPr>
+        <w:t>it’s</w:t>
+      </w:r>
+      <w:proofErr w:type="gramEnd"/>
+      <w:r>
+        <w:rPr>
+          <w:rFonts w:ascii="Times New Roman" w:hAnsi="Times New Roman" w:cs="Times New Roman"/>
+          <w:sz w:val="24"/>
+          <w:szCs w:val="24"/>
+          <w:lang w:val="en-US"/>
+        </w:rPr>
+        <w:t xml:space="preserve"> not certain what will happen next, nobody knew it would be like this. But what is certain is that it will keeping on growing as more and more things (IOT) gets involved with the internet.</w:t>
+      </w:r>
+    </w:p>
+    <w:p>
+      <w:pPr>
+        <w:rPr>
+          <w:lang w:val="en-US"/>
+        </w:rPr>
+      </w:pPr>
+    </w:p>
+    <w:p>
+      <w:pPr>
+        <w:spacing w:line="240" w:lineRule="auto"/>
+        <w:jc w:val="both"/>
+        <w:rPr>
+          <w:rFonts w:ascii="Times New Roman" w:hAnsi="Times New Roman" w:cs="Times New Roman"/>
+          <w:sz w:val="24"/>
+          <w:szCs w:val="24"/>
+          <w:lang w:val="en-US"/>
+        </w:rPr>
+      </w:pPr>
     </w:p>
     <w:sectPr>
       <w:pgSz w:w="11906" w:h="16838"/>
@@ -788,6 +1562,7 @@
   <w:style w:type="paragraph" w:default="1" w:styleId="Normal">
     <w:name w:val="Normal"/>
     <w:qFormat/>
+    <w:rsid w:val="0009025E"/>
   </w:style>
   <w:style w:type="paragraph" w:styleId="Heading1">
     <w:name w:val="heading 1"/>
@@ -871,7 +1646,6 @@
     </w:pPr>
     <w:rPr>
       <w:rFonts w:ascii="Arial" w:eastAsia="Arial" w:hAnsi="Arial" w:cs="Arial"/>
-      <w:lang/>
     </w:rPr>
   </w:style>
   <w:style w:type="paragraph" w:styleId="BalloonText">
@@ -972,6 +1746,28 @@
       <w:sz w:val="24"/>
       <w:szCs w:val="24"/>
     </w:rPr>
+  </w:style>
+  <w:style w:type="character" w:styleId="Hyperlink">
+    <w:name w:val="Hyperlink"/>
+    <w:basedOn w:val="DefaultParagraphFont"/>
+    <w:uiPriority w:val="99"/>
+    <w:unhideWhenUsed/>
+    <w:rsid w:val="00F26499"/>
+    <w:rPr>
+      <w:color w:val="0000FF" w:themeColor="hyperlink"/>
+      <w:u w:val="single"/>
+    </w:rPr>
+  </w:style>
+  <w:style w:type="paragraph" w:styleId="ListParagraph">
+    <w:name w:val="List Paragraph"/>
+    <w:basedOn w:val="Normal"/>
+    <w:uiPriority w:val="34"/>
+    <w:qFormat/>
+    <w:rsid w:val="00E24614"/>
+    <w:pPr>
+      <w:ind w:left="720"/>
+      <w:contextualSpacing/>
+    </w:pPr>
   </w:style>
 </w:styles>
 </file>

</xml_diff>

<commit_message>
Finished writing a about the guidelines.
</commit_message>
<xml_diff>
--- a/assignment.docx
+++ b/assignment.docx
@@ -31,7 +31,7 @@
                     <pic:cNvPicPr preferRelativeResize="0"/>
                   </pic:nvPicPr>
                   <pic:blipFill>
-                    <a:blip r:embed="rId4"/>
+                    <a:blip r:embed="rId5"/>
                     <a:srcRect/>
                     <a:stretch>
                       <a:fillRect/>
@@ -1200,6 +1200,45 @@
     </w:p>
     <w:p>
       <w:pPr>
+        <w:rPr>
+          <w:rFonts w:ascii="Times New Roman" w:hAnsi="Times New Roman" w:cs="Times New Roman"/>
+          <w:sz w:val="24"/>
+          <w:szCs w:val="24"/>
+          <w:lang w:val="en-US"/>
+        </w:rPr>
+      </w:pPr>
+      <w:r>
+        <w:rPr>
+          <w:rFonts w:ascii="Times New Roman" w:hAnsi="Times New Roman" w:cs="Times New Roman"/>
+          <w:sz w:val="24"/>
+          <w:szCs w:val="24"/>
+          <w:lang w:val="en-US"/>
+        </w:rPr>
+        <w:t xml:space="preserve">The beginning of the new century marks a great development and accessibility of the internet all over the world. As Google took over the market of the search engine, Face Book, YouTube and other social </w:t>
+      </w:r>
+      <w:proofErr w:type="gramStart"/>
+      <w:r>
+        <w:rPr>
+          <w:rFonts w:ascii="Times New Roman" w:hAnsi="Times New Roman" w:cs="Times New Roman"/>
+          <w:sz w:val="24"/>
+          <w:szCs w:val="24"/>
+          <w:lang w:val="en-US"/>
+        </w:rPr>
+        <w:t>medias</w:t>
+      </w:r>
+      <w:proofErr w:type="gramEnd"/>
+      <w:r>
+        <w:rPr>
+          <w:rFonts w:ascii="Times New Roman" w:hAnsi="Times New Roman" w:cs="Times New Roman"/>
+          <w:sz w:val="24"/>
+          <w:szCs w:val="24"/>
+          <w:lang w:val="en-US"/>
+        </w:rPr>
+        <w:t xml:space="preserve"> immerge internet become part of our daily life and the world seemed a small village. These days much of our life depends on this network like in banking, education, shopping etc. </w:t>
+      </w:r>
+    </w:p>
+    <w:p>
+      <w:pPr>
         <w:pStyle w:val="Subtitle"/>
         <w:rPr>
           <w:rFonts w:ascii="Arial" w:hAnsi="Arial" w:cs="Arial"/>
@@ -1217,26 +1256,80 @@
           <w:szCs w:val="28"/>
           <w:lang w:val="en-US"/>
         </w:rPr>
-        <w:t>History of the future</w:t>
-      </w:r>
-    </w:p>
-    <w:p>
-      <w:pPr>
-        <w:rPr>
-          <w:rFonts w:ascii="Times New Roman" w:hAnsi="Times New Roman" w:cs="Times New Roman"/>
-          <w:sz w:val="24"/>
-          <w:szCs w:val="24"/>
-          <w:lang w:val="en-US"/>
-        </w:rPr>
-      </w:pPr>
-      <w:r>
-        <w:rPr>
-          <w:rFonts w:ascii="Times New Roman" w:hAnsi="Times New Roman" w:cs="Times New Roman"/>
-          <w:sz w:val="24"/>
-          <w:szCs w:val="24"/>
-          <w:lang w:val="en-US"/>
-        </w:rPr>
-        <w:t xml:space="preserve">The beginning of the new century marks a great development and accessibility of the internet all over the world. As Google took over the market of the search engine, Face Book, YouTube and other social </w:t>
+        <w:t>What’s next?</w:t>
+      </w:r>
+    </w:p>
+    <w:p>
+      <w:pPr>
+        <w:rPr>
+          <w:rFonts w:ascii="Times New Roman" w:hAnsi="Times New Roman" w:cs="Times New Roman"/>
+          <w:sz w:val="24"/>
+          <w:szCs w:val="24"/>
+          <w:lang w:val="en-US"/>
+        </w:rPr>
+      </w:pPr>
+      <w:r>
+        <w:rPr>
+          <w:rFonts w:ascii="Times New Roman" w:hAnsi="Times New Roman" w:cs="Times New Roman"/>
+          <w:sz w:val="24"/>
+          <w:szCs w:val="24"/>
+          <w:lang w:val="en-US"/>
+        </w:rPr>
+        <w:t xml:space="preserve">The </w:t>
+      </w:r>
+      <w:r>
+        <w:rPr>
+          <w:rFonts w:ascii="Times New Roman" w:hAnsi="Times New Roman" w:cs="Times New Roman"/>
+          <w:sz w:val="24"/>
+          <w:szCs w:val="24"/>
+          <w:lang w:val="en-US"/>
+        </w:rPr>
+        <w:t>internet we see</w:t>
+      </w:r>
+      <w:r>
+        <w:rPr>
+          <w:rFonts w:ascii="Times New Roman" w:hAnsi="Times New Roman" w:cs="Times New Roman"/>
+          <w:sz w:val="24"/>
+          <w:szCs w:val="24"/>
+          <w:lang w:val="en-US"/>
+        </w:rPr>
+        <w:t xml:space="preserve"> in these</w:t>
+      </w:r>
+      <w:r>
+        <w:rPr>
+          <w:rFonts w:ascii="Times New Roman" w:hAnsi="Times New Roman" w:cs="Times New Roman"/>
+          <w:sz w:val="24"/>
+          <w:szCs w:val="24"/>
+          <w:lang w:val="en-US"/>
+        </w:rPr>
+        <w:t xml:space="preserve"> days was never </w:t>
+      </w:r>
+      <w:r>
+        <w:rPr>
+          <w:rFonts w:ascii="Times New Roman" w:hAnsi="Times New Roman" w:cs="Times New Roman"/>
+          <w:sz w:val="24"/>
+          <w:szCs w:val="24"/>
+          <w:lang w:val="en-US"/>
+        </w:rPr>
+        <w:t>created</w:t>
+      </w:r>
+      <w:r>
+        <w:rPr>
+          <w:rFonts w:ascii="Times New Roman" w:hAnsi="Times New Roman" w:cs="Times New Roman"/>
+          <w:sz w:val="24"/>
+          <w:szCs w:val="24"/>
+          <w:lang w:val="en-US"/>
+        </w:rPr>
+        <w:t xml:space="preserve"> in a single day nor by a single person</w:t>
+      </w:r>
+      <w:r>
+        <w:rPr>
+          <w:rFonts w:ascii="Times New Roman" w:hAnsi="Times New Roman" w:cs="Times New Roman"/>
+          <w:sz w:val="24"/>
+          <w:szCs w:val="24"/>
+          <w:lang w:val="en-US"/>
+        </w:rPr>
+        <w:t xml:space="preserve">, </w:t>
       </w:r>
       <w:proofErr w:type="gramStart"/>
       <w:r>
@@ -1246,7 +1339,7 @@
           <w:szCs w:val="24"/>
           <w:lang w:val="en-US"/>
         </w:rPr>
-        <w:t>medias</w:t>
+        <w:t>it’s</w:t>
       </w:r>
       <w:proofErr w:type="gramEnd"/>
       <w:r>
@@ -1256,17 +1349,24 @@
           <w:szCs w:val="24"/>
           <w:lang w:val="en-US"/>
         </w:rPr>
-        <w:t xml:space="preserve"> immerge internet become part of our daily life and the world seemed a small village. These days much of our life depends on this network like in banking, education, shopping etc. </w:t>
-      </w:r>
-    </w:p>
-    <w:p>
-      <w:pPr>
-        <w:pStyle w:val="Subtitle"/>
+        <w:t xml:space="preserve"> not certain what will happen next, nobody knew it would be like this. But what is certain is that it will keeping on growing as more and more things (IOT) gets involved with the internet.</w:t>
+      </w:r>
+    </w:p>
+    <w:p>
+      <w:pPr>
+        <w:rPr>
+          <w:lang w:val="en-US"/>
+        </w:rPr>
+      </w:pPr>
+    </w:p>
+    <w:p>
+      <w:pPr>
+        <w:pStyle w:val="Heading1"/>
         <w:rPr>
           <w:rFonts w:ascii="Arial" w:hAnsi="Arial" w:cs="Arial"/>
           <w:color w:val="auto"/>
-          <w:sz w:val="28"/>
-          <w:szCs w:val="28"/>
+          <w:sz w:val="32"/>
+          <w:szCs w:val="32"/>
           <w:lang w:val="en-US"/>
         </w:rPr>
       </w:pPr>
@@ -1274,117 +1374,555 @@
         <w:rPr>
           <w:rFonts w:ascii="Arial" w:hAnsi="Arial" w:cs="Arial"/>
           <w:color w:val="auto"/>
-          <w:sz w:val="28"/>
-          <w:szCs w:val="28"/>
-          <w:lang w:val="en-US"/>
-        </w:rPr>
-        <w:t>What’s next?</w:t>
-      </w:r>
-    </w:p>
-    <w:p>
-      <w:pPr>
-        <w:rPr>
-          <w:rFonts w:ascii="Times New Roman" w:hAnsi="Times New Roman" w:cs="Times New Roman"/>
-          <w:sz w:val="24"/>
-          <w:szCs w:val="24"/>
-          <w:lang w:val="en-US"/>
-        </w:rPr>
-      </w:pPr>
-      <w:r>
-        <w:rPr>
-          <w:rFonts w:ascii="Times New Roman" w:hAnsi="Times New Roman" w:cs="Times New Roman"/>
-          <w:sz w:val="24"/>
-          <w:szCs w:val="24"/>
-          <w:lang w:val="en-US"/>
-        </w:rPr>
-        <w:t xml:space="preserve">The </w:t>
-      </w:r>
-      <w:r>
-        <w:rPr>
-          <w:rFonts w:ascii="Times New Roman" w:hAnsi="Times New Roman" w:cs="Times New Roman"/>
-          <w:sz w:val="24"/>
-          <w:szCs w:val="24"/>
-          <w:lang w:val="en-US"/>
-        </w:rPr>
-        <w:t>internet we see</w:t>
-      </w:r>
-      <w:r>
-        <w:rPr>
-          <w:rFonts w:ascii="Times New Roman" w:hAnsi="Times New Roman" w:cs="Times New Roman"/>
-          <w:sz w:val="24"/>
-          <w:szCs w:val="24"/>
-          <w:lang w:val="en-US"/>
-        </w:rPr>
-        <w:t xml:space="preserve"> in these</w:t>
-      </w:r>
-      <w:r>
-        <w:rPr>
-          <w:rFonts w:ascii="Times New Roman" w:hAnsi="Times New Roman" w:cs="Times New Roman"/>
-          <w:sz w:val="24"/>
-          <w:szCs w:val="24"/>
-          <w:lang w:val="en-US"/>
-        </w:rPr>
-        <w:t xml:space="preserve"> days was never </w:t>
-      </w:r>
-      <w:r>
-        <w:rPr>
-          <w:rFonts w:ascii="Times New Roman" w:hAnsi="Times New Roman" w:cs="Times New Roman"/>
-          <w:sz w:val="24"/>
-          <w:szCs w:val="24"/>
-          <w:lang w:val="en-US"/>
-        </w:rPr>
-        <w:t>created</w:t>
-      </w:r>
-      <w:r>
-        <w:rPr>
-          <w:rFonts w:ascii="Times New Roman" w:hAnsi="Times New Roman" w:cs="Times New Roman"/>
-          <w:sz w:val="24"/>
-          <w:szCs w:val="24"/>
-          <w:lang w:val="en-US"/>
-        </w:rPr>
-        <w:t xml:space="preserve"> in a single day nor by a single person</w:t>
-      </w:r>
-      <w:r>
-        <w:rPr>
-          <w:rFonts w:ascii="Times New Roman" w:hAnsi="Times New Roman" w:cs="Times New Roman"/>
-          <w:sz w:val="24"/>
-          <w:szCs w:val="24"/>
-          <w:lang w:val="en-US"/>
-        </w:rPr>
-        <w:t xml:space="preserve">, </w:t>
-      </w:r>
-      <w:proofErr w:type="gramStart"/>
-      <w:r>
-        <w:rPr>
-          <w:rFonts w:ascii="Times New Roman" w:hAnsi="Times New Roman" w:cs="Times New Roman"/>
-          <w:sz w:val="24"/>
-          <w:szCs w:val="24"/>
-          <w:lang w:val="en-US"/>
-        </w:rPr>
-        <w:t>it’s</w:t>
-      </w:r>
-      <w:proofErr w:type="gramEnd"/>
-      <w:r>
-        <w:rPr>
-          <w:rFonts w:ascii="Times New Roman" w:hAnsi="Times New Roman" w:cs="Times New Roman"/>
-          <w:sz w:val="24"/>
-          <w:szCs w:val="24"/>
-          <w:lang w:val="en-US"/>
-        </w:rPr>
-        <w:t xml:space="preserve"> not certain what will happen next, nobody knew it would be like this. But what is certain is that it will keeping on growing as more and more things (IOT) gets involved with the internet.</w:t>
-      </w:r>
-    </w:p>
-    <w:p>
-      <w:pPr>
-        <w:rPr>
-          <w:lang w:val="en-US"/>
-        </w:rPr>
-      </w:pPr>
-    </w:p>
-    <w:p>
-      <w:pPr>
-        <w:spacing w:line="240" w:lineRule="auto"/>
-        <w:jc w:val="both"/>
+          <w:sz w:val="32"/>
+          <w:szCs w:val="32"/>
+          <w:lang w:val="en-US"/>
+        </w:rPr>
+        <w:lastRenderedPageBreak/>
+        <w:t>Guidelines for evaluating a website</w:t>
+      </w:r>
+    </w:p>
+    <w:p>
+      <w:pPr>
+        <w:rPr>
+          <w:rFonts w:ascii="Times New Roman" w:hAnsi="Times New Roman" w:cs="Times New Roman"/>
+          <w:sz w:val="24"/>
+          <w:szCs w:val="24"/>
+          <w:lang w:val="en-US"/>
+        </w:rPr>
+      </w:pPr>
+      <w:r>
+        <w:rPr>
+          <w:rFonts w:ascii="Times New Roman" w:hAnsi="Times New Roman" w:cs="Times New Roman"/>
+          <w:sz w:val="24"/>
+          <w:szCs w:val="24"/>
+          <w:lang w:val="en-US"/>
+        </w:rPr>
+        <w:t>For a person seeking information the source of the information must be reliable and up-to-date. But since anyone can create a website there must be a quality control standard. Using the following five criterias listed below we can examine a website and assure the quality.</w:t>
+      </w:r>
+    </w:p>
+    <w:p>
+      <w:pPr>
+        <w:pStyle w:val="ListParagraph"/>
+        <w:numPr>
+          <w:ilvl w:val="0"/>
+          <w:numId w:val="1"/>
+        </w:numPr>
+        <w:rPr>
+          <w:rFonts w:ascii="Times New Roman" w:hAnsi="Times New Roman" w:cs="Times New Roman"/>
+          <w:sz w:val="24"/>
+          <w:szCs w:val="24"/>
+          <w:lang w:val="en-US"/>
+        </w:rPr>
+      </w:pPr>
+      <w:r>
+        <w:rPr>
+          <w:rFonts w:ascii="Times New Roman" w:hAnsi="Times New Roman" w:cs="Times New Roman"/>
+          <w:b/>
+          <w:sz w:val="24"/>
+          <w:szCs w:val="24"/>
+          <w:lang w:val="en-US"/>
+        </w:rPr>
+        <w:t>Accuracy: -</w:t>
+      </w:r>
+      <w:r>
+        <w:rPr>
+          <w:rFonts w:ascii="Times New Roman" w:hAnsi="Times New Roman" w:cs="Times New Roman"/>
+          <w:sz w:val="24"/>
+          <w:szCs w:val="24"/>
+          <w:lang w:val="en-US"/>
+        </w:rPr>
+        <w:t xml:space="preserve"> the page must list the owner or the institution that published it and provide a way to contact them.</w:t>
+      </w:r>
+    </w:p>
+    <w:p>
+      <w:pPr>
+        <w:pStyle w:val="ListParagraph"/>
+        <w:numPr>
+          <w:ilvl w:val="0"/>
+          <w:numId w:val="1"/>
+        </w:numPr>
+        <w:rPr>
+          <w:rFonts w:ascii="Times New Roman" w:hAnsi="Times New Roman" w:cs="Times New Roman"/>
+          <w:sz w:val="24"/>
+          <w:szCs w:val="24"/>
+          <w:lang w:val="en-US"/>
+        </w:rPr>
+      </w:pPr>
+      <w:r>
+        <w:rPr>
+          <w:rFonts w:ascii="Times New Roman" w:hAnsi="Times New Roman" w:cs="Times New Roman"/>
+          <w:b/>
+          <w:sz w:val="24"/>
+          <w:szCs w:val="24"/>
+          <w:lang w:val="en-US"/>
+        </w:rPr>
+        <w:t>Authority: -</w:t>
+      </w:r>
+      <w:r>
+        <w:rPr>
+          <w:rFonts w:ascii="Times New Roman" w:hAnsi="Times New Roman" w:cs="Times New Roman"/>
+          <w:sz w:val="24"/>
+          <w:szCs w:val="24"/>
+          <w:lang w:val="en-US"/>
+        </w:rPr>
+        <w:t xml:space="preserve"> the page must list author’s credentials and its domain is preferred.</w:t>
+      </w:r>
+    </w:p>
+    <w:p>
+      <w:pPr>
+        <w:pStyle w:val="ListParagraph"/>
+        <w:numPr>
+          <w:ilvl w:val="0"/>
+          <w:numId w:val="1"/>
+        </w:numPr>
+        <w:rPr>
+          <w:rFonts w:ascii="Times New Roman" w:hAnsi="Times New Roman" w:cs="Times New Roman"/>
+          <w:sz w:val="24"/>
+          <w:szCs w:val="24"/>
+          <w:lang w:val="en-US"/>
+        </w:rPr>
+      </w:pPr>
+      <w:r>
+        <w:rPr>
+          <w:rFonts w:ascii="Times New Roman" w:hAnsi="Times New Roman" w:cs="Times New Roman"/>
+          <w:b/>
+          <w:sz w:val="24"/>
+          <w:szCs w:val="24"/>
+          <w:lang w:val="en-US"/>
+        </w:rPr>
+        <w:t>Objectivity: -</w:t>
+      </w:r>
+      <w:r>
+        <w:rPr>
+          <w:rFonts w:ascii="Times New Roman" w:hAnsi="Times New Roman" w:cs="Times New Roman"/>
+          <w:sz w:val="24"/>
+          <w:szCs w:val="24"/>
+          <w:lang w:val="en-US"/>
+        </w:rPr>
+        <w:t xml:space="preserve"> the page must provide accurate information with limited advertising.</w:t>
+      </w:r>
+    </w:p>
+    <w:p>
+      <w:pPr>
+        <w:pStyle w:val="ListParagraph"/>
+        <w:numPr>
+          <w:ilvl w:val="0"/>
+          <w:numId w:val="1"/>
+        </w:numPr>
+        <w:rPr>
+          <w:rFonts w:ascii="Times New Roman" w:hAnsi="Times New Roman" w:cs="Times New Roman"/>
+          <w:sz w:val="24"/>
+          <w:szCs w:val="24"/>
+          <w:lang w:val="en-US"/>
+        </w:rPr>
+      </w:pPr>
+      <w:r>
+        <w:rPr>
+          <w:rFonts w:ascii="Times New Roman" w:hAnsi="Times New Roman" w:cs="Times New Roman"/>
+          <w:b/>
+          <w:sz w:val="24"/>
+          <w:szCs w:val="24"/>
+          <w:lang w:val="en-US"/>
+        </w:rPr>
+        <w:t>Currency: -</w:t>
+      </w:r>
+      <w:r>
+        <w:rPr>
+          <w:rFonts w:ascii="Times New Roman" w:hAnsi="Times New Roman" w:cs="Times New Roman"/>
+          <w:sz w:val="24"/>
+          <w:szCs w:val="24"/>
+          <w:lang w:val="en-US"/>
+        </w:rPr>
+        <w:t xml:space="preserve"> if the page states that it is updated regularly it must do accordingly.</w:t>
+      </w:r>
+    </w:p>
+    <w:p>
+      <w:pPr>
+        <w:pStyle w:val="ListParagraph"/>
+        <w:numPr>
+          <w:ilvl w:val="0"/>
+          <w:numId w:val="1"/>
+        </w:numPr>
+        <w:rPr>
+          <w:rFonts w:ascii="Times New Roman" w:hAnsi="Times New Roman" w:cs="Times New Roman"/>
+          <w:sz w:val="24"/>
+          <w:szCs w:val="24"/>
+          <w:lang w:val="en-US"/>
+        </w:rPr>
+      </w:pPr>
+      <w:r>
+        <w:rPr>
+          <w:rFonts w:ascii="Times New Roman" w:hAnsi="Times New Roman" w:cs="Times New Roman"/>
+          <w:b/>
+          <w:sz w:val="24"/>
+          <w:szCs w:val="24"/>
+          <w:lang w:val="en-US"/>
+        </w:rPr>
+        <w:t>Coverage:</w:t>
+      </w:r>
+      <w:r>
+        <w:rPr>
+          <w:rFonts w:ascii="Times New Roman" w:hAnsi="Times New Roman" w:cs="Times New Roman"/>
+          <w:sz w:val="24"/>
+          <w:szCs w:val="24"/>
+          <w:lang w:val="en-US"/>
+        </w:rPr>
+        <w:t xml:space="preserve"> - if the page can be used properly </w:t>
+      </w:r>
+      <w:r>
+        <w:rPr>
+          <w:rFonts w:ascii="Times New Roman" w:hAnsi="Times New Roman" w:cs="Times New Roman"/>
+          <w:sz w:val="24"/>
+          <w:szCs w:val="24"/>
+          <w:lang w:val="en-US"/>
+        </w:rPr>
+        <w:t>not limited to fees, browser technology, or software requirement</w:t>
+      </w:r>
+      <w:r>
+        <w:rPr>
+          <w:rFonts w:ascii="Times New Roman" w:hAnsi="Times New Roman" w:cs="Times New Roman"/>
+          <w:sz w:val="24"/>
+          <w:szCs w:val="24"/>
+          <w:lang w:val="en-US"/>
+        </w:rPr>
+        <w:t>.</w:t>
+      </w:r>
+    </w:p>
+    <w:p>
+      <w:pPr>
+        <w:rPr>
+          <w:rFonts w:ascii="Times New Roman" w:hAnsi="Times New Roman" w:cs="Times New Roman"/>
+          <w:sz w:val="24"/>
+          <w:szCs w:val="24"/>
+          <w:lang w:val="en-US"/>
+        </w:rPr>
+      </w:pPr>
+      <w:r>
+        <w:rPr>
+          <w:rFonts w:ascii="Times New Roman" w:hAnsi="Times New Roman" w:cs="Times New Roman"/>
+          <w:sz w:val="24"/>
+          <w:szCs w:val="24"/>
+          <w:lang w:val="en-US"/>
+        </w:rPr>
+        <w:t>Based on the above criterias here are some demonstrations:</w:t>
+      </w:r>
+    </w:p>
+    <w:p>
+      <w:pPr>
+        <w:pStyle w:val="ListParagraph"/>
+        <w:numPr>
+          <w:ilvl w:val="0"/>
+          <w:numId w:val="2"/>
+        </w:numPr>
+        <w:rPr>
+          <w:rFonts w:ascii="Times New Roman" w:hAnsi="Times New Roman" w:cs="Times New Roman"/>
+          <w:sz w:val="24"/>
+          <w:szCs w:val="24"/>
+          <w:lang w:val="en-US"/>
+        </w:rPr>
+      </w:pPr>
+      <w:r>
+        <w:rPr>
+          <w:rFonts w:ascii="Times New Roman" w:hAnsi="Times New Roman" w:cs="Times New Roman"/>
+          <w:sz w:val="24"/>
+          <w:szCs w:val="24"/>
+          <w:lang w:val="en-US"/>
+        </w:rPr>
+        <w:t>Addis Ababa Institute of Technology official website</w:t>
+      </w:r>
+    </w:p>
+    <w:p>
+      <w:pPr>
+        <w:pStyle w:val="ListParagraph"/>
+        <w:numPr>
+          <w:ilvl w:val="0"/>
+          <w:numId w:val="3"/>
+        </w:numPr>
+        <w:rPr>
+          <w:rFonts w:ascii="Times New Roman" w:hAnsi="Times New Roman" w:cs="Times New Roman"/>
+          <w:sz w:val="24"/>
+          <w:szCs w:val="24"/>
+          <w:lang w:val="en-US"/>
+        </w:rPr>
+      </w:pPr>
+      <w:r>
+        <w:rPr>
+          <w:rFonts w:ascii="Times New Roman" w:hAnsi="Times New Roman" w:cs="Times New Roman"/>
+          <w:sz w:val="24"/>
+          <w:szCs w:val="24"/>
+          <w:lang w:val="en-US"/>
+        </w:rPr>
+        <w:t>Accuracy - its ownership is known and the contact information is well defined.</w:t>
+      </w:r>
+    </w:p>
+    <w:p>
+      <w:pPr>
+        <w:pStyle w:val="ListParagraph"/>
+        <w:numPr>
+          <w:ilvl w:val="0"/>
+          <w:numId w:val="3"/>
+        </w:numPr>
+        <w:rPr>
+          <w:rFonts w:ascii="Times New Roman" w:hAnsi="Times New Roman" w:cs="Times New Roman"/>
+          <w:sz w:val="24"/>
+          <w:szCs w:val="24"/>
+          <w:lang w:val="en-US"/>
+        </w:rPr>
+      </w:pPr>
+      <w:r>
+        <w:rPr>
+          <w:rFonts w:ascii="Times New Roman" w:hAnsi="Times New Roman" w:cs="Times New Roman"/>
+          <w:sz w:val="24"/>
+          <w:szCs w:val="24"/>
+          <w:lang w:val="en-US"/>
+        </w:rPr>
+        <w:t xml:space="preserve">Authority - its author’s credentials is listed and it has a proper domain </w:t>
+      </w:r>
+      <w:hyperlink r:id="rId6" w:history="1">
+        <w:r>
+          <w:rPr>
+            <w:rStyle w:val="Hyperlink"/>
+            <w:lang w:val="en-US"/>
+          </w:rPr>
+          <w:t>www.aait.edu.et</w:t>
+        </w:r>
+      </w:hyperlink>
+      <w:r>
+        <w:rPr>
+          <w:lang w:val="en-US"/>
+        </w:rPr>
+        <w:t>.</w:t>
+      </w:r>
+    </w:p>
+    <w:p>
+      <w:pPr>
+        <w:pStyle w:val="ListParagraph"/>
+        <w:numPr>
+          <w:ilvl w:val="0"/>
+          <w:numId w:val="3"/>
+        </w:numPr>
+        <w:rPr>
+          <w:rFonts w:ascii="Times New Roman" w:hAnsi="Times New Roman" w:cs="Times New Roman"/>
+          <w:sz w:val="24"/>
+          <w:szCs w:val="24"/>
+          <w:lang w:val="en-US"/>
+        </w:rPr>
+      </w:pPr>
+      <w:r>
+        <w:rPr>
+          <w:rFonts w:ascii="Times New Roman" w:hAnsi="Times New Roman" w:cs="Times New Roman"/>
+          <w:sz w:val="24"/>
+          <w:szCs w:val="24"/>
+          <w:lang w:val="en-US"/>
+        </w:rPr>
+        <w:t>Objectivity - its objective is clear and well designed to do its job.</w:t>
+      </w:r>
+    </w:p>
+    <w:p>
+      <w:pPr>
+        <w:pStyle w:val="ListParagraph"/>
+        <w:numPr>
+          <w:ilvl w:val="0"/>
+          <w:numId w:val="3"/>
+        </w:numPr>
+        <w:rPr>
+          <w:rFonts w:ascii="Times New Roman" w:hAnsi="Times New Roman" w:cs="Times New Roman"/>
+          <w:sz w:val="24"/>
+          <w:szCs w:val="24"/>
+          <w:lang w:val="en-US"/>
+        </w:rPr>
+      </w:pPr>
+      <w:r>
+        <w:rPr>
+          <w:rFonts w:ascii="Times New Roman" w:hAnsi="Times New Roman" w:cs="Times New Roman"/>
+          <w:sz w:val="24"/>
+          <w:szCs w:val="24"/>
+          <w:lang w:val="en-US"/>
+        </w:rPr>
+        <w:t>Currency - the pages are not up-to-date as they were designed to be. Some information doesn’t reflect the current status of the institution.</w:t>
+      </w:r>
+    </w:p>
+    <w:p>
+      <w:pPr>
+        <w:pStyle w:val="ListParagraph"/>
+        <w:numPr>
+          <w:ilvl w:val="0"/>
+          <w:numId w:val="3"/>
+        </w:numPr>
+        <w:rPr>
+          <w:rFonts w:ascii="Times New Roman" w:hAnsi="Times New Roman" w:cs="Times New Roman"/>
+          <w:sz w:val="24"/>
+          <w:szCs w:val="24"/>
+          <w:lang w:val="en-US"/>
+        </w:rPr>
+      </w:pPr>
+      <w:r>
+        <w:rPr>
+          <w:rFonts w:ascii="Times New Roman" w:hAnsi="Times New Roman" w:cs="Times New Roman"/>
+          <w:sz w:val="24"/>
+          <w:szCs w:val="24"/>
+          <w:lang w:val="en-US"/>
+        </w:rPr>
+        <w:t>Coverage - it is challenging to use it from a mobile device and it is not accessible outside of the local area network when it was supposed to be accessible from anywhere just like any other portals.</w:t>
+      </w:r>
+    </w:p>
+    <w:p>
+      <w:pPr>
+        <w:pStyle w:val="ListParagraph"/>
+        <w:numPr>
+          <w:ilvl w:val="0"/>
+          <w:numId w:val="2"/>
+        </w:numPr>
+        <w:rPr>
+          <w:rFonts w:ascii="Times New Roman" w:hAnsi="Times New Roman" w:cs="Times New Roman"/>
+          <w:sz w:val="24"/>
+          <w:szCs w:val="24"/>
+          <w:lang w:val="en-US"/>
+        </w:rPr>
+      </w:pPr>
+      <w:r>
+        <w:rPr>
+          <w:rFonts w:ascii="Times New Roman" w:hAnsi="Times New Roman" w:cs="Times New Roman"/>
+          <w:sz w:val="24"/>
+          <w:szCs w:val="24"/>
+          <w:lang w:val="en-US"/>
+        </w:rPr>
+        <w:t>Live Score :-  a web site for sport news</w:t>
+      </w:r>
+    </w:p>
+    <w:p>
+      <w:pPr>
+        <w:pStyle w:val="ListParagraph"/>
+        <w:numPr>
+          <w:ilvl w:val="0"/>
+          <w:numId w:val="4"/>
+        </w:numPr>
+        <w:rPr>
+          <w:rFonts w:ascii="Times New Roman" w:hAnsi="Times New Roman" w:cs="Times New Roman"/>
+          <w:sz w:val="24"/>
+          <w:szCs w:val="24"/>
+          <w:lang w:val="en-US"/>
+        </w:rPr>
+      </w:pPr>
+      <w:r>
+        <w:rPr>
+          <w:rFonts w:ascii="Times New Roman" w:hAnsi="Times New Roman" w:cs="Times New Roman"/>
+          <w:sz w:val="24"/>
+          <w:szCs w:val="24"/>
+          <w:lang w:val="en-US"/>
+        </w:rPr>
+        <w:t>Accuracy - its ownership it not defined but there is a contact page that is made clearly and is very functional.</w:t>
+      </w:r>
+    </w:p>
+    <w:p>
+      <w:pPr>
+        <w:pStyle w:val="ListParagraph"/>
+        <w:numPr>
+          <w:ilvl w:val="0"/>
+          <w:numId w:val="4"/>
+        </w:numPr>
+        <w:rPr>
+          <w:rFonts w:ascii="Times New Roman" w:hAnsi="Times New Roman" w:cs="Times New Roman"/>
+          <w:sz w:val="24"/>
+          <w:szCs w:val="24"/>
+          <w:lang w:val="en-US"/>
+        </w:rPr>
+      </w:pPr>
+      <w:r>
+        <w:rPr>
+          <w:rFonts w:ascii="Times New Roman" w:hAnsi="Times New Roman" w:cs="Times New Roman"/>
+          <w:sz w:val="24"/>
+          <w:szCs w:val="24"/>
+          <w:lang w:val="en-US"/>
+        </w:rPr>
+        <w:t>Authority - author’s credentials is not listed and it has a .com domain.</w:t>
+      </w:r>
+    </w:p>
+    <w:p>
+      <w:pPr>
+        <w:pStyle w:val="ListParagraph"/>
+        <w:numPr>
+          <w:ilvl w:val="0"/>
+          <w:numId w:val="4"/>
+        </w:numPr>
+        <w:rPr>
+          <w:rFonts w:ascii="Times New Roman" w:hAnsi="Times New Roman" w:cs="Times New Roman"/>
+          <w:sz w:val="24"/>
+          <w:szCs w:val="24"/>
+          <w:lang w:val="en-US"/>
+        </w:rPr>
+      </w:pPr>
+      <w:r>
+        <w:rPr>
+          <w:rFonts w:ascii="Times New Roman" w:hAnsi="Times New Roman" w:cs="Times New Roman"/>
+          <w:sz w:val="24"/>
+          <w:szCs w:val="24"/>
+          <w:lang w:val="en-US"/>
+        </w:rPr>
+        <w:t>Objectivity – it has a clear objective, easy to use and very limited advertisement pop ups that will not disturb users.</w:t>
+      </w:r>
+    </w:p>
+    <w:p>
+      <w:pPr>
+        <w:pStyle w:val="ListParagraph"/>
+        <w:numPr>
+          <w:ilvl w:val="0"/>
+          <w:numId w:val="4"/>
+        </w:numPr>
+        <w:rPr>
+          <w:rFonts w:ascii="Times New Roman" w:hAnsi="Times New Roman" w:cs="Times New Roman"/>
+          <w:sz w:val="24"/>
+          <w:szCs w:val="24"/>
+          <w:lang w:val="en-US"/>
+        </w:rPr>
+      </w:pPr>
+      <w:r>
+        <w:rPr>
+          <w:rFonts w:ascii="Times New Roman" w:hAnsi="Times New Roman" w:cs="Times New Roman"/>
+          <w:sz w:val="24"/>
+          <w:szCs w:val="24"/>
+          <w:lang w:val="en-US"/>
+        </w:rPr>
+        <w:t>Currency – its contents are up-to-date has it is mandatory for a news websites.</w:t>
+      </w:r>
+    </w:p>
+    <w:p>
+      <w:pPr>
+        <w:pStyle w:val="ListParagraph"/>
+        <w:numPr>
+          <w:ilvl w:val="0"/>
+          <w:numId w:val="4"/>
+        </w:numPr>
+        <w:rPr>
+          <w:rFonts w:ascii="Times New Roman" w:hAnsi="Times New Roman" w:cs="Times New Roman"/>
+          <w:sz w:val="24"/>
+          <w:szCs w:val="24"/>
+          <w:lang w:val="en-US"/>
+        </w:rPr>
+      </w:pPr>
+      <w:r>
+        <w:rPr>
+          <w:rFonts w:ascii="Times New Roman" w:hAnsi="Times New Roman" w:cs="Times New Roman"/>
+          <w:sz w:val="24"/>
+          <w:szCs w:val="24"/>
+          <w:lang w:val="en-US"/>
+        </w:rPr>
+        <w:t>Coverage – contents are available and free to get without any challenge.</w:t>
+      </w:r>
+    </w:p>
+    <w:p>
+      <w:pPr>
+        <w:rPr>
+          <w:rFonts w:ascii="Times New Roman" w:hAnsi="Times New Roman" w:cs="Times New Roman"/>
+          <w:sz w:val="24"/>
+          <w:szCs w:val="24"/>
+          <w:lang w:val="en-US"/>
+        </w:rPr>
+      </w:pPr>
+    </w:p>
+    <w:p>
+      <w:pPr>
         <w:rPr>
           <w:rFonts w:ascii="Times New Roman" w:hAnsi="Times New Roman" w:cs="Times New Roman"/>
           <w:sz w:val="24"/>
@@ -1401,6 +1939,475 @@
     </w:sectPr>
   </w:body>
 </w:document>
+</file>
+
+<file path=word/numbering.xml><?xml version="1.0" encoding="utf-8"?>
+<w:numbering xmlns:ve="http://schemas.openxmlformats.org/markup-compatibility/2006" xmlns:o="urn:schemas-microsoft-com:office:office" xmlns:r="http://schemas.openxmlformats.org/officeDocument/2006/relationships" xmlns:m="http://schemas.openxmlformats.org/officeDocument/2006/math" xmlns:v="urn:schemas-microsoft-com:vml" xmlns:wp="http://schemas.openxmlformats.org/drawingml/2006/wordprocessingDrawing" xmlns:w10="urn:schemas-microsoft-com:office:word" xmlns:w="http://schemas.openxmlformats.org/wordprocessingml/2006/main" xmlns:wne="http://schemas.microsoft.com/office/word/2006/wordml">
+  <w:abstractNum w:abstractNumId="0">
+    <w:nsid w:val="03046766"/>
+    <w:multiLevelType w:val="hybridMultilevel"/>
+    <w:tmpl w:val="F37C6774"/>
+    <w:lvl w:ilvl="0" w:tplc="0419000D">
+      <w:start w:val="1"/>
+      <w:numFmt w:val="bullet"/>
+      <w:lvlText w:val=""/>
+      <w:lvlJc w:val="left"/>
+      <w:pPr>
+        <w:ind w:left="1440" w:hanging="360"/>
+      </w:pPr>
+      <w:rPr>
+        <w:rFonts w:ascii="Wingdings" w:hAnsi="Wingdings" w:hint="default"/>
+      </w:rPr>
+    </w:lvl>
+    <w:lvl w:ilvl="1" w:tplc="04190003" w:tentative="1">
+      <w:start w:val="1"/>
+      <w:numFmt w:val="bullet"/>
+      <w:lvlText w:val="o"/>
+      <w:lvlJc w:val="left"/>
+      <w:pPr>
+        <w:ind w:left="2160" w:hanging="360"/>
+      </w:pPr>
+      <w:rPr>
+        <w:rFonts w:ascii="Courier New" w:hAnsi="Courier New" w:cs="Courier New" w:hint="default"/>
+      </w:rPr>
+    </w:lvl>
+    <w:lvl w:ilvl="2" w:tplc="04190005" w:tentative="1">
+      <w:start w:val="1"/>
+      <w:numFmt w:val="bullet"/>
+      <w:lvlText w:val=""/>
+      <w:lvlJc w:val="left"/>
+      <w:pPr>
+        <w:ind w:left="2880" w:hanging="360"/>
+      </w:pPr>
+      <w:rPr>
+        <w:rFonts w:ascii="Wingdings" w:hAnsi="Wingdings" w:hint="default"/>
+      </w:rPr>
+    </w:lvl>
+    <w:lvl w:ilvl="3" w:tplc="04190001" w:tentative="1">
+      <w:start w:val="1"/>
+      <w:numFmt w:val="bullet"/>
+      <w:lvlText w:val=""/>
+      <w:lvlJc w:val="left"/>
+      <w:pPr>
+        <w:ind w:left="3600" w:hanging="360"/>
+      </w:pPr>
+      <w:rPr>
+        <w:rFonts w:ascii="Symbol" w:hAnsi="Symbol" w:hint="default"/>
+      </w:rPr>
+    </w:lvl>
+    <w:lvl w:ilvl="4" w:tplc="04190003" w:tentative="1">
+      <w:start w:val="1"/>
+      <w:numFmt w:val="bullet"/>
+      <w:lvlText w:val="o"/>
+      <w:lvlJc w:val="left"/>
+      <w:pPr>
+        <w:ind w:left="4320" w:hanging="360"/>
+      </w:pPr>
+      <w:rPr>
+        <w:rFonts w:ascii="Courier New" w:hAnsi="Courier New" w:cs="Courier New" w:hint="default"/>
+      </w:rPr>
+    </w:lvl>
+    <w:lvl w:ilvl="5" w:tplc="04190005" w:tentative="1">
+      <w:start w:val="1"/>
+      <w:numFmt w:val="bullet"/>
+      <w:lvlText w:val=""/>
+      <w:lvlJc w:val="left"/>
+      <w:pPr>
+        <w:ind w:left="5040" w:hanging="360"/>
+      </w:pPr>
+      <w:rPr>
+        <w:rFonts w:ascii="Wingdings" w:hAnsi="Wingdings" w:hint="default"/>
+      </w:rPr>
+    </w:lvl>
+    <w:lvl w:ilvl="6" w:tplc="04190001" w:tentative="1">
+      <w:start w:val="1"/>
+      <w:numFmt w:val="bullet"/>
+      <w:lvlText w:val=""/>
+      <w:lvlJc w:val="left"/>
+      <w:pPr>
+        <w:ind w:left="5760" w:hanging="360"/>
+      </w:pPr>
+      <w:rPr>
+        <w:rFonts w:ascii="Symbol" w:hAnsi="Symbol" w:hint="default"/>
+      </w:rPr>
+    </w:lvl>
+    <w:lvl w:ilvl="7" w:tplc="04190003" w:tentative="1">
+      <w:start w:val="1"/>
+      <w:numFmt w:val="bullet"/>
+      <w:lvlText w:val="o"/>
+      <w:lvlJc w:val="left"/>
+      <w:pPr>
+        <w:ind w:left="6480" w:hanging="360"/>
+      </w:pPr>
+      <w:rPr>
+        <w:rFonts w:ascii="Courier New" w:hAnsi="Courier New" w:cs="Courier New" w:hint="default"/>
+      </w:rPr>
+    </w:lvl>
+    <w:lvl w:ilvl="8" w:tplc="04190005" w:tentative="1">
+      <w:start w:val="1"/>
+      <w:numFmt w:val="bullet"/>
+      <w:lvlText w:val=""/>
+      <w:lvlJc w:val="left"/>
+      <w:pPr>
+        <w:ind w:left="7200" w:hanging="360"/>
+      </w:pPr>
+      <w:rPr>
+        <w:rFonts w:ascii="Wingdings" w:hAnsi="Wingdings" w:hint="default"/>
+      </w:rPr>
+    </w:lvl>
+  </w:abstractNum>
+  <w:abstractNum w:abstractNumId="1">
+    <w:nsid w:val="17E97F73"/>
+    <w:multiLevelType w:val="hybridMultilevel"/>
+    <w:tmpl w:val="1F320A50"/>
+    <w:lvl w:ilvl="0" w:tplc="0419000B">
+      <w:start w:val="1"/>
+      <w:numFmt w:val="bullet"/>
+      <w:lvlText w:val=""/>
+      <w:lvlJc w:val="left"/>
+      <w:pPr>
+        <w:ind w:left="720" w:hanging="360"/>
+      </w:pPr>
+      <w:rPr>
+        <w:rFonts w:ascii="Wingdings" w:hAnsi="Wingdings" w:hint="default"/>
+      </w:rPr>
+    </w:lvl>
+    <w:lvl w:ilvl="1" w:tplc="04190003" w:tentative="1">
+      <w:start w:val="1"/>
+      <w:numFmt w:val="bullet"/>
+      <w:lvlText w:val="o"/>
+      <w:lvlJc w:val="left"/>
+      <w:pPr>
+        <w:ind w:left="1440" w:hanging="360"/>
+      </w:pPr>
+      <w:rPr>
+        <w:rFonts w:ascii="Courier New" w:hAnsi="Courier New" w:cs="Courier New" w:hint="default"/>
+      </w:rPr>
+    </w:lvl>
+    <w:lvl w:ilvl="2" w:tplc="04190005" w:tentative="1">
+      <w:start w:val="1"/>
+      <w:numFmt w:val="bullet"/>
+      <w:lvlText w:val=""/>
+      <w:lvlJc w:val="left"/>
+      <w:pPr>
+        <w:ind w:left="2160" w:hanging="360"/>
+      </w:pPr>
+      <w:rPr>
+        <w:rFonts w:ascii="Wingdings" w:hAnsi="Wingdings" w:hint="default"/>
+      </w:rPr>
+    </w:lvl>
+    <w:lvl w:ilvl="3" w:tplc="04190001" w:tentative="1">
+      <w:start w:val="1"/>
+      <w:numFmt w:val="bullet"/>
+      <w:lvlText w:val=""/>
+      <w:lvlJc w:val="left"/>
+      <w:pPr>
+        <w:ind w:left="2880" w:hanging="360"/>
+      </w:pPr>
+      <w:rPr>
+        <w:rFonts w:ascii="Symbol" w:hAnsi="Symbol" w:hint="default"/>
+      </w:rPr>
+    </w:lvl>
+    <w:lvl w:ilvl="4" w:tplc="04190003" w:tentative="1">
+      <w:start w:val="1"/>
+      <w:numFmt w:val="bullet"/>
+      <w:lvlText w:val="o"/>
+      <w:lvlJc w:val="left"/>
+      <w:pPr>
+        <w:ind w:left="3600" w:hanging="360"/>
+      </w:pPr>
+      <w:rPr>
+        <w:rFonts w:ascii="Courier New" w:hAnsi="Courier New" w:cs="Courier New" w:hint="default"/>
+      </w:rPr>
+    </w:lvl>
+    <w:lvl w:ilvl="5" w:tplc="04190005" w:tentative="1">
+      <w:start w:val="1"/>
+      <w:numFmt w:val="bullet"/>
+      <w:lvlText w:val=""/>
+      <w:lvlJc w:val="left"/>
+      <w:pPr>
+        <w:ind w:left="4320" w:hanging="360"/>
+      </w:pPr>
+      <w:rPr>
+        <w:rFonts w:ascii="Wingdings" w:hAnsi="Wingdings" w:hint="default"/>
+      </w:rPr>
+    </w:lvl>
+    <w:lvl w:ilvl="6" w:tplc="04190001" w:tentative="1">
+      <w:start w:val="1"/>
+      <w:numFmt w:val="bullet"/>
+      <w:lvlText w:val=""/>
+      <w:lvlJc w:val="left"/>
+      <w:pPr>
+        <w:ind w:left="5040" w:hanging="360"/>
+      </w:pPr>
+      <w:rPr>
+        <w:rFonts w:ascii="Symbol" w:hAnsi="Symbol" w:hint="default"/>
+      </w:rPr>
+    </w:lvl>
+    <w:lvl w:ilvl="7" w:tplc="04190003" w:tentative="1">
+      <w:start w:val="1"/>
+      <w:numFmt w:val="bullet"/>
+      <w:lvlText w:val="o"/>
+      <w:lvlJc w:val="left"/>
+      <w:pPr>
+        <w:ind w:left="5760" w:hanging="360"/>
+      </w:pPr>
+      <w:rPr>
+        <w:rFonts w:ascii="Courier New" w:hAnsi="Courier New" w:cs="Courier New" w:hint="default"/>
+      </w:rPr>
+    </w:lvl>
+    <w:lvl w:ilvl="8" w:tplc="04190005" w:tentative="1">
+      <w:start w:val="1"/>
+      <w:numFmt w:val="bullet"/>
+      <w:lvlText w:val=""/>
+      <w:lvlJc w:val="left"/>
+      <w:pPr>
+        <w:ind w:left="6480" w:hanging="360"/>
+      </w:pPr>
+      <w:rPr>
+        <w:rFonts w:ascii="Wingdings" w:hAnsi="Wingdings" w:hint="default"/>
+      </w:rPr>
+    </w:lvl>
+  </w:abstractNum>
+  <w:abstractNum w:abstractNumId="2">
+    <w:nsid w:val="204E1241"/>
+    <w:multiLevelType w:val="hybridMultilevel"/>
+    <w:tmpl w:val="1B1E8FDA"/>
+    <w:lvl w:ilvl="0" w:tplc="04190001">
+      <w:start w:val="1"/>
+      <w:numFmt w:val="bullet"/>
+      <w:lvlText w:val=""/>
+      <w:lvlJc w:val="left"/>
+      <w:pPr>
+        <w:ind w:left="720" w:hanging="360"/>
+      </w:pPr>
+      <w:rPr>
+        <w:rFonts w:ascii="Symbol" w:hAnsi="Symbol" w:hint="default"/>
+      </w:rPr>
+    </w:lvl>
+    <w:lvl w:ilvl="1" w:tplc="04190003" w:tentative="1">
+      <w:start w:val="1"/>
+      <w:numFmt w:val="bullet"/>
+      <w:lvlText w:val="o"/>
+      <w:lvlJc w:val="left"/>
+      <w:pPr>
+        <w:ind w:left="1440" w:hanging="360"/>
+      </w:pPr>
+      <w:rPr>
+        <w:rFonts w:ascii="Courier New" w:hAnsi="Courier New" w:cs="Courier New" w:hint="default"/>
+      </w:rPr>
+    </w:lvl>
+    <w:lvl w:ilvl="2" w:tplc="04190005" w:tentative="1">
+      <w:start w:val="1"/>
+      <w:numFmt w:val="bullet"/>
+      <w:lvlText w:val=""/>
+      <w:lvlJc w:val="left"/>
+      <w:pPr>
+        <w:ind w:left="2160" w:hanging="360"/>
+      </w:pPr>
+      <w:rPr>
+        <w:rFonts w:ascii="Wingdings" w:hAnsi="Wingdings" w:hint="default"/>
+      </w:rPr>
+    </w:lvl>
+    <w:lvl w:ilvl="3" w:tplc="04190001" w:tentative="1">
+      <w:start w:val="1"/>
+      <w:numFmt w:val="bullet"/>
+      <w:lvlText w:val=""/>
+      <w:lvlJc w:val="left"/>
+      <w:pPr>
+        <w:ind w:left="2880" w:hanging="360"/>
+      </w:pPr>
+      <w:rPr>
+        <w:rFonts w:ascii="Symbol" w:hAnsi="Symbol" w:hint="default"/>
+      </w:rPr>
+    </w:lvl>
+    <w:lvl w:ilvl="4" w:tplc="04190003" w:tentative="1">
+      <w:start w:val="1"/>
+      <w:numFmt w:val="bullet"/>
+      <w:lvlText w:val="o"/>
+      <w:lvlJc w:val="left"/>
+      <w:pPr>
+        <w:ind w:left="3600" w:hanging="360"/>
+      </w:pPr>
+      <w:rPr>
+        <w:rFonts w:ascii="Courier New" w:hAnsi="Courier New" w:cs="Courier New" w:hint="default"/>
+      </w:rPr>
+    </w:lvl>
+    <w:lvl w:ilvl="5" w:tplc="04190005" w:tentative="1">
+      <w:start w:val="1"/>
+      <w:numFmt w:val="bullet"/>
+      <w:lvlText w:val=""/>
+      <w:lvlJc w:val="left"/>
+      <w:pPr>
+        <w:ind w:left="4320" w:hanging="360"/>
+      </w:pPr>
+      <w:rPr>
+        <w:rFonts w:ascii="Wingdings" w:hAnsi="Wingdings" w:hint="default"/>
+      </w:rPr>
+    </w:lvl>
+    <w:lvl w:ilvl="6" w:tplc="04190001" w:tentative="1">
+      <w:start w:val="1"/>
+      <w:numFmt w:val="bullet"/>
+      <w:lvlText w:val=""/>
+      <w:lvlJc w:val="left"/>
+      <w:pPr>
+        <w:ind w:left="5040" w:hanging="360"/>
+      </w:pPr>
+      <w:rPr>
+        <w:rFonts w:ascii="Symbol" w:hAnsi="Symbol" w:hint="default"/>
+      </w:rPr>
+    </w:lvl>
+    <w:lvl w:ilvl="7" w:tplc="04190003" w:tentative="1">
+      <w:start w:val="1"/>
+      <w:numFmt w:val="bullet"/>
+      <w:lvlText w:val="o"/>
+      <w:lvlJc w:val="left"/>
+      <w:pPr>
+        <w:ind w:left="5760" w:hanging="360"/>
+      </w:pPr>
+      <w:rPr>
+        <w:rFonts w:ascii="Courier New" w:hAnsi="Courier New" w:cs="Courier New" w:hint="default"/>
+      </w:rPr>
+    </w:lvl>
+    <w:lvl w:ilvl="8" w:tplc="04190005" w:tentative="1">
+      <w:start w:val="1"/>
+      <w:numFmt w:val="bullet"/>
+      <w:lvlText w:val=""/>
+      <w:lvlJc w:val="left"/>
+      <w:pPr>
+        <w:ind w:left="6480" w:hanging="360"/>
+      </w:pPr>
+      <w:rPr>
+        <w:rFonts w:ascii="Wingdings" w:hAnsi="Wingdings" w:hint="default"/>
+      </w:rPr>
+    </w:lvl>
+  </w:abstractNum>
+  <w:abstractNum w:abstractNumId="3">
+    <w:nsid w:val="4F7457FA"/>
+    <w:multiLevelType w:val="hybridMultilevel"/>
+    <w:tmpl w:val="C598052E"/>
+    <w:lvl w:ilvl="0" w:tplc="0419000D">
+      <w:start w:val="1"/>
+      <w:numFmt w:val="bullet"/>
+      <w:lvlText w:val=""/>
+      <w:lvlJc w:val="left"/>
+      <w:pPr>
+        <w:ind w:left="1440" w:hanging="360"/>
+      </w:pPr>
+      <w:rPr>
+        <w:rFonts w:ascii="Wingdings" w:hAnsi="Wingdings" w:hint="default"/>
+      </w:rPr>
+    </w:lvl>
+    <w:lvl w:ilvl="1" w:tplc="04190003" w:tentative="1">
+      <w:start w:val="1"/>
+      <w:numFmt w:val="bullet"/>
+      <w:lvlText w:val="o"/>
+      <w:lvlJc w:val="left"/>
+      <w:pPr>
+        <w:ind w:left="2160" w:hanging="360"/>
+      </w:pPr>
+      <w:rPr>
+        <w:rFonts w:ascii="Courier New" w:hAnsi="Courier New" w:cs="Courier New" w:hint="default"/>
+      </w:rPr>
+    </w:lvl>
+    <w:lvl w:ilvl="2" w:tplc="04190005" w:tentative="1">
+      <w:start w:val="1"/>
+      <w:numFmt w:val="bullet"/>
+      <w:lvlText w:val=""/>
+      <w:lvlJc w:val="left"/>
+      <w:pPr>
+        <w:ind w:left="2880" w:hanging="360"/>
+      </w:pPr>
+      <w:rPr>
+        <w:rFonts w:ascii="Wingdings" w:hAnsi="Wingdings" w:hint="default"/>
+      </w:rPr>
+    </w:lvl>
+    <w:lvl w:ilvl="3" w:tplc="04190001" w:tentative="1">
+      <w:start w:val="1"/>
+      <w:numFmt w:val="bullet"/>
+      <w:lvlText w:val=""/>
+      <w:lvlJc w:val="left"/>
+      <w:pPr>
+        <w:ind w:left="3600" w:hanging="360"/>
+      </w:pPr>
+      <w:rPr>
+        <w:rFonts w:ascii="Symbol" w:hAnsi="Symbol" w:hint="default"/>
+      </w:rPr>
+    </w:lvl>
+    <w:lvl w:ilvl="4" w:tplc="04190003" w:tentative="1">
+      <w:start w:val="1"/>
+      <w:numFmt w:val="bullet"/>
+      <w:lvlText w:val="o"/>
+      <w:lvlJc w:val="left"/>
+      <w:pPr>
+        <w:ind w:left="4320" w:hanging="360"/>
+      </w:pPr>
+      <w:rPr>
+        <w:rFonts w:ascii="Courier New" w:hAnsi="Courier New" w:cs="Courier New" w:hint="default"/>
+      </w:rPr>
+    </w:lvl>
+    <w:lvl w:ilvl="5" w:tplc="04190005" w:tentative="1">
+      <w:start w:val="1"/>
+      <w:numFmt w:val="bullet"/>
+      <w:lvlText w:val=""/>
+      <w:lvlJc w:val="left"/>
+      <w:pPr>
+        <w:ind w:left="5040" w:hanging="360"/>
+      </w:pPr>
+      <w:rPr>
+        <w:rFonts w:ascii="Wingdings" w:hAnsi="Wingdings" w:hint="default"/>
+      </w:rPr>
+    </w:lvl>
+    <w:lvl w:ilvl="6" w:tplc="04190001" w:tentative="1">
+      <w:start w:val="1"/>
+      <w:numFmt w:val="bullet"/>
+      <w:lvlText w:val=""/>
+      <w:lvlJc w:val="left"/>
+      <w:pPr>
+        <w:ind w:left="5760" w:hanging="360"/>
+      </w:pPr>
+      <w:rPr>
+        <w:rFonts w:ascii="Symbol" w:hAnsi="Symbol" w:hint="default"/>
+      </w:rPr>
+    </w:lvl>
+    <w:lvl w:ilvl="7" w:tplc="04190003" w:tentative="1">
+      <w:start w:val="1"/>
+      <w:numFmt w:val="bullet"/>
+      <w:lvlText w:val="o"/>
+      <w:lvlJc w:val="left"/>
+      <w:pPr>
+        <w:ind w:left="6480" w:hanging="360"/>
+      </w:pPr>
+      <w:rPr>
+        <w:rFonts w:ascii="Courier New" w:hAnsi="Courier New" w:cs="Courier New" w:hint="default"/>
+      </w:rPr>
+    </w:lvl>
+    <w:lvl w:ilvl="8" w:tplc="04190005" w:tentative="1">
+      <w:start w:val="1"/>
+      <w:numFmt w:val="bullet"/>
+      <w:lvlText w:val=""/>
+      <w:lvlJc w:val="left"/>
+      <w:pPr>
+        <w:ind w:left="7200" w:hanging="360"/>
+      </w:pPr>
+      <w:rPr>
+        <w:rFonts w:ascii="Wingdings" w:hAnsi="Wingdings" w:hint="default"/>
+      </w:rPr>
+    </w:lvl>
+  </w:abstractNum>
+  <w:num w:numId="1">
+    <w:abstractNumId w:val="2"/>
+  </w:num>
+  <w:num w:numId="2">
+    <w:abstractNumId w:val="1"/>
+  </w:num>
+  <w:num w:numId="3">
+    <w:abstractNumId w:val="0"/>
+  </w:num>
+  <w:num w:numId="4">
+    <w:abstractNumId w:val="3"/>
+  </w:num>
+</w:numbering>
 </file>
 
 <file path=word/styles.xml><?xml version="1.0" encoding="utf-8"?>

</xml_diff>

<commit_message>
Listed 5 types of websites.
</commit_message>
<xml_diff>
--- a/assignment.docx
+++ b/assignment.docx
@@ -5,6 +5,7 @@
     <w:p>
       <w:pPr>
         <w:pStyle w:val="normal0"/>
+        <w:jc w:val="both"/>
       </w:pPr>
     </w:p>
     <w:p>
@@ -125,6 +126,7 @@
         <w:pStyle w:val="normal0"/>
         <w:spacing w:before="240" w:after="160" w:line="259" w:lineRule="auto"/>
         <w:ind w:left="4320"/>
+        <w:jc w:val="center"/>
         <w:rPr>
           <w:lang w:val="en-US"/>
         </w:rPr>
@@ -135,6 +137,7 @@
         <w:pStyle w:val="normal0"/>
         <w:spacing w:before="240" w:after="160" w:line="259" w:lineRule="auto"/>
         <w:ind w:left="4320"/>
+        <w:jc w:val="center"/>
         <w:rPr>
           <w:lang w:val="en-US"/>
         </w:rPr>
@@ -145,6 +148,29 @@
         <w:pStyle w:val="normal0"/>
         <w:spacing w:before="240" w:after="160" w:line="259" w:lineRule="auto"/>
         <w:ind w:left="4320"/>
+        <w:jc w:val="center"/>
+        <w:rPr>
+          <w:lang w:val="en-US"/>
+        </w:rPr>
+      </w:pPr>
+    </w:p>
+    <w:p>
+      <w:pPr>
+        <w:pStyle w:val="normal0"/>
+        <w:spacing w:before="240" w:after="160" w:line="259" w:lineRule="auto"/>
+        <w:ind w:left="4320"/>
+        <w:jc w:val="center"/>
+        <w:rPr>
+          <w:lang w:val="en-US"/>
+        </w:rPr>
+      </w:pPr>
+    </w:p>
+    <w:p>
+      <w:pPr>
+        <w:pStyle w:val="normal0"/>
+        <w:spacing w:before="240" w:after="160" w:line="259" w:lineRule="auto"/>
+        <w:ind w:left="4320"/>
+        <w:jc w:val="center"/>
         <w:rPr>
           <w:lang w:val="en-US"/>
         </w:rPr>
@@ -203,6 +229,7 @@
         <w:pStyle w:val="normal0"/>
         <w:spacing w:before="240" w:after="160" w:line="259" w:lineRule="auto"/>
         <w:ind w:left="4320"/>
+        <w:jc w:val="center"/>
         <w:rPr>
           <w:lang w:val="en-US"/>
         </w:rPr>
@@ -213,6 +240,7 @@
         <w:pStyle w:val="normal0"/>
         <w:spacing w:before="240" w:after="160" w:line="259" w:lineRule="auto"/>
         <w:ind w:left="4320"/>
+        <w:jc w:val="center"/>
         <w:rPr>
           <w:lang w:val="en-US"/>
         </w:rPr>
@@ -221,6 +249,7 @@
     <w:p>
       <w:pPr>
         <w:ind w:left="7080"/>
+        <w:jc w:val="center"/>
         <w:rPr>
           <w:rFonts w:ascii="Times New Roman" w:eastAsia="Times New Roman" w:hAnsi="Times New Roman" w:cs="Times New Roman"/>
           <w:sz w:val="28"/>
@@ -228,19 +257,23 @@
           <w:lang w:val="en-US"/>
         </w:rPr>
       </w:pPr>
-      <w:r>
+    </w:p>
+    <w:p>
+      <w:pPr>
+        <w:ind w:left="7080"/>
+        <w:jc w:val="center"/>
         <w:rPr>
           <w:rFonts w:ascii="Times New Roman" w:eastAsia="Times New Roman" w:hAnsi="Times New Roman" w:cs="Times New Roman"/>
           <w:sz w:val="28"/>
           <w:szCs w:val="28"/>
           <w:lang w:val="en-US"/>
         </w:rPr>
-        <w:t>February 2020</w:t>
-      </w:r>
+      </w:pPr>
     </w:p>
     <w:p>
       <w:pPr>
         <w:ind w:left="7080"/>
+        <w:jc w:val="center"/>
         <w:rPr>
           <w:rFonts w:ascii="Times New Roman" w:eastAsia="Times New Roman" w:hAnsi="Times New Roman" w:cs="Times New Roman"/>
           <w:sz w:val="28"/>
@@ -252,6 +285,7 @@
     <w:p>
       <w:pPr>
         <w:ind w:left="7080"/>
+        <w:jc w:val="center"/>
         <w:rPr>
           <w:rFonts w:ascii="Times New Roman" w:eastAsia="Times New Roman" w:hAnsi="Times New Roman" w:cs="Times New Roman"/>
           <w:sz w:val="28"/>
@@ -259,21 +293,20 @@
           <w:lang w:val="en-US"/>
         </w:rPr>
       </w:pPr>
-    </w:p>
-    <w:p>
-      <w:pPr>
-        <w:ind w:left="7080"/>
+      <w:r>
         <w:rPr>
           <w:rFonts w:ascii="Times New Roman" w:eastAsia="Times New Roman" w:hAnsi="Times New Roman" w:cs="Times New Roman"/>
           <w:sz w:val="28"/>
           <w:szCs w:val="28"/>
           <w:lang w:val="en-US"/>
         </w:rPr>
-      </w:pPr>
+        <w:t>February 2020</w:t>
+      </w:r>
     </w:p>
     <w:p>
       <w:pPr>
         <w:ind w:left="7080"/>
+        <w:jc w:val="center"/>
         <w:rPr>
           <w:rFonts w:ascii="Times New Roman" w:eastAsia="Times New Roman" w:hAnsi="Times New Roman" w:cs="Times New Roman"/>
           <w:sz w:val="28"/>
@@ -284,227 +317,8 @@
     </w:p>
     <w:p>
       <w:pPr>
-        <w:ind w:left="7080"/>
-        <w:rPr>
-          <w:lang w:val="en-US"/>
-        </w:rPr>
-      </w:pPr>
-    </w:p>
-    <w:p>
-      <w:pPr>
         <w:pStyle w:val="Heading1"/>
-        <w:rPr>
-          <w:lang w:val="en-US"/>
-        </w:rPr>
-      </w:pPr>
-      <w:r>
-        <w:rPr>
-          <w:lang w:val="en-US"/>
-        </w:rPr>
-        <w:lastRenderedPageBreak/>
-        <w:t>Introduction</w:t>
-      </w:r>
-    </w:p>
-    <w:p>
-      <w:pPr>
-        <w:rPr>
-          <w:lang w:val="en-US"/>
-        </w:rPr>
-      </w:pPr>
-    </w:p>
-    <w:p>
-      <w:pPr>
-        <w:rPr>
-          <w:lang w:val="en-US"/>
-        </w:rPr>
-      </w:pPr>
-    </w:p>
-    <w:p>
-      <w:pPr>
-        <w:rPr>
-          <w:lang w:val="en-US"/>
-        </w:rPr>
-      </w:pPr>
-    </w:p>
-    <w:p>
-      <w:pPr>
-        <w:rPr>
-          <w:lang w:val="en-US"/>
-        </w:rPr>
-      </w:pPr>
-    </w:p>
-    <w:p>
-      <w:pPr>
-        <w:rPr>
-          <w:lang w:val="en-US"/>
-        </w:rPr>
-      </w:pPr>
-    </w:p>
-    <w:p>
-      <w:pPr>
-        <w:rPr>
-          <w:lang w:val="en-US"/>
-        </w:rPr>
-      </w:pPr>
-    </w:p>
-    <w:p>
-      <w:pPr>
-        <w:rPr>
-          <w:lang w:val="en-US"/>
-        </w:rPr>
-      </w:pPr>
-    </w:p>
-    <w:p>
-      <w:pPr>
-        <w:rPr>
-          <w:lang w:val="en-US"/>
-        </w:rPr>
-      </w:pPr>
-    </w:p>
-    <w:p>
-      <w:pPr>
-        <w:rPr>
-          <w:lang w:val="en-US"/>
-        </w:rPr>
-      </w:pPr>
-    </w:p>
-    <w:p>
-      <w:pPr>
-        <w:rPr>
-          <w:lang w:val="en-US"/>
-        </w:rPr>
-      </w:pPr>
-    </w:p>
-    <w:p>
-      <w:pPr>
-        <w:rPr>
-          <w:lang w:val="en-US"/>
-        </w:rPr>
-      </w:pPr>
-    </w:p>
-    <w:p>
-      <w:pPr>
-        <w:rPr>
-          <w:lang w:val="en-US"/>
-        </w:rPr>
-      </w:pPr>
-    </w:p>
-    <w:p>
-      <w:pPr>
-        <w:rPr>
-          <w:lang w:val="en-US"/>
-        </w:rPr>
-      </w:pPr>
-    </w:p>
-    <w:p>
-      <w:pPr>
-        <w:rPr>
-          <w:lang w:val="en-US"/>
-        </w:rPr>
-      </w:pPr>
-    </w:p>
-    <w:p>
-      <w:pPr>
-        <w:rPr>
-          <w:lang w:val="en-US"/>
-        </w:rPr>
-      </w:pPr>
-    </w:p>
-    <w:p>
-      <w:pPr>
-        <w:rPr>
-          <w:lang w:val="en-US"/>
-        </w:rPr>
-      </w:pPr>
-    </w:p>
-    <w:p>
-      <w:pPr>
-        <w:rPr>
-          <w:lang w:val="en-US"/>
-        </w:rPr>
-      </w:pPr>
-    </w:p>
-    <w:p>
-      <w:pPr>
-        <w:rPr>
-          <w:lang w:val="en-US"/>
-        </w:rPr>
-      </w:pPr>
-    </w:p>
-    <w:p>
-      <w:pPr>
-        <w:rPr>
-          <w:lang w:val="en-US"/>
-        </w:rPr>
-      </w:pPr>
-    </w:p>
-    <w:p>
-      <w:pPr>
-        <w:rPr>
-          <w:lang w:val="en-US"/>
-        </w:rPr>
-      </w:pPr>
-    </w:p>
-    <w:p>
-      <w:pPr>
-        <w:rPr>
-          <w:lang w:val="en-US"/>
-        </w:rPr>
-      </w:pPr>
-    </w:p>
-    <w:p>
-      <w:pPr>
-        <w:rPr>
-          <w:lang w:val="en-US"/>
-        </w:rPr>
-      </w:pPr>
-    </w:p>
-    <w:p>
-      <w:pPr>
-        <w:rPr>
-          <w:lang w:val="en-US"/>
-        </w:rPr>
-      </w:pPr>
-    </w:p>
-    <w:p>
-      <w:pPr>
-        <w:rPr>
-          <w:lang w:val="en-US"/>
-        </w:rPr>
-      </w:pPr>
-    </w:p>
-    <w:p>
-      <w:pPr>
-        <w:rPr>
-          <w:lang w:val="en-US"/>
-        </w:rPr>
-      </w:pPr>
-    </w:p>
-    <w:p>
-      <w:pPr>
-        <w:rPr>
-          <w:lang w:val="en-US"/>
-        </w:rPr>
-      </w:pPr>
-    </w:p>
-    <w:p>
-      <w:pPr>
-        <w:rPr>
-          <w:lang w:val="en-US"/>
-        </w:rPr>
-      </w:pPr>
-    </w:p>
-    <w:p>
-      <w:pPr>
-        <w:rPr>
-          <w:lang w:val="en-US"/>
-        </w:rPr>
-      </w:pPr>
-    </w:p>
-    <w:p>
-      <w:pPr>
-        <w:pStyle w:val="Heading1"/>
-        <w:spacing w:line="360" w:lineRule="auto"/>
+        <w:jc w:val="both"/>
         <w:rPr>
           <w:rFonts w:ascii="Arial" w:hAnsi="Arial" w:cs="Arial"/>
           <w:color w:val="auto"/>
@@ -522,9 +336,238 @@
           <w:lang w:val="en-US"/>
         </w:rPr>
         <w:lastRenderedPageBreak/>
-        <w:t>H</w:t>
-      </w:r>
-      <w:r>
+        <w:t>Introduction</w:t>
+      </w:r>
+    </w:p>
+    <w:p>
+      <w:pPr>
+        <w:jc w:val="both"/>
+        <w:rPr>
+          <w:lang w:val="en-US"/>
+        </w:rPr>
+      </w:pPr>
+    </w:p>
+    <w:p>
+      <w:pPr>
+        <w:jc w:val="both"/>
+        <w:rPr>
+          <w:lang w:val="en-US"/>
+        </w:rPr>
+      </w:pPr>
+    </w:p>
+    <w:p>
+      <w:pPr>
+        <w:jc w:val="both"/>
+        <w:rPr>
+          <w:lang w:val="en-US"/>
+        </w:rPr>
+      </w:pPr>
+    </w:p>
+    <w:p>
+      <w:pPr>
+        <w:jc w:val="both"/>
+        <w:rPr>
+          <w:lang w:val="en-US"/>
+        </w:rPr>
+      </w:pPr>
+    </w:p>
+    <w:p>
+      <w:pPr>
+        <w:jc w:val="both"/>
+        <w:rPr>
+          <w:lang w:val="en-US"/>
+        </w:rPr>
+      </w:pPr>
+    </w:p>
+    <w:p>
+      <w:pPr>
+        <w:jc w:val="both"/>
+        <w:rPr>
+          <w:lang w:val="en-US"/>
+        </w:rPr>
+      </w:pPr>
+    </w:p>
+    <w:p>
+      <w:pPr>
+        <w:jc w:val="both"/>
+        <w:rPr>
+          <w:lang w:val="en-US"/>
+        </w:rPr>
+      </w:pPr>
+    </w:p>
+    <w:p>
+      <w:pPr>
+        <w:jc w:val="both"/>
+        <w:rPr>
+          <w:lang w:val="en-US"/>
+        </w:rPr>
+      </w:pPr>
+    </w:p>
+    <w:p>
+      <w:pPr>
+        <w:jc w:val="both"/>
+        <w:rPr>
+          <w:lang w:val="en-US"/>
+        </w:rPr>
+      </w:pPr>
+    </w:p>
+    <w:p>
+      <w:pPr>
+        <w:jc w:val="both"/>
+        <w:rPr>
+          <w:lang w:val="en-US"/>
+        </w:rPr>
+      </w:pPr>
+    </w:p>
+    <w:p>
+      <w:pPr>
+        <w:jc w:val="both"/>
+        <w:rPr>
+          <w:lang w:val="en-US"/>
+        </w:rPr>
+      </w:pPr>
+    </w:p>
+    <w:p>
+      <w:pPr>
+        <w:jc w:val="both"/>
+        <w:rPr>
+          <w:lang w:val="en-US"/>
+        </w:rPr>
+      </w:pPr>
+    </w:p>
+    <w:p>
+      <w:pPr>
+        <w:jc w:val="both"/>
+        <w:rPr>
+          <w:lang w:val="en-US"/>
+        </w:rPr>
+      </w:pPr>
+    </w:p>
+    <w:p>
+      <w:pPr>
+        <w:jc w:val="both"/>
+        <w:rPr>
+          <w:lang w:val="en-US"/>
+        </w:rPr>
+      </w:pPr>
+    </w:p>
+    <w:p>
+      <w:pPr>
+        <w:jc w:val="both"/>
+        <w:rPr>
+          <w:lang w:val="en-US"/>
+        </w:rPr>
+      </w:pPr>
+    </w:p>
+    <w:p>
+      <w:pPr>
+        <w:jc w:val="both"/>
+        <w:rPr>
+          <w:lang w:val="en-US"/>
+        </w:rPr>
+      </w:pPr>
+    </w:p>
+    <w:p>
+      <w:pPr>
+        <w:jc w:val="both"/>
+        <w:rPr>
+          <w:lang w:val="en-US"/>
+        </w:rPr>
+      </w:pPr>
+    </w:p>
+    <w:p>
+      <w:pPr>
+        <w:jc w:val="both"/>
+        <w:rPr>
+          <w:lang w:val="en-US"/>
+        </w:rPr>
+      </w:pPr>
+    </w:p>
+    <w:p>
+      <w:pPr>
+        <w:jc w:val="both"/>
+        <w:rPr>
+          <w:lang w:val="en-US"/>
+        </w:rPr>
+      </w:pPr>
+    </w:p>
+    <w:p>
+      <w:pPr>
+        <w:jc w:val="both"/>
+        <w:rPr>
+          <w:lang w:val="en-US"/>
+        </w:rPr>
+      </w:pPr>
+    </w:p>
+    <w:p>
+      <w:pPr>
+        <w:jc w:val="both"/>
+        <w:rPr>
+          <w:lang w:val="en-US"/>
+        </w:rPr>
+      </w:pPr>
+    </w:p>
+    <w:p>
+      <w:pPr>
+        <w:jc w:val="both"/>
+        <w:rPr>
+          <w:lang w:val="en-US"/>
+        </w:rPr>
+      </w:pPr>
+    </w:p>
+    <w:p>
+      <w:pPr>
+        <w:jc w:val="both"/>
+        <w:rPr>
+          <w:lang w:val="en-US"/>
+        </w:rPr>
+      </w:pPr>
+    </w:p>
+    <w:p>
+      <w:pPr>
+        <w:jc w:val="both"/>
+        <w:rPr>
+          <w:lang w:val="en-US"/>
+        </w:rPr>
+      </w:pPr>
+    </w:p>
+    <w:p>
+      <w:pPr>
+        <w:jc w:val="both"/>
+        <w:rPr>
+          <w:lang w:val="en-US"/>
+        </w:rPr>
+      </w:pPr>
+    </w:p>
+    <w:p>
+      <w:pPr>
+        <w:jc w:val="both"/>
+        <w:rPr>
+          <w:lang w:val="en-US"/>
+        </w:rPr>
+      </w:pPr>
+    </w:p>
+    <w:p>
+      <w:pPr>
+        <w:jc w:val="both"/>
+        <w:rPr>
+          <w:lang w:val="en-US"/>
+        </w:rPr>
+      </w:pPr>
+    </w:p>
+    <w:p>
+      <w:pPr>
+        <w:jc w:val="both"/>
+        <w:rPr>
+          <w:lang w:val="en-US"/>
+        </w:rPr>
+      </w:pPr>
+    </w:p>
+    <w:p>
+      <w:pPr>
+        <w:pStyle w:val="Heading1"/>
+        <w:spacing w:line="360" w:lineRule="auto"/>
+        <w:jc w:val="both"/>
         <w:rPr>
           <w:rFonts w:ascii="Arial" w:hAnsi="Arial" w:cs="Arial"/>
           <w:color w:val="auto"/>
@@ -532,6 +575,26 @@
           <w:szCs w:val="32"/>
           <w:lang w:val="en-US"/>
         </w:rPr>
+      </w:pPr>
+      <w:r>
+        <w:rPr>
+          <w:rFonts w:ascii="Arial" w:hAnsi="Arial" w:cs="Arial"/>
+          <w:color w:val="auto"/>
+          <w:sz w:val="32"/>
+          <w:szCs w:val="32"/>
+          <w:lang w:val="en-US"/>
+        </w:rPr>
+        <w:lastRenderedPageBreak/>
+        <w:t>H</w:t>
+      </w:r>
+      <w:r>
+        <w:rPr>
+          <w:rFonts w:ascii="Arial" w:hAnsi="Arial" w:cs="Arial"/>
+          <w:color w:val="auto"/>
+          <w:sz w:val="32"/>
+          <w:szCs w:val="32"/>
+          <w:lang w:val="en-US"/>
+        </w:rPr>
         <w:t>istory and evolution of the internet</w:t>
       </w:r>
     </w:p>
@@ -539,6 +602,7 @@
       <w:pPr>
         <w:pStyle w:val="Subtitle"/>
         <w:spacing w:line="240" w:lineRule="auto"/>
+        <w:jc w:val="both"/>
         <w:rPr>
           <w:rFonts w:ascii="Arial" w:hAnsi="Arial" w:cs="Arial"/>
           <w:color w:val="auto"/>
@@ -889,6 +953,7 @@
     <w:p>
       <w:pPr>
         <w:pStyle w:val="Subtitle"/>
+        <w:jc w:val="both"/>
         <w:rPr>
           <w:rFonts w:ascii="Arial" w:hAnsi="Arial" w:cs="Arial"/>
           <w:color w:val="auto"/>
@@ -1200,6 +1265,7 @@
     </w:p>
     <w:p>
       <w:pPr>
+        <w:jc w:val="both"/>
         <w:rPr>
           <w:rFonts w:ascii="Times New Roman" w:hAnsi="Times New Roman" w:cs="Times New Roman"/>
           <w:sz w:val="24"/>
@@ -1234,12 +1300,31 @@
           <w:szCs w:val="24"/>
           <w:lang w:val="en-US"/>
         </w:rPr>
-        <w:t xml:space="preserve"> immerge internet become part of our daily life and the world seemed a small village. These days much of our life depends on this network like in banking, education, shopping etc. </w:t>
+        <w:t xml:space="preserve"> immerge internet become part of our daily life and the world seemed a small village. These days much of our l</w:t>
+      </w:r>
+      <w:r>
+        <w:rPr>
+          <w:rFonts w:ascii="Times New Roman" w:hAnsi="Times New Roman" w:cs="Times New Roman"/>
+          <w:sz w:val="24"/>
+          <w:szCs w:val="24"/>
+          <w:lang w:val="en-US"/>
+        </w:rPr>
+        <w:t xml:space="preserve">ife </w:t>
+      </w:r>
+      <w:r>
+        <w:rPr>
+          <w:rFonts w:ascii="Times New Roman" w:hAnsi="Times New Roman" w:cs="Times New Roman"/>
+          <w:sz w:val="24"/>
+          <w:szCs w:val="24"/>
+          <w:lang w:val="en-US"/>
+        </w:rPr>
+        <w:t xml:space="preserve">depends on this network like in banking, education, shopping etc. </w:t>
       </w:r>
     </w:p>
     <w:p>
       <w:pPr>
         <w:pStyle w:val="Subtitle"/>
+        <w:jc w:val="both"/>
         <w:rPr>
           <w:rFonts w:ascii="Arial" w:hAnsi="Arial" w:cs="Arial"/>
           <w:color w:val="auto"/>
@@ -1261,6 +1346,7 @@
     </w:p>
     <w:p>
       <w:pPr>
+        <w:jc w:val="both"/>
         <w:rPr>
           <w:rFonts w:ascii="Times New Roman" w:hAnsi="Times New Roman" w:cs="Times New Roman"/>
           <w:sz w:val="24"/>
@@ -1354,7 +1440,11 @@
     </w:p>
     <w:p>
       <w:pPr>
-        <w:rPr>
+        <w:jc w:val="both"/>
+        <w:rPr>
+          <w:rFonts w:ascii="Times New Roman" w:hAnsi="Times New Roman" w:cs="Times New Roman"/>
+          <w:sz w:val="24"/>
+          <w:szCs w:val="24"/>
           <w:lang w:val="en-US"/>
         </w:rPr>
       </w:pPr>
@@ -1362,6 +1452,7 @@
     <w:p>
       <w:pPr>
         <w:pStyle w:val="Heading1"/>
+        <w:spacing w:line="480" w:lineRule="auto"/>
         <w:rPr>
           <w:rFonts w:ascii="Arial" w:hAnsi="Arial" w:cs="Arial"/>
           <w:color w:val="auto"/>
@@ -1379,11 +1470,3170 @@
           <w:lang w:val="en-US"/>
         </w:rPr>
         <w:lastRenderedPageBreak/>
+        <w:t>Types of websites</w:t>
+      </w:r>
+    </w:p>
+    <w:p>
+      <w:pPr>
+        <w:rPr>
+          <w:rFonts w:ascii="Times New Roman" w:hAnsi="Times New Roman" w:cs="Times New Roman"/>
+          <w:sz w:val="24"/>
+          <w:szCs w:val="24"/>
+          <w:lang w:val="en-US"/>
+        </w:rPr>
+      </w:pPr>
+      <w:r>
+        <w:rPr>
+          <w:rFonts w:ascii="Times New Roman" w:hAnsi="Times New Roman" w:cs="Times New Roman"/>
+          <w:sz w:val="24"/>
+          <w:szCs w:val="24"/>
+          <w:lang w:val="en-US"/>
+        </w:rPr>
+        <w:t>Websites have different use and goals in which they were originally made to achieve. Depending on these things they can be classified into 12 distinct types. They are:</w:t>
+      </w:r>
+    </w:p>
+    <w:p>
+      <w:pPr>
+        <w:pStyle w:val="ListParagraph"/>
+        <w:numPr>
+          <w:ilvl w:val="0"/>
+          <w:numId w:val="5"/>
+        </w:numPr>
+        <w:rPr>
+          <w:rFonts w:ascii="Times New Roman" w:hAnsi="Times New Roman" w:cs="Times New Roman"/>
+          <w:sz w:val="24"/>
+          <w:szCs w:val="24"/>
+          <w:lang w:val="en-US"/>
+        </w:rPr>
+      </w:pPr>
+      <w:r>
+        <w:rPr>
+          <w:rFonts w:ascii="Times New Roman" w:hAnsi="Times New Roman" w:cs="Times New Roman"/>
+          <w:b/>
+          <w:sz w:val="24"/>
+          <w:szCs w:val="24"/>
+          <w:lang w:val="en-US"/>
+        </w:rPr>
+        <w:t xml:space="preserve">Social </w:t>
+      </w:r>
+      <w:r>
+        <w:rPr>
+          <w:rFonts w:ascii="Times New Roman" w:hAnsi="Times New Roman" w:cs="Times New Roman"/>
+          <w:b/>
+          <w:sz w:val="24"/>
+          <w:szCs w:val="24"/>
+          <w:lang w:val="en-US"/>
+        </w:rPr>
+        <w:t>Network: -</w:t>
+      </w:r>
+      <w:r>
+        <w:rPr>
+          <w:rFonts w:ascii="Times New Roman" w:hAnsi="Times New Roman" w:cs="Times New Roman"/>
+          <w:sz w:val="24"/>
+          <w:szCs w:val="24"/>
+          <w:lang w:val="en-US"/>
+        </w:rPr>
+        <w:t xml:space="preserve"> is a type of website that </w:t>
+      </w:r>
+      <w:r>
+        <w:rPr>
+          <w:rFonts w:ascii="Times New Roman" w:hAnsi="Times New Roman" w:cs="Times New Roman"/>
+          <w:sz w:val="24"/>
+          <w:szCs w:val="24"/>
+          <w:lang w:val="en-US"/>
+        </w:rPr>
+        <w:t xml:space="preserve">allows people to communicate, share their experiences and interact with the world. </w:t>
+      </w:r>
+      <w:r>
+        <w:rPr>
+          <w:rFonts w:ascii="Times New Roman" w:hAnsi="Times New Roman" w:cs="Times New Roman"/>
+          <w:sz w:val="24"/>
+          <w:szCs w:val="24"/>
+          <w:lang w:val="en-US"/>
+        </w:rPr>
+        <w:t>Below are some examples.</w:t>
+      </w:r>
+    </w:p>
+    <w:tbl>
+      <w:tblPr>
+        <w:tblStyle w:val="TableGrid"/>
+        <w:tblW w:w="0" w:type="auto"/>
+        <w:tblInd w:w="720" w:type="dxa"/>
+        <w:tblLook w:val="04A0"/>
+      </w:tblPr>
+      <w:tblGrid>
+        <w:gridCol w:w="1798"/>
+        <w:gridCol w:w="3827"/>
+        <w:gridCol w:w="3226"/>
+      </w:tblGrid>
+      <w:tr>
+        <w:tc>
+          <w:tcPr>
+            <w:tcW w:w="1798" w:type="dxa"/>
+          </w:tcPr>
+          <w:p>
+            <w:pPr>
+              <w:pStyle w:val="ListParagraph"/>
+              <w:spacing w:line="276" w:lineRule="auto"/>
+              <w:ind w:left="0"/>
+              <w:rPr>
+                <w:rFonts w:ascii="Times New Roman" w:hAnsi="Times New Roman" w:cs="Times New Roman"/>
+                <w:b/>
+                <w:sz w:val="24"/>
+                <w:szCs w:val="24"/>
+                <w:lang w:val="en-US"/>
+              </w:rPr>
+            </w:pPr>
+            <w:r>
+              <w:rPr>
+                <w:rFonts w:ascii="Times New Roman" w:hAnsi="Times New Roman" w:cs="Times New Roman"/>
+                <w:b/>
+                <w:sz w:val="24"/>
+                <w:szCs w:val="24"/>
+                <w:lang w:val="en-US"/>
+              </w:rPr>
+              <w:t>Name</w:t>
+            </w:r>
+          </w:p>
+        </w:tc>
+        <w:tc>
+          <w:tcPr>
+            <w:tcW w:w="3827" w:type="dxa"/>
+          </w:tcPr>
+          <w:p>
+            <w:pPr>
+              <w:pStyle w:val="ListParagraph"/>
+              <w:spacing w:line="276" w:lineRule="auto"/>
+              <w:ind w:left="0"/>
+              <w:rPr>
+                <w:rFonts w:ascii="Times New Roman" w:hAnsi="Times New Roman" w:cs="Times New Roman"/>
+                <w:b/>
+                <w:sz w:val="24"/>
+                <w:szCs w:val="24"/>
+                <w:lang w:val="en-US"/>
+              </w:rPr>
+            </w:pPr>
+            <w:r>
+              <w:rPr>
+                <w:rFonts w:ascii="Times New Roman" w:hAnsi="Times New Roman" w:cs="Times New Roman"/>
+                <w:b/>
+                <w:sz w:val="24"/>
+                <w:szCs w:val="24"/>
+                <w:lang w:val="en-US"/>
+              </w:rPr>
+              <w:t>URL</w:t>
+            </w:r>
+          </w:p>
+        </w:tc>
+        <w:tc>
+          <w:tcPr>
+            <w:tcW w:w="3226" w:type="dxa"/>
+          </w:tcPr>
+          <w:p>
+            <w:pPr>
+              <w:pStyle w:val="ListParagraph"/>
+              <w:spacing w:line="276" w:lineRule="auto"/>
+              <w:ind w:left="0"/>
+              <w:rPr>
+                <w:rFonts w:ascii="Times New Roman" w:hAnsi="Times New Roman" w:cs="Times New Roman"/>
+                <w:b/>
+                <w:sz w:val="24"/>
+                <w:szCs w:val="24"/>
+                <w:lang w:val="en-US"/>
+              </w:rPr>
+            </w:pPr>
+            <w:r>
+              <w:rPr>
+                <w:rFonts w:ascii="Times New Roman" w:hAnsi="Times New Roman" w:cs="Times New Roman"/>
+                <w:b/>
+                <w:sz w:val="24"/>
+                <w:szCs w:val="24"/>
+                <w:lang w:val="en-US"/>
+              </w:rPr>
+              <w:t>Active users in 2020</w:t>
+            </w:r>
+          </w:p>
+        </w:tc>
+      </w:tr>
+      <w:tr>
+        <w:tc>
+          <w:tcPr>
+            <w:tcW w:w="1798" w:type="dxa"/>
+          </w:tcPr>
+          <w:p>
+            <w:pPr>
+              <w:pStyle w:val="ListParagraph"/>
+              <w:spacing w:line="276" w:lineRule="auto"/>
+              <w:ind w:left="0"/>
+              <w:rPr>
+                <w:rFonts w:ascii="Times New Roman" w:hAnsi="Times New Roman" w:cs="Times New Roman"/>
+                <w:sz w:val="24"/>
+                <w:szCs w:val="24"/>
+                <w:lang w:val="en-US"/>
+              </w:rPr>
+            </w:pPr>
+            <w:proofErr w:type="spellStart"/>
+            <w:r>
+              <w:rPr>
+                <w:rFonts w:ascii="Times New Roman" w:hAnsi="Times New Roman" w:cs="Times New Roman"/>
+                <w:sz w:val="24"/>
+                <w:szCs w:val="24"/>
+                <w:lang w:val="en-US"/>
+              </w:rPr>
+              <w:t>FaceBook</w:t>
+            </w:r>
+            <w:proofErr w:type="spellEnd"/>
+          </w:p>
+        </w:tc>
+        <w:tc>
+          <w:tcPr>
+            <w:tcW w:w="3827" w:type="dxa"/>
+          </w:tcPr>
+          <w:p>
+            <w:pPr>
+              <w:pStyle w:val="ListParagraph"/>
+              <w:spacing w:line="276" w:lineRule="auto"/>
+              <w:ind w:left="0"/>
+              <w:rPr>
+                <w:rFonts w:ascii="Times New Roman" w:hAnsi="Times New Roman" w:cs="Times New Roman"/>
+                <w:sz w:val="24"/>
+                <w:szCs w:val="24"/>
+                <w:lang w:val="en-US"/>
+              </w:rPr>
+            </w:pPr>
+            <w:hyperlink r:id="rId6" w:history="1">
+              <w:r>
+                <w:rPr>
+                  <w:rStyle w:val="Hyperlink"/>
+                  <w:rFonts w:ascii="Times New Roman" w:hAnsi="Times New Roman" w:cs="Times New Roman"/>
+                  <w:sz w:val="24"/>
+                  <w:szCs w:val="24"/>
+                  <w:lang w:val="en-US"/>
+                </w:rPr>
+                <w:t>https://www.facebook.com/</w:t>
+              </w:r>
+            </w:hyperlink>
+          </w:p>
+        </w:tc>
+        <w:tc>
+          <w:tcPr>
+            <w:tcW w:w="3226" w:type="dxa"/>
+          </w:tcPr>
+          <w:p>
+            <w:pPr>
+              <w:pStyle w:val="ListParagraph"/>
+              <w:spacing w:line="276" w:lineRule="auto"/>
+              <w:ind w:left="0"/>
+              <w:rPr>
+                <w:rFonts w:ascii="Times New Roman" w:hAnsi="Times New Roman" w:cs="Times New Roman"/>
+                <w:sz w:val="24"/>
+                <w:szCs w:val="24"/>
+                <w:lang w:val="en-US"/>
+              </w:rPr>
+            </w:pPr>
+            <w:r>
+              <w:rPr>
+                <w:rFonts w:ascii="Times New Roman" w:hAnsi="Times New Roman" w:cs="Times New Roman"/>
+                <w:sz w:val="24"/>
+                <w:szCs w:val="24"/>
+              </w:rPr>
+              <w:t>2,230,000,000</w:t>
+            </w:r>
+          </w:p>
+        </w:tc>
+      </w:tr>
+      <w:tr>
+        <w:tc>
+          <w:tcPr>
+            <w:tcW w:w="1798" w:type="dxa"/>
+          </w:tcPr>
+          <w:p>
+            <w:pPr>
+              <w:pStyle w:val="ListParagraph"/>
+              <w:spacing w:line="276" w:lineRule="auto"/>
+              <w:ind w:left="0"/>
+              <w:rPr>
+                <w:rFonts w:ascii="Times New Roman" w:hAnsi="Times New Roman" w:cs="Times New Roman"/>
+                <w:sz w:val="24"/>
+                <w:szCs w:val="24"/>
+                <w:lang w:val="en-US"/>
+              </w:rPr>
+            </w:pPr>
+            <w:r>
+              <w:rPr>
+                <w:rFonts w:ascii="Times New Roman" w:hAnsi="Times New Roman" w:cs="Times New Roman"/>
+                <w:sz w:val="24"/>
+                <w:szCs w:val="24"/>
+                <w:lang w:val="en-US"/>
+              </w:rPr>
+              <w:t>YouTube</w:t>
+            </w:r>
+          </w:p>
+        </w:tc>
+        <w:tc>
+          <w:tcPr>
+            <w:tcW w:w="3827" w:type="dxa"/>
+          </w:tcPr>
+          <w:p>
+            <w:pPr>
+              <w:pStyle w:val="ListParagraph"/>
+              <w:spacing w:line="276" w:lineRule="auto"/>
+              <w:ind w:left="0"/>
+              <w:rPr>
+                <w:rFonts w:ascii="Times New Roman" w:hAnsi="Times New Roman" w:cs="Times New Roman"/>
+                <w:sz w:val="24"/>
+                <w:szCs w:val="24"/>
+                <w:lang w:val="en-US"/>
+              </w:rPr>
+            </w:pPr>
+            <w:hyperlink r:id="rId7" w:history="1">
+              <w:r>
+                <w:rPr>
+                  <w:rStyle w:val="Hyperlink"/>
+                  <w:rFonts w:ascii="Times New Roman" w:hAnsi="Times New Roman" w:cs="Times New Roman"/>
+                  <w:sz w:val="24"/>
+                  <w:szCs w:val="24"/>
+                  <w:lang w:val="en-US"/>
+                </w:rPr>
+                <w:t>https://www.youtube.com/</w:t>
+              </w:r>
+            </w:hyperlink>
+          </w:p>
+        </w:tc>
+        <w:tc>
+          <w:tcPr>
+            <w:tcW w:w="3226" w:type="dxa"/>
+          </w:tcPr>
+          <w:p>
+            <w:pPr>
+              <w:pStyle w:val="ListParagraph"/>
+              <w:spacing w:line="276" w:lineRule="auto"/>
+              <w:ind w:left="0"/>
+              <w:rPr>
+                <w:rFonts w:ascii="Times New Roman" w:hAnsi="Times New Roman" w:cs="Times New Roman"/>
+                <w:sz w:val="24"/>
+                <w:szCs w:val="24"/>
+                <w:lang w:val="en-US"/>
+              </w:rPr>
+            </w:pPr>
+            <w:r>
+              <w:rPr>
+                <w:rFonts w:ascii="Times New Roman" w:hAnsi="Times New Roman" w:cs="Times New Roman"/>
+                <w:sz w:val="24"/>
+                <w:szCs w:val="24"/>
+              </w:rPr>
+              <w:t>1,900,000,000</w:t>
+            </w:r>
+          </w:p>
+        </w:tc>
+      </w:tr>
+      <w:tr>
+        <w:tc>
+          <w:tcPr>
+            <w:tcW w:w="1798" w:type="dxa"/>
+          </w:tcPr>
+          <w:p>
+            <w:pPr>
+              <w:pStyle w:val="ListParagraph"/>
+              <w:spacing w:line="276" w:lineRule="auto"/>
+              <w:ind w:left="0"/>
+              <w:rPr>
+                <w:rFonts w:ascii="Times New Roman" w:hAnsi="Times New Roman" w:cs="Times New Roman"/>
+                <w:sz w:val="24"/>
+                <w:szCs w:val="24"/>
+                <w:lang w:val="en-US"/>
+              </w:rPr>
+            </w:pPr>
+            <w:proofErr w:type="spellStart"/>
+            <w:r>
+              <w:rPr>
+                <w:rFonts w:ascii="Times New Roman" w:hAnsi="Times New Roman" w:cs="Times New Roman"/>
+                <w:sz w:val="24"/>
+                <w:szCs w:val="24"/>
+                <w:lang w:val="en-US"/>
+              </w:rPr>
+              <w:t>Instagram</w:t>
+            </w:r>
+            <w:proofErr w:type="spellEnd"/>
+          </w:p>
+        </w:tc>
+        <w:tc>
+          <w:tcPr>
+            <w:tcW w:w="3827" w:type="dxa"/>
+          </w:tcPr>
+          <w:p>
+            <w:pPr>
+              <w:pStyle w:val="ListParagraph"/>
+              <w:spacing w:line="276" w:lineRule="auto"/>
+              <w:ind w:left="0"/>
+              <w:rPr>
+                <w:rFonts w:ascii="Times New Roman" w:hAnsi="Times New Roman" w:cs="Times New Roman"/>
+                <w:sz w:val="24"/>
+                <w:szCs w:val="24"/>
+                <w:lang w:val="en-US"/>
+              </w:rPr>
+            </w:pPr>
+            <w:hyperlink r:id="rId8" w:history="1">
+              <w:r>
+                <w:rPr>
+                  <w:rStyle w:val="Hyperlink"/>
+                  <w:rFonts w:ascii="Times New Roman" w:hAnsi="Times New Roman" w:cs="Times New Roman"/>
+                  <w:sz w:val="24"/>
+                  <w:szCs w:val="24"/>
+                  <w:lang w:val="en-US"/>
+                </w:rPr>
+                <w:t>https://www.instagram.com/</w:t>
+              </w:r>
+            </w:hyperlink>
+          </w:p>
+        </w:tc>
+        <w:tc>
+          <w:tcPr>
+            <w:tcW w:w="3226" w:type="dxa"/>
+          </w:tcPr>
+          <w:p>
+            <w:pPr>
+              <w:pStyle w:val="ListParagraph"/>
+              <w:spacing w:line="276" w:lineRule="auto"/>
+              <w:ind w:left="0"/>
+              <w:rPr>
+                <w:rFonts w:ascii="Times New Roman" w:hAnsi="Times New Roman" w:cs="Times New Roman"/>
+                <w:sz w:val="24"/>
+                <w:szCs w:val="24"/>
+                <w:lang w:val="en-US"/>
+              </w:rPr>
+            </w:pPr>
+            <w:r>
+              <w:rPr>
+                <w:rFonts w:ascii="Times New Roman" w:hAnsi="Times New Roman" w:cs="Times New Roman"/>
+                <w:sz w:val="24"/>
+                <w:szCs w:val="24"/>
+              </w:rPr>
+              <w:t>1,000,000,000</w:t>
+            </w:r>
+          </w:p>
+        </w:tc>
+      </w:tr>
+      <w:tr>
+        <w:tc>
+          <w:tcPr>
+            <w:tcW w:w="1798" w:type="dxa"/>
+          </w:tcPr>
+          <w:p>
+            <w:pPr>
+              <w:pStyle w:val="ListParagraph"/>
+              <w:spacing w:line="276" w:lineRule="auto"/>
+              <w:ind w:left="0"/>
+              <w:rPr>
+                <w:rFonts w:ascii="Times New Roman" w:hAnsi="Times New Roman" w:cs="Times New Roman"/>
+                <w:sz w:val="24"/>
+                <w:szCs w:val="24"/>
+                <w:lang w:val="en-US"/>
+              </w:rPr>
+            </w:pPr>
+            <w:r>
+              <w:rPr>
+                <w:rFonts w:ascii="Times New Roman" w:hAnsi="Times New Roman" w:cs="Times New Roman"/>
+                <w:sz w:val="24"/>
+                <w:szCs w:val="24"/>
+                <w:lang w:val="en-US"/>
+              </w:rPr>
+              <w:t>Twitter</w:t>
+            </w:r>
+          </w:p>
+        </w:tc>
+        <w:tc>
+          <w:tcPr>
+            <w:tcW w:w="3827" w:type="dxa"/>
+          </w:tcPr>
+          <w:p>
+            <w:pPr>
+              <w:pStyle w:val="ListParagraph"/>
+              <w:spacing w:line="276" w:lineRule="auto"/>
+              <w:ind w:left="0"/>
+              <w:rPr>
+                <w:rFonts w:ascii="Times New Roman" w:hAnsi="Times New Roman" w:cs="Times New Roman"/>
+                <w:sz w:val="24"/>
+                <w:szCs w:val="24"/>
+                <w:lang w:val="en-US"/>
+              </w:rPr>
+            </w:pPr>
+            <w:hyperlink r:id="rId9" w:history="1">
+              <w:r>
+                <w:rPr>
+                  <w:rStyle w:val="Hyperlink"/>
+                  <w:rFonts w:ascii="Times New Roman" w:hAnsi="Times New Roman" w:cs="Times New Roman"/>
+                  <w:sz w:val="24"/>
+                  <w:szCs w:val="24"/>
+                  <w:lang w:val="en-US"/>
+                </w:rPr>
+                <w:t>https://www.twitter.com/</w:t>
+              </w:r>
+            </w:hyperlink>
+          </w:p>
+        </w:tc>
+        <w:tc>
+          <w:tcPr>
+            <w:tcW w:w="3226" w:type="dxa"/>
+          </w:tcPr>
+          <w:p>
+            <w:pPr>
+              <w:pStyle w:val="ListParagraph"/>
+              <w:spacing w:line="276" w:lineRule="auto"/>
+              <w:ind w:left="0"/>
+              <w:rPr>
+                <w:rFonts w:ascii="Times New Roman" w:hAnsi="Times New Roman" w:cs="Times New Roman"/>
+                <w:sz w:val="24"/>
+                <w:szCs w:val="24"/>
+                <w:lang w:val="en-US"/>
+              </w:rPr>
+            </w:pPr>
+            <w:r>
+              <w:rPr>
+                <w:rFonts w:ascii="Times New Roman" w:hAnsi="Times New Roman" w:cs="Times New Roman"/>
+                <w:sz w:val="24"/>
+                <w:szCs w:val="24"/>
+                <w:lang w:val="en-US"/>
+              </w:rPr>
+              <w:t>336,000,000</w:t>
+            </w:r>
+          </w:p>
+        </w:tc>
+      </w:tr>
+      <w:tr>
+        <w:tc>
+          <w:tcPr>
+            <w:tcW w:w="1798" w:type="dxa"/>
+          </w:tcPr>
+          <w:p>
+            <w:pPr>
+              <w:pStyle w:val="ListParagraph"/>
+              <w:spacing w:line="276" w:lineRule="auto"/>
+              <w:ind w:left="0"/>
+              <w:rPr>
+                <w:rFonts w:ascii="Times New Roman" w:hAnsi="Times New Roman" w:cs="Times New Roman"/>
+                <w:sz w:val="24"/>
+                <w:szCs w:val="24"/>
+                <w:lang w:val="en-US"/>
+              </w:rPr>
+            </w:pPr>
+            <w:proofErr w:type="spellStart"/>
+            <w:r>
+              <w:rPr>
+                <w:rFonts w:ascii="Times New Roman" w:hAnsi="Times New Roman" w:cs="Times New Roman"/>
+                <w:sz w:val="24"/>
+                <w:szCs w:val="24"/>
+                <w:lang w:val="en-US"/>
+              </w:rPr>
+              <w:t>Pinterest</w:t>
+            </w:r>
+            <w:proofErr w:type="spellEnd"/>
+          </w:p>
+        </w:tc>
+        <w:tc>
+          <w:tcPr>
+            <w:tcW w:w="3827" w:type="dxa"/>
+          </w:tcPr>
+          <w:p>
+            <w:pPr>
+              <w:pStyle w:val="ListParagraph"/>
+              <w:spacing w:line="276" w:lineRule="auto"/>
+              <w:ind w:left="0"/>
+              <w:rPr>
+                <w:rFonts w:ascii="Times New Roman" w:hAnsi="Times New Roman" w:cs="Times New Roman"/>
+                <w:sz w:val="24"/>
+                <w:szCs w:val="24"/>
+                <w:lang w:val="en-US"/>
+              </w:rPr>
+            </w:pPr>
+            <w:hyperlink r:id="rId10" w:history="1">
+              <w:r>
+                <w:rPr>
+                  <w:rStyle w:val="Hyperlink"/>
+                  <w:rFonts w:ascii="Times New Roman" w:hAnsi="Times New Roman" w:cs="Times New Roman"/>
+                  <w:sz w:val="24"/>
+                  <w:szCs w:val="24"/>
+                  <w:lang w:val="en-US"/>
+                </w:rPr>
+                <w:t>https://www.pinterest.com/</w:t>
+              </w:r>
+            </w:hyperlink>
+          </w:p>
+        </w:tc>
+        <w:tc>
+          <w:tcPr>
+            <w:tcW w:w="3226" w:type="dxa"/>
+          </w:tcPr>
+          <w:p>
+            <w:pPr>
+              <w:pStyle w:val="ListParagraph"/>
+              <w:spacing w:line="276" w:lineRule="auto"/>
+              <w:ind w:left="0"/>
+              <w:rPr>
+                <w:rFonts w:ascii="Times New Roman" w:hAnsi="Times New Roman" w:cs="Times New Roman"/>
+                <w:sz w:val="24"/>
+                <w:szCs w:val="24"/>
+                <w:lang w:val="en-US"/>
+              </w:rPr>
+            </w:pPr>
+            <w:r>
+              <w:rPr>
+                <w:rFonts w:ascii="Times New Roman" w:hAnsi="Times New Roman" w:cs="Times New Roman"/>
+                <w:sz w:val="24"/>
+                <w:szCs w:val="24"/>
+              </w:rPr>
+              <w:t>200,000,000</w:t>
+            </w:r>
+          </w:p>
+        </w:tc>
+      </w:tr>
+    </w:tbl>
+    <w:p>
+      <w:pPr>
+        <w:pStyle w:val="ListParagraph"/>
+        <w:jc w:val="both"/>
+        <w:rPr>
+          <w:rFonts w:ascii="Times New Roman" w:hAnsi="Times New Roman" w:cs="Times New Roman"/>
+          <w:sz w:val="24"/>
+          <w:szCs w:val="24"/>
+          <w:lang w:val="en-US"/>
+        </w:rPr>
+      </w:pPr>
+    </w:p>
+    <w:p>
+      <w:pPr>
+        <w:pStyle w:val="ListParagraph"/>
+        <w:numPr>
+          <w:ilvl w:val="0"/>
+          <w:numId w:val="5"/>
+        </w:numPr>
+        <w:jc w:val="both"/>
+        <w:rPr>
+          <w:rFonts w:ascii="Times New Roman" w:hAnsi="Times New Roman" w:cs="Times New Roman"/>
+          <w:sz w:val="24"/>
+          <w:szCs w:val="24"/>
+          <w:lang w:val="en-US"/>
+        </w:rPr>
+      </w:pPr>
+      <w:r>
+        <w:rPr>
+          <w:rFonts w:ascii="Times New Roman" w:hAnsi="Times New Roman" w:cs="Times New Roman"/>
+          <w:b/>
+          <w:sz w:val="24"/>
+          <w:szCs w:val="24"/>
+          <w:lang w:val="en-US"/>
+        </w:rPr>
+        <w:t>News: -</w:t>
+      </w:r>
+      <w:r>
+        <w:rPr>
+          <w:rFonts w:ascii="Times New Roman" w:hAnsi="Times New Roman" w:cs="Times New Roman"/>
+          <w:sz w:val="24"/>
+          <w:szCs w:val="24"/>
+          <w:lang w:val="en-US"/>
+        </w:rPr>
+        <w:t xml:space="preserve"> new broadcasting websites. Here are some:</w:t>
+      </w:r>
+    </w:p>
+    <w:tbl>
+      <w:tblPr>
+        <w:tblStyle w:val="TableGrid"/>
+        <w:tblW w:w="0" w:type="auto"/>
+        <w:tblInd w:w="720" w:type="dxa"/>
+        <w:tblLook w:val="04A0"/>
+      </w:tblPr>
+      <w:tblGrid>
+        <w:gridCol w:w="1940"/>
+        <w:gridCol w:w="3685"/>
+        <w:gridCol w:w="3226"/>
+      </w:tblGrid>
+      <w:tr>
+        <w:tc>
+          <w:tcPr>
+            <w:tcW w:w="1940" w:type="dxa"/>
+          </w:tcPr>
+          <w:p>
+            <w:pPr>
+              <w:pStyle w:val="ListParagraph"/>
+              <w:ind w:left="0"/>
+              <w:jc w:val="both"/>
+              <w:rPr>
+                <w:rFonts w:ascii="Times New Roman" w:hAnsi="Times New Roman" w:cs="Times New Roman"/>
+                <w:b/>
+                <w:sz w:val="24"/>
+                <w:szCs w:val="24"/>
+                <w:lang w:val="en-US"/>
+              </w:rPr>
+            </w:pPr>
+            <w:r>
+              <w:rPr>
+                <w:rFonts w:ascii="Times New Roman" w:hAnsi="Times New Roman" w:cs="Times New Roman"/>
+                <w:b/>
+                <w:sz w:val="24"/>
+                <w:szCs w:val="24"/>
+                <w:lang w:val="en-US"/>
+              </w:rPr>
+              <w:t>Name</w:t>
+            </w:r>
+          </w:p>
+        </w:tc>
+        <w:tc>
+          <w:tcPr>
+            <w:tcW w:w="3685" w:type="dxa"/>
+          </w:tcPr>
+          <w:p>
+            <w:pPr>
+              <w:pStyle w:val="ListParagraph"/>
+              <w:ind w:left="0"/>
+              <w:jc w:val="both"/>
+              <w:rPr>
+                <w:rFonts w:ascii="Times New Roman" w:hAnsi="Times New Roman" w:cs="Times New Roman"/>
+                <w:b/>
+                <w:sz w:val="24"/>
+                <w:szCs w:val="24"/>
+                <w:lang w:val="en-US"/>
+              </w:rPr>
+            </w:pPr>
+            <w:r>
+              <w:rPr>
+                <w:rFonts w:ascii="Times New Roman" w:hAnsi="Times New Roman" w:cs="Times New Roman"/>
+                <w:b/>
+                <w:sz w:val="24"/>
+                <w:szCs w:val="24"/>
+                <w:lang w:val="en-US"/>
+              </w:rPr>
+              <w:t>URL</w:t>
+            </w:r>
+          </w:p>
+        </w:tc>
+        <w:tc>
+          <w:tcPr>
+            <w:tcW w:w="3226" w:type="dxa"/>
+          </w:tcPr>
+          <w:p>
+            <w:pPr>
+              <w:pStyle w:val="ListParagraph"/>
+              <w:ind w:left="0"/>
+              <w:jc w:val="both"/>
+              <w:rPr>
+                <w:rFonts w:ascii="Times New Roman" w:hAnsi="Times New Roman" w:cs="Times New Roman"/>
+                <w:b/>
+                <w:sz w:val="24"/>
+                <w:szCs w:val="24"/>
+                <w:lang w:val="en-US"/>
+              </w:rPr>
+            </w:pPr>
+            <w:r>
+              <w:rPr>
+                <w:rFonts w:ascii="Times New Roman" w:hAnsi="Times New Roman" w:cs="Times New Roman"/>
+                <w:b/>
+                <w:sz w:val="24"/>
+                <w:szCs w:val="24"/>
+                <w:lang w:val="en-US"/>
+              </w:rPr>
+              <w:t>Monthly visitor in Feb 2020</w:t>
+            </w:r>
+          </w:p>
+        </w:tc>
+      </w:tr>
+      <w:tr>
+        <w:tc>
+          <w:tcPr>
+            <w:tcW w:w="1940" w:type="dxa"/>
+          </w:tcPr>
+          <w:p>
+            <w:pPr>
+              <w:pStyle w:val="ListParagraph"/>
+              <w:ind w:left="0"/>
+              <w:jc w:val="both"/>
+              <w:rPr>
+                <w:rFonts w:ascii="Times New Roman" w:hAnsi="Times New Roman" w:cs="Times New Roman"/>
+                <w:sz w:val="24"/>
+                <w:szCs w:val="24"/>
+                <w:lang w:val="en-US"/>
+              </w:rPr>
+            </w:pPr>
+            <w:r>
+              <w:rPr>
+                <w:rFonts w:ascii="Times New Roman" w:hAnsi="Times New Roman" w:cs="Times New Roman"/>
+                <w:sz w:val="24"/>
+                <w:szCs w:val="24"/>
+                <w:lang w:val="en-US"/>
+              </w:rPr>
+              <w:t>Yahoo News</w:t>
+            </w:r>
+          </w:p>
+        </w:tc>
+        <w:tc>
+          <w:tcPr>
+            <w:tcW w:w="3685" w:type="dxa"/>
+          </w:tcPr>
+          <w:p>
+            <w:pPr>
+              <w:pStyle w:val="ListParagraph"/>
+              <w:ind w:left="0"/>
+              <w:jc w:val="both"/>
+              <w:rPr>
+                <w:rFonts w:ascii="Times New Roman" w:hAnsi="Times New Roman" w:cs="Times New Roman"/>
+                <w:sz w:val="24"/>
+                <w:szCs w:val="24"/>
+                <w:lang w:val="en-US"/>
+              </w:rPr>
+            </w:pPr>
+            <w:hyperlink r:id="rId11" w:history="1">
+              <w:r>
+                <w:rPr>
+                  <w:rStyle w:val="Hyperlink"/>
+                  <w:rFonts w:ascii="Times New Roman" w:hAnsi="Times New Roman" w:cs="Times New Roman"/>
+                  <w:sz w:val="24"/>
+                  <w:szCs w:val="24"/>
+                  <w:lang w:val="en-US"/>
+                </w:rPr>
+                <w:t>http://news.yahoo.com/</w:t>
+              </w:r>
+            </w:hyperlink>
+          </w:p>
+        </w:tc>
+        <w:tc>
+          <w:tcPr>
+            <w:tcW w:w="3226" w:type="dxa"/>
+          </w:tcPr>
+          <w:p>
+            <w:pPr>
+              <w:pStyle w:val="ListParagraph"/>
+              <w:ind w:left="0"/>
+              <w:jc w:val="both"/>
+              <w:rPr>
+                <w:rFonts w:ascii="Times New Roman" w:hAnsi="Times New Roman" w:cs="Times New Roman"/>
+                <w:sz w:val="24"/>
+                <w:szCs w:val="24"/>
+                <w:lang w:val="en-US"/>
+              </w:rPr>
+            </w:pPr>
+            <w:r>
+              <w:rPr>
+                <w:rFonts w:ascii="Times New Roman" w:hAnsi="Times New Roman" w:cs="Times New Roman"/>
+                <w:bCs/>
+                <w:sz w:val="24"/>
+                <w:szCs w:val="24"/>
+              </w:rPr>
+              <w:t>175,000,000</w:t>
+            </w:r>
+            <w:r>
+              <w:rPr>
+                <w:rFonts w:ascii="Times New Roman" w:hAnsi="Times New Roman" w:cs="Times New Roman"/>
+                <w:sz w:val="24"/>
+                <w:szCs w:val="24"/>
+              </w:rPr>
+              <w:t> </w:t>
+            </w:r>
+          </w:p>
+        </w:tc>
+      </w:tr>
+      <w:tr>
+        <w:tc>
+          <w:tcPr>
+            <w:tcW w:w="1940" w:type="dxa"/>
+          </w:tcPr>
+          <w:p>
+            <w:pPr>
+              <w:pStyle w:val="ListParagraph"/>
+              <w:ind w:left="0"/>
+              <w:jc w:val="both"/>
+              <w:rPr>
+                <w:rFonts w:ascii="Times New Roman" w:hAnsi="Times New Roman" w:cs="Times New Roman"/>
+                <w:sz w:val="24"/>
+                <w:szCs w:val="24"/>
+                <w:lang w:val="en-US"/>
+              </w:rPr>
+            </w:pPr>
+            <w:r>
+              <w:rPr>
+                <w:rFonts w:ascii="Times New Roman" w:hAnsi="Times New Roman" w:cs="Times New Roman"/>
+                <w:sz w:val="24"/>
+                <w:szCs w:val="24"/>
+                <w:lang w:val="en-US"/>
+              </w:rPr>
+              <w:t>Google News</w:t>
+            </w:r>
+          </w:p>
+        </w:tc>
+        <w:tc>
+          <w:tcPr>
+            <w:tcW w:w="3685" w:type="dxa"/>
+          </w:tcPr>
+          <w:p>
+            <w:pPr>
+              <w:pStyle w:val="ListParagraph"/>
+              <w:ind w:left="0"/>
+              <w:jc w:val="both"/>
+              <w:rPr>
+                <w:rFonts w:ascii="Times New Roman" w:hAnsi="Times New Roman" w:cs="Times New Roman"/>
+                <w:sz w:val="24"/>
+                <w:szCs w:val="24"/>
+                <w:lang w:val="en-US"/>
+              </w:rPr>
+            </w:pPr>
+            <w:hyperlink r:id="rId12" w:history="1">
+              <w:r>
+                <w:rPr>
+                  <w:rStyle w:val="Hyperlink"/>
+                  <w:rFonts w:ascii="Times New Roman" w:hAnsi="Times New Roman" w:cs="Times New Roman"/>
+                  <w:sz w:val="24"/>
+                  <w:szCs w:val="24"/>
+                  <w:lang w:val="en-US"/>
+                </w:rPr>
+                <w:t>http://news.google.com/</w:t>
+              </w:r>
+            </w:hyperlink>
+          </w:p>
+        </w:tc>
+        <w:tc>
+          <w:tcPr>
+            <w:tcW w:w="3226" w:type="dxa"/>
+          </w:tcPr>
+          <w:p>
+            <w:pPr>
+              <w:pStyle w:val="ListParagraph"/>
+              <w:ind w:left="0"/>
+              <w:jc w:val="both"/>
+              <w:rPr>
+                <w:rFonts w:ascii="Times New Roman" w:hAnsi="Times New Roman" w:cs="Times New Roman"/>
+                <w:sz w:val="24"/>
+                <w:szCs w:val="24"/>
+                <w:lang w:val="en-US"/>
+              </w:rPr>
+            </w:pPr>
+            <w:r>
+              <w:rPr>
+                <w:rFonts w:ascii="Times New Roman" w:hAnsi="Times New Roman" w:cs="Times New Roman"/>
+                <w:bCs/>
+                <w:sz w:val="24"/>
+                <w:szCs w:val="24"/>
+              </w:rPr>
+              <w:t>150,000,000</w:t>
+            </w:r>
+          </w:p>
+        </w:tc>
+      </w:tr>
+      <w:tr>
+        <w:tc>
+          <w:tcPr>
+            <w:tcW w:w="1940" w:type="dxa"/>
+          </w:tcPr>
+          <w:p>
+            <w:pPr>
+              <w:pStyle w:val="ListParagraph"/>
+              <w:ind w:left="0"/>
+              <w:jc w:val="both"/>
+              <w:rPr>
+                <w:rFonts w:ascii="Times New Roman" w:hAnsi="Times New Roman" w:cs="Times New Roman"/>
+                <w:sz w:val="24"/>
+                <w:szCs w:val="24"/>
+                <w:lang w:val="en-US"/>
+              </w:rPr>
+            </w:pPr>
+            <w:proofErr w:type="spellStart"/>
+            <w:r>
+              <w:rPr>
+                <w:rFonts w:ascii="Times New Roman" w:hAnsi="Times New Roman" w:cs="Times New Roman"/>
+                <w:sz w:val="24"/>
+                <w:szCs w:val="24"/>
+                <w:lang w:val="en-US"/>
+              </w:rPr>
+              <w:t>HuffngtonPost</w:t>
+            </w:r>
+            <w:proofErr w:type="spellEnd"/>
+          </w:p>
+        </w:tc>
+        <w:tc>
+          <w:tcPr>
+            <w:tcW w:w="3685" w:type="dxa"/>
+          </w:tcPr>
+          <w:p>
+            <w:pPr>
+              <w:pStyle w:val="ListParagraph"/>
+              <w:ind w:left="0"/>
+              <w:jc w:val="both"/>
+              <w:rPr>
+                <w:rFonts w:ascii="Times New Roman" w:hAnsi="Times New Roman" w:cs="Times New Roman"/>
+                <w:sz w:val="24"/>
+                <w:szCs w:val="24"/>
+                <w:lang w:val="en-US"/>
+              </w:rPr>
+            </w:pPr>
+            <w:hyperlink r:id="rId13" w:history="1">
+              <w:r>
+                <w:rPr>
+                  <w:rStyle w:val="Hyperlink"/>
+                  <w:rFonts w:ascii="Times New Roman" w:hAnsi="Times New Roman" w:cs="Times New Roman"/>
+                  <w:sz w:val="24"/>
+                  <w:szCs w:val="24"/>
+                  <w:lang w:val="en-US"/>
+                </w:rPr>
+                <w:t>http://www.huffingtonpost.com/</w:t>
+              </w:r>
+            </w:hyperlink>
+          </w:p>
+        </w:tc>
+        <w:tc>
+          <w:tcPr>
+            <w:tcW w:w="3226" w:type="dxa"/>
+          </w:tcPr>
+          <w:p>
+            <w:pPr>
+              <w:pStyle w:val="ListParagraph"/>
+              <w:ind w:left="0"/>
+              <w:jc w:val="both"/>
+              <w:rPr>
+                <w:rFonts w:ascii="Times New Roman" w:hAnsi="Times New Roman" w:cs="Times New Roman"/>
+                <w:sz w:val="24"/>
+                <w:szCs w:val="24"/>
+                <w:lang w:val="en-US"/>
+              </w:rPr>
+            </w:pPr>
+            <w:r>
+              <w:rPr>
+                <w:rFonts w:ascii="Times New Roman" w:hAnsi="Times New Roman" w:cs="Times New Roman"/>
+                <w:bCs/>
+                <w:sz w:val="24"/>
+                <w:szCs w:val="24"/>
+              </w:rPr>
+              <w:t>110,000,000</w:t>
+            </w:r>
+            <w:r>
+              <w:rPr>
+                <w:rFonts w:ascii="Times New Roman" w:hAnsi="Times New Roman" w:cs="Times New Roman"/>
+                <w:sz w:val="24"/>
+                <w:szCs w:val="24"/>
+              </w:rPr>
+              <w:t> </w:t>
+            </w:r>
+          </w:p>
+        </w:tc>
+      </w:tr>
+      <w:tr>
+        <w:tc>
+          <w:tcPr>
+            <w:tcW w:w="1940" w:type="dxa"/>
+          </w:tcPr>
+          <w:p>
+            <w:pPr>
+              <w:pStyle w:val="ListParagraph"/>
+              <w:ind w:left="0"/>
+              <w:jc w:val="both"/>
+              <w:rPr>
+                <w:rFonts w:ascii="Times New Roman" w:hAnsi="Times New Roman" w:cs="Times New Roman"/>
+                <w:sz w:val="24"/>
+                <w:szCs w:val="24"/>
+                <w:lang w:val="en-US"/>
+              </w:rPr>
+            </w:pPr>
+            <w:r>
+              <w:rPr>
+                <w:rFonts w:ascii="Times New Roman" w:hAnsi="Times New Roman" w:cs="Times New Roman"/>
+                <w:sz w:val="24"/>
+                <w:szCs w:val="24"/>
+                <w:lang w:val="en-US"/>
+              </w:rPr>
+              <w:t>CNN</w:t>
+            </w:r>
+          </w:p>
+        </w:tc>
+        <w:tc>
+          <w:tcPr>
+            <w:tcW w:w="3685" w:type="dxa"/>
+          </w:tcPr>
+          <w:p>
+            <w:pPr>
+              <w:pStyle w:val="ListParagraph"/>
+              <w:ind w:left="0"/>
+              <w:jc w:val="both"/>
+              <w:rPr>
+                <w:rFonts w:ascii="Times New Roman" w:hAnsi="Times New Roman" w:cs="Times New Roman"/>
+                <w:sz w:val="24"/>
+                <w:szCs w:val="24"/>
+                <w:lang w:val="en-US"/>
+              </w:rPr>
+            </w:pPr>
+            <w:hyperlink r:id="rId14" w:history="1">
+              <w:r>
+                <w:rPr>
+                  <w:rStyle w:val="Hyperlink"/>
+                  <w:rFonts w:ascii="Times New Roman" w:hAnsi="Times New Roman" w:cs="Times New Roman"/>
+                  <w:sz w:val="24"/>
+                  <w:szCs w:val="24"/>
+                  <w:lang w:val="en-US"/>
+                </w:rPr>
+                <w:t>http://www.cnn.com/</w:t>
+              </w:r>
+            </w:hyperlink>
+          </w:p>
+        </w:tc>
+        <w:tc>
+          <w:tcPr>
+            <w:tcW w:w="3226" w:type="dxa"/>
+          </w:tcPr>
+          <w:p>
+            <w:pPr>
+              <w:pStyle w:val="ListParagraph"/>
+              <w:ind w:left="0"/>
+              <w:jc w:val="both"/>
+              <w:rPr>
+                <w:rFonts w:ascii="Times New Roman" w:hAnsi="Times New Roman" w:cs="Times New Roman"/>
+                <w:sz w:val="24"/>
+                <w:szCs w:val="24"/>
+                <w:lang w:val="en-US"/>
+              </w:rPr>
+            </w:pPr>
+            <w:r>
+              <w:rPr>
+                <w:rFonts w:ascii="Times New Roman" w:hAnsi="Times New Roman" w:cs="Times New Roman"/>
+                <w:bCs/>
+                <w:sz w:val="24"/>
+                <w:szCs w:val="24"/>
+              </w:rPr>
+              <w:t>95,000,000</w:t>
+            </w:r>
+          </w:p>
+        </w:tc>
+      </w:tr>
+      <w:tr>
+        <w:tc>
+          <w:tcPr>
+            <w:tcW w:w="1940" w:type="dxa"/>
+          </w:tcPr>
+          <w:p>
+            <w:pPr>
+              <w:pStyle w:val="ListParagraph"/>
+              <w:ind w:left="0"/>
+              <w:jc w:val="both"/>
+              <w:rPr>
+                <w:rFonts w:ascii="Times New Roman" w:hAnsi="Times New Roman" w:cs="Times New Roman"/>
+                <w:sz w:val="24"/>
+                <w:szCs w:val="24"/>
+                <w:lang w:val="en-US"/>
+              </w:rPr>
+            </w:pPr>
+            <w:r>
+              <w:rPr>
+                <w:rFonts w:ascii="Times New Roman" w:hAnsi="Times New Roman" w:cs="Times New Roman"/>
+                <w:sz w:val="24"/>
+                <w:szCs w:val="24"/>
+                <w:lang w:val="en-US"/>
+              </w:rPr>
+              <w:t>New York Times</w:t>
+            </w:r>
+          </w:p>
+        </w:tc>
+        <w:tc>
+          <w:tcPr>
+            <w:tcW w:w="3685" w:type="dxa"/>
+          </w:tcPr>
+          <w:p>
+            <w:pPr>
+              <w:pStyle w:val="ListParagraph"/>
+              <w:ind w:left="0"/>
+              <w:jc w:val="both"/>
+              <w:rPr>
+                <w:rFonts w:ascii="Times New Roman" w:hAnsi="Times New Roman" w:cs="Times New Roman"/>
+                <w:sz w:val="24"/>
+                <w:szCs w:val="24"/>
+                <w:lang w:val="en-US"/>
+              </w:rPr>
+            </w:pPr>
+            <w:hyperlink r:id="rId15" w:history="1">
+              <w:r>
+                <w:rPr>
+                  <w:rStyle w:val="Hyperlink"/>
+                  <w:rFonts w:ascii="Times New Roman" w:hAnsi="Times New Roman" w:cs="Times New Roman"/>
+                  <w:sz w:val="24"/>
+                  <w:szCs w:val="24"/>
+                  <w:lang w:val="en-US"/>
+                </w:rPr>
+                <w:t>http://www.nytimes.com/</w:t>
+              </w:r>
+            </w:hyperlink>
+          </w:p>
+        </w:tc>
+        <w:tc>
+          <w:tcPr>
+            <w:tcW w:w="3226" w:type="dxa"/>
+          </w:tcPr>
+          <w:p>
+            <w:pPr>
+              <w:pStyle w:val="ListParagraph"/>
+              <w:ind w:left="0"/>
+              <w:jc w:val="both"/>
+              <w:rPr>
+                <w:rFonts w:ascii="Times New Roman" w:hAnsi="Times New Roman" w:cs="Times New Roman"/>
+                <w:sz w:val="24"/>
+                <w:szCs w:val="24"/>
+                <w:lang w:val="en-US"/>
+              </w:rPr>
+            </w:pPr>
+            <w:r>
+              <w:rPr>
+                <w:rFonts w:ascii="Times New Roman" w:hAnsi="Times New Roman" w:cs="Times New Roman"/>
+                <w:sz w:val="24"/>
+                <w:szCs w:val="24"/>
+              </w:rPr>
+              <w:t> </w:t>
+            </w:r>
+            <w:r>
+              <w:rPr>
+                <w:rFonts w:ascii="Times New Roman" w:hAnsi="Times New Roman" w:cs="Times New Roman"/>
+                <w:bCs/>
+                <w:sz w:val="24"/>
+                <w:szCs w:val="24"/>
+              </w:rPr>
+              <w:t>70,000,000</w:t>
+            </w:r>
+          </w:p>
+        </w:tc>
+      </w:tr>
+    </w:tbl>
+    <w:p>
+      <w:pPr>
+        <w:pStyle w:val="ListParagraph"/>
+        <w:jc w:val="both"/>
+        <w:rPr>
+          <w:rFonts w:ascii="Times New Roman" w:hAnsi="Times New Roman" w:cs="Times New Roman"/>
+          <w:sz w:val="24"/>
+          <w:szCs w:val="24"/>
+          <w:lang w:val="en-US"/>
+        </w:rPr>
+      </w:pPr>
+    </w:p>
+    <w:p>
+      <w:pPr>
+        <w:pStyle w:val="ListParagraph"/>
+        <w:numPr>
+          <w:ilvl w:val="0"/>
+          <w:numId w:val="5"/>
+        </w:numPr>
+        <w:jc w:val="both"/>
+        <w:rPr>
+          <w:rFonts w:ascii="Times New Roman" w:hAnsi="Times New Roman" w:cs="Times New Roman"/>
+          <w:sz w:val="24"/>
+          <w:szCs w:val="24"/>
+          <w:lang w:val="en-US"/>
+        </w:rPr>
+      </w:pPr>
+      <w:r>
+        <w:rPr>
+          <w:rFonts w:ascii="Times New Roman" w:hAnsi="Times New Roman" w:cs="Times New Roman"/>
+          <w:b/>
+          <w:sz w:val="24"/>
+          <w:szCs w:val="24"/>
+          <w:lang w:val="en-US"/>
+        </w:rPr>
+        <w:t>Educational websites: -</w:t>
+      </w:r>
+      <w:r>
+        <w:rPr>
+          <w:rFonts w:ascii="Times New Roman" w:hAnsi="Times New Roman" w:cs="Times New Roman"/>
+          <w:sz w:val="24"/>
+          <w:szCs w:val="24"/>
+          <w:lang w:val="en-US"/>
+        </w:rPr>
+        <w:t xml:space="preserve"> are types of websites that are built for education. They can be onli</w:t>
+      </w:r>
+      <w:r>
+        <w:rPr>
+          <w:rFonts w:ascii="Times New Roman" w:hAnsi="Times New Roman" w:cs="Times New Roman"/>
+          <w:sz w:val="24"/>
+          <w:szCs w:val="24"/>
+          <w:lang w:val="en-US"/>
+        </w:rPr>
+        <w:t>ne courses or a one time learning</w:t>
+      </w:r>
+      <w:r>
+        <w:rPr>
+          <w:rFonts w:ascii="Times New Roman" w:hAnsi="Times New Roman" w:cs="Times New Roman"/>
+          <w:sz w:val="24"/>
+          <w:szCs w:val="24"/>
+          <w:lang w:val="en-US"/>
+        </w:rPr>
+        <w:t xml:space="preserve"> materials.</w:t>
+      </w:r>
+    </w:p>
+    <w:tbl>
+      <w:tblPr>
+        <w:tblStyle w:val="TableGrid"/>
+        <w:tblW w:w="0" w:type="auto"/>
+        <w:tblInd w:w="720" w:type="dxa"/>
+        <w:tblLook w:val="04A0"/>
+      </w:tblPr>
+      <w:tblGrid>
+        <w:gridCol w:w="2885"/>
+        <w:gridCol w:w="3145"/>
+        <w:gridCol w:w="2821"/>
+      </w:tblGrid>
+      <w:tr>
+        <w:tc>
+          <w:tcPr>
+            <w:tcW w:w="3190" w:type="dxa"/>
+          </w:tcPr>
+          <w:p>
+            <w:pPr>
+              <w:pStyle w:val="ListParagraph"/>
+              <w:ind w:left="0"/>
+              <w:jc w:val="both"/>
+              <w:rPr>
+                <w:rFonts w:ascii="Times New Roman" w:hAnsi="Times New Roman" w:cs="Times New Roman"/>
+                <w:b/>
+                <w:sz w:val="24"/>
+                <w:szCs w:val="24"/>
+                <w:lang w:val="en-US"/>
+              </w:rPr>
+            </w:pPr>
+            <w:r>
+              <w:rPr>
+                <w:rFonts w:ascii="Times New Roman" w:hAnsi="Times New Roman" w:cs="Times New Roman"/>
+                <w:b/>
+                <w:sz w:val="24"/>
+                <w:szCs w:val="24"/>
+                <w:lang w:val="en-US"/>
+              </w:rPr>
+              <w:t>Name</w:t>
+            </w:r>
+          </w:p>
+        </w:tc>
+        <w:tc>
+          <w:tcPr>
+            <w:tcW w:w="3190" w:type="dxa"/>
+          </w:tcPr>
+          <w:p>
+            <w:pPr>
+              <w:pStyle w:val="ListParagraph"/>
+              <w:ind w:left="0"/>
+              <w:jc w:val="both"/>
+              <w:rPr>
+                <w:rFonts w:ascii="Times New Roman" w:hAnsi="Times New Roman" w:cs="Times New Roman"/>
+                <w:b/>
+                <w:sz w:val="24"/>
+                <w:szCs w:val="24"/>
+                <w:lang w:val="en-US"/>
+              </w:rPr>
+            </w:pPr>
+            <w:r>
+              <w:rPr>
+                <w:rFonts w:ascii="Times New Roman" w:hAnsi="Times New Roman" w:cs="Times New Roman"/>
+                <w:b/>
+                <w:sz w:val="24"/>
+                <w:szCs w:val="24"/>
+                <w:lang w:val="en-US"/>
+              </w:rPr>
+              <w:t>URL</w:t>
+            </w:r>
+          </w:p>
+        </w:tc>
+        <w:tc>
+          <w:tcPr>
+            <w:tcW w:w="3191" w:type="dxa"/>
+          </w:tcPr>
+          <w:p>
+            <w:pPr>
+              <w:pStyle w:val="ListParagraph"/>
+              <w:ind w:left="0"/>
+              <w:jc w:val="both"/>
+              <w:rPr>
+                <w:rFonts w:ascii="Times New Roman" w:hAnsi="Times New Roman" w:cs="Times New Roman"/>
+                <w:b/>
+                <w:sz w:val="24"/>
+                <w:szCs w:val="24"/>
+                <w:lang w:val="en-US"/>
+              </w:rPr>
+            </w:pPr>
+            <w:r>
+              <w:rPr>
+                <w:rFonts w:ascii="Times New Roman" w:hAnsi="Times New Roman" w:cs="Times New Roman"/>
+                <w:b/>
+                <w:sz w:val="24"/>
+                <w:szCs w:val="24"/>
+                <w:lang w:val="en-US"/>
+              </w:rPr>
+              <w:t>No. of courses they offer</w:t>
+            </w:r>
+          </w:p>
+        </w:tc>
+      </w:tr>
+      <w:tr>
+        <w:tc>
+          <w:tcPr>
+            <w:tcW w:w="3190" w:type="dxa"/>
+          </w:tcPr>
+          <w:p>
+            <w:pPr>
+              <w:pStyle w:val="ListParagraph"/>
+              <w:ind w:left="0"/>
+              <w:jc w:val="both"/>
+              <w:rPr>
+                <w:rFonts w:ascii="Times New Roman" w:hAnsi="Times New Roman" w:cs="Times New Roman"/>
+                <w:sz w:val="24"/>
+                <w:szCs w:val="24"/>
+                <w:lang w:val="en-US"/>
+              </w:rPr>
+            </w:pPr>
+            <w:r>
+              <w:rPr>
+                <w:rFonts w:ascii="Times New Roman" w:hAnsi="Times New Roman" w:cs="Times New Roman"/>
+                <w:sz w:val="24"/>
+                <w:szCs w:val="24"/>
+                <w:lang w:val="en-US"/>
+              </w:rPr>
+              <w:t>E</w:t>
+            </w:r>
+            <w:r>
+              <w:rPr>
+                <w:rFonts w:ascii="Times New Roman" w:hAnsi="Times New Roman" w:cs="Times New Roman"/>
+                <w:sz w:val="24"/>
+                <w:szCs w:val="24"/>
+                <w:lang w:val="en-US"/>
+              </w:rPr>
+              <w:t>dx</w:t>
+            </w:r>
+            <w:r>
+              <w:rPr>
+                <w:rFonts w:ascii="Times New Roman" w:hAnsi="Times New Roman" w:cs="Times New Roman"/>
+                <w:sz w:val="24"/>
+                <w:szCs w:val="24"/>
+                <w:lang w:val="en-US"/>
+              </w:rPr>
+              <w:t>.org</w:t>
+            </w:r>
+          </w:p>
+        </w:tc>
+        <w:tc>
+          <w:tcPr>
+            <w:tcW w:w="3190" w:type="dxa"/>
+          </w:tcPr>
+          <w:p>
+            <w:pPr>
+              <w:pStyle w:val="ListParagraph"/>
+              <w:ind w:left="0"/>
+              <w:jc w:val="both"/>
+              <w:rPr>
+                <w:rFonts w:ascii="Times New Roman" w:hAnsi="Times New Roman" w:cs="Times New Roman"/>
+                <w:sz w:val="24"/>
+                <w:szCs w:val="24"/>
+                <w:lang w:val="en-US"/>
+              </w:rPr>
+            </w:pPr>
+            <w:hyperlink r:id="rId16" w:history="1">
+              <w:r>
+                <w:rPr>
+                  <w:rStyle w:val="Hyperlink"/>
+                  <w:rFonts w:ascii="Times New Roman" w:hAnsi="Times New Roman" w:cs="Times New Roman"/>
+                  <w:sz w:val="24"/>
+                  <w:szCs w:val="24"/>
+                  <w:lang w:val="en-US"/>
+                </w:rPr>
+                <w:t>https://www.edx.org/</w:t>
+              </w:r>
+            </w:hyperlink>
+          </w:p>
+        </w:tc>
+        <w:tc>
+          <w:tcPr>
+            <w:tcW w:w="3191" w:type="dxa"/>
+          </w:tcPr>
+          <w:p>
+            <w:pPr>
+              <w:pStyle w:val="ListParagraph"/>
+              <w:ind w:left="0"/>
+              <w:jc w:val="both"/>
+              <w:rPr>
+                <w:rFonts w:ascii="Times New Roman" w:hAnsi="Times New Roman" w:cs="Times New Roman"/>
+                <w:sz w:val="24"/>
+                <w:szCs w:val="24"/>
+                <w:lang w:val="en-US"/>
+              </w:rPr>
+            </w:pPr>
+            <w:r>
+              <w:rPr>
+                <w:rFonts w:ascii="Times New Roman" w:hAnsi="Times New Roman" w:cs="Times New Roman"/>
+                <w:sz w:val="24"/>
+                <w:szCs w:val="24"/>
+                <w:lang w:val="en-US"/>
+              </w:rPr>
+              <w:t>1,900+</w:t>
+            </w:r>
+          </w:p>
+        </w:tc>
+      </w:tr>
+      <w:tr>
+        <w:tc>
+          <w:tcPr>
+            <w:tcW w:w="3190" w:type="dxa"/>
+          </w:tcPr>
+          <w:p>
+            <w:pPr>
+              <w:pStyle w:val="ListParagraph"/>
+              <w:ind w:left="0"/>
+              <w:jc w:val="both"/>
+              <w:rPr>
+                <w:rFonts w:ascii="Times New Roman" w:hAnsi="Times New Roman" w:cs="Times New Roman"/>
+                <w:sz w:val="24"/>
+                <w:szCs w:val="24"/>
+                <w:lang w:val="en-US"/>
+              </w:rPr>
+            </w:pPr>
+            <w:proofErr w:type="spellStart"/>
+            <w:r>
+              <w:rPr>
+                <w:rFonts w:ascii="Times New Roman" w:hAnsi="Times New Roman" w:cs="Times New Roman"/>
+                <w:sz w:val="24"/>
+                <w:szCs w:val="24"/>
+                <w:lang w:val="en-US"/>
+              </w:rPr>
+              <w:t>Udemy</w:t>
+            </w:r>
+            <w:proofErr w:type="spellEnd"/>
+          </w:p>
+        </w:tc>
+        <w:tc>
+          <w:tcPr>
+            <w:tcW w:w="3190" w:type="dxa"/>
+          </w:tcPr>
+          <w:p>
+            <w:pPr>
+              <w:pStyle w:val="ListParagraph"/>
+              <w:ind w:left="0"/>
+              <w:jc w:val="both"/>
+              <w:rPr>
+                <w:rFonts w:ascii="Times New Roman" w:hAnsi="Times New Roman" w:cs="Times New Roman"/>
+                <w:sz w:val="24"/>
+                <w:szCs w:val="24"/>
+                <w:lang w:val="en-US"/>
+              </w:rPr>
+            </w:pPr>
+            <w:hyperlink r:id="rId17" w:history="1">
+              <w:r>
+                <w:rPr>
+                  <w:rStyle w:val="Hyperlink"/>
+                  <w:rFonts w:ascii="Times New Roman" w:hAnsi="Times New Roman" w:cs="Times New Roman"/>
+                  <w:sz w:val="24"/>
+                  <w:szCs w:val="24"/>
+                  <w:lang w:val="en-US"/>
+                </w:rPr>
+                <w:t>https://udemy.com</w:t>
+              </w:r>
+            </w:hyperlink>
+          </w:p>
+        </w:tc>
+        <w:tc>
+          <w:tcPr>
+            <w:tcW w:w="3191" w:type="dxa"/>
+          </w:tcPr>
+          <w:p>
+            <w:pPr>
+              <w:pStyle w:val="ListParagraph"/>
+              <w:ind w:left="0"/>
+              <w:jc w:val="both"/>
+              <w:rPr>
+                <w:rFonts w:ascii="Times New Roman" w:hAnsi="Times New Roman" w:cs="Times New Roman"/>
+                <w:sz w:val="24"/>
+                <w:szCs w:val="24"/>
+                <w:lang w:val="en-US"/>
+              </w:rPr>
+            </w:pPr>
+            <w:r>
+              <w:rPr>
+                <w:rFonts w:ascii="Times New Roman" w:hAnsi="Times New Roman" w:cs="Times New Roman"/>
+                <w:sz w:val="24"/>
+                <w:szCs w:val="24"/>
+                <w:lang w:val="en-US"/>
+              </w:rPr>
+              <w:t>55,000+</w:t>
+            </w:r>
+          </w:p>
+        </w:tc>
+      </w:tr>
+      <w:tr>
+        <w:tc>
+          <w:tcPr>
+            <w:tcW w:w="3190" w:type="dxa"/>
+          </w:tcPr>
+          <w:p>
+            <w:pPr>
+              <w:pStyle w:val="ListParagraph"/>
+              <w:ind w:left="0"/>
+              <w:jc w:val="both"/>
+              <w:rPr>
+                <w:rFonts w:ascii="Times New Roman" w:hAnsi="Times New Roman" w:cs="Times New Roman"/>
+                <w:sz w:val="24"/>
+                <w:szCs w:val="24"/>
+                <w:lang w:val="en-US"/>
+              </w:rPr>
+            </w:pPr>
+            <w:proofErr w:type="spellStart"/>
+            <w:r>
+              <w:rPr>
+                <w:rFonts w:ascii="Times New Roman" w:hAnsi="Times New Roman" w:cs="Times New Roman"/>
+                <w:sz w:val="24"/>
+                <w:szCs w:val="24"/>
+                <w:lang w:val="en-US"/>
+              </w:rPr>
+              <w:t>Udacity</w:t>
+            </w:r>
+            <w:proofErr w:type="spellEnd"/>
+          </w:p>
+        </w:tc>
+        <w:tc>
+          <w:tcPr>
+            <w:tcW w:w="3190" w:type="dxa"/>
+          </w:tcPr>
+          <w:p>
+            <w:pPr>
+              <w:pStyle w:val="ListParagraph"/>
+              <w:ind w:left="0"/>
+              <w:jc w:val="both"/>
+              <w:rPr>
+                <w:rFonts w:ascii="Times New Roman" w:hAnsi="Times New Roman" w:cs="Times New Roman"/>
+                <w:sz w:val="24"/>
+                <w:szCs w:val="24"/>
+                <w:lang w:val="en-US"/>
+              </w:rPr>
+            </w:pPr>
+            <w:hyperlink r:id="rId18" w:history="1">
+              <w:r>
+                <w:rPr>
+                  <w:rStyle w:val="Hyperlink"/>
+                  <w:rFonts w:ascii="Times New Roman" w:hAnsi="Times New Roman" w:cs="Times New Roman"/>
+                  <w:sz w:val="24"/>
+                  <w:szCs w:val="24"/>
+                  <w:lang w:val="en-US"/>
+                </w:rPr>
+                <w:t>https://www.udacity.com/</w:t>
+              </w:r>
+            </w:hyperlink>
+          </w:p>
+        </w:tc>
+        <w:tc>
+          <w:tcPr>
+            <w:tcW w:w="3191" w:type="dxa"/>
+          </w:tcPr>
+          <w:p>
+            <w:pPr>
+              <w:pStyle w:val="ListParagraph"/>
+              <w:ind w:left="0"/>
+              <w:jc w:val="both"/>
+              <w:rPr>
+                <w:rFonts w:ascii="Times New Roman" w:hAnsi="Times New Roman" w:cs="Times New Roman"/>
+                <w:sz w:val="24"/>
+                <w:szCs w:val="24"/>
+                <w:lang w:val="en-US"/>
+              </w:rPr>
+            </w:pPr>
+            <w:r>
+              <w:rPr>
+                <w:rFonts w:ascii="Times New Roman" w:hAnsi="Times New Roman" w:cs="Times New Roman"/>
+                <w:sz w:val="24"/>
+                <w:szCs w:val="24"/>
+                <w:lang w:val="en-US"/>
+              </w:rPr>
+              <w:t>200+</w:t>
+            </w:r>
+          </w:p>
+        </w:tc>
+      </w:tr>
+      <w:tr>
+        <w:tc>
+          <w:tcPr>
+            <w:tcW w:w="3190" w:type="dxa"/>
+          </w:tcPr>
+          <w:p>
+            <w:pPr>
+              <w:pStyle w:val="ListParagraph"/>
+              <w:ind w:left="0"/>
+              <w:jc w:val="both"/>
+              <w:rPr>
+                <w:rFonts w:ascii="Times New Roman" w:hAnsi="Times New Roman" w:cs="Times New Roman"/>
+                <w:sz w:val="24"/>
+                <w:szCs w:val="24"/>
+                <w:lang w:val="en-US"/>
+              </w:rPr>
+            </w:pPr>
+            <w:r>
+              <w:rPr>
+                <w:rFonts w:ascii="Times New Roman" w:hAnsi="Times New Roman" w:cs="Times New Roman"/>
+                <w:sz w:val="24"/>
+                <w:szCs w:val="24"/>
+                <w:lang w:val="en-US"/>
+              </w:rPr>
+              <w:t>Brilliant.org</w:t>
+            </w:r>
+          </w:p>
+        </w:tc>
+        <w:tc>
+          <w:tcPr>
+            <w:tcW w:w="3190" w:type="dxa"/>
+          </w:tcPr>
+          <w:p>
+            <w:pPr>
+              <w:pStyle w:val="ListParagraph"/>
+              <w:ind w:left="0"/>
+              <w:jc w:val="both"/>
+              <w:rPr>
+                <w:rFonts w:ascii="Times New Roman" w:hAnsi="Times New Roman" w:cs="Times New Roman"/>
+                <w:sz w:val="24"/>
+                <w:szCs w:val="24"/>
+                <w:lang w:val="en-US"/>
+              </w:rPr>
+            </w:pPr>
+            <w:hyperlink r:id="rId19" w:history="1">
+              <w:r>
+                <w:rPr>
+                  <w:rStyle w:val="Hyperlink"/>
+                  <w:rFonts w:ascii="Times New Roman" w:hAnsi="Times New Roman" w:cs="Times New Roman"/>
+                  <w:sz w:val="24"/>
+                  <w:szCs w:val="24"/>
+                  <w:lang w:val="en-US"/>
+                </w:rPr>
+                <w:t>https://brilliant.org/</w:t>
+              </w:r>
+            </w:hyperlink>
+          </w:p>
+        </w:tc>
+        <w:tc>
+          <w:tcPr>
+            <w:tcW w:w="3191" w:type="dxa"/>
+          </w:tcPr>
+          <w:p>
+            <w:pPr>
+              <w:pStyle w:val="ListParagraph"/>
+              <w:ind w:left="0"/>
+              <w:jc w:val="both"/>
+              <w:rPr>
+                <w:rFonts w:ascii="Times New Roman" w:hAnsi="Times New Roman" w:cs="Times New Roman"/>
+                <w:sz w:val="24"/>
+                <w:szCs w:val="24"/>
+                <w:lang w:val="en-US"/>
+              </w:rPr>
+            </w:pPr>
+            <w:r>
+              <w:rPr>
+                <w:rFonts w:ascii="Times New Roman" w:hAnsi="Times New Roman" w:cs="Times New Roman"/>
+                <w:sz w:val="24"/>
+                <w:szCs w:val="24"/>
+                <w:lang w:val="en-US"/>
+              </w:rPr>
+              <w:t>60+</w:t>
+            </w:r>
+          </w:p>
+        </w:tc>
+      </w:tr>
+      <w:tr>
+        <w:tc>
+          <w:tcPr>
+            <w:tcW w:w="3190" w:type="dxa"/>
+          </w:tcPr>
+          <w:p>
+            <w:pPr>
+              <w:pStyle w:val="ListParagraph"/>
+              <w:ind w:left="0"/>
+              <w:jc w:val="both"/>
+              <w:rPr>
+                <w:rFonts w:ascii="Times New Roman" w:hAnsi="Times New Roman" w:cs="Times New Roman"/>
+                <w:sz w:val="24"/>
+                <w:szCs w:val="24"/>
+                <w:lang w:val="en-US"/>
+              </w:rPr>
+            </w:pPr>
+            <w:proofErr w:type="spellStart"/>
+            <w:r>
+              <w:rPr>
+                <w:rFonts w:ascii="Times New Roman" w:hAnsi="Times New Roman" w:cs="Times New Roman"/>
+                <w:sz w:val="24"/>
+                <w:szCs w:val="24"/>
+                <w:lang w:val="en-US"/>
+              </w:rPr>
+              <w:t>Skillshare</w:t>
+            </w:r>
+            <w:proofErr w:type="spellEnd"/>
+          </w:p>
+        </w:tc>
+        <w:tc>
+          <w:tcPr>
+            <w:tcW w:w="3190" w:type="dxa"/>
+          </w:tcPr>
+          <w:p>
+            <w:pPr>
+              <w:pStyle w:val="ListParagraph"/>
+              <w:ind w:left="0"/>
+              <w:jc w:val="both"/>
+              <w:rPr>
+                <w:rFonts w:ascii="Times New Roman" w:hAnsi="Times New Roman" w:cs="Times New Roman"/>
+                <w:sz w:val="24"/>
+                <w:szCs w:val="24"/>
+                <w:lang w:val="en-US"/>
+              </w:rPr>
+            </w:pPr>
+            <w:hyperlink r:id="rId20" w:history="1">
+              <w:r>
+                <w:rPr>
+                  <w:rStyle w:val="Hyperlink"/>
+                  <w:rFonts w:ascii="Times New Roman" w:hAnsi="Times New Roman" w:cs="Times New Roman"/>
+                  <w:sz w:val="24"/>
+                  <w:szCs w:val="24"/>
+                  <w:lang w:val="en-US"/>
+                </w:rPr>
+                <w:t>https://www.skillshare.com/</w:t>
+              </w:r>
+            </w:hyperlink>
+          </w:p>
+        </w:tc>
+        <w:tc>
+          <w:tcPr>
+            <w:tcW w:w="3191" w:type="dxa"/>
+          </w:tcPr>
+          <w:p>
+            <w:pPr>
+              <w:pStyle w:val="ListParagraph"/>
+              <w:ind w:left="0"/>
+              <w:jc w:val="both"/>
+              <w:rPr>
+                <w:rFonts w:ascii="Times New Roman" w:hAnsi="Times New Roman" w:cs="Times New Roman"/>
+                <w:sz w:val="24"/>
+                <w:szCs w:val="24"/>
+                <w:lang w:val="en-US"/>
+              </w:rPr>
+            </w:pPr>
+            <w:r>
+              <w:rPr>
+                <w:rFonts w:ascii="Times New Roman" w:hAnsi="Times New Roman" w:cs="Times New Roman"/>
+                <w:sz w:val="24"/>
+                <w:szCs w:val="24"/>
+                <w:lang w:val="en-US"/>
+              </w:rPr>
+              <w:t>29,000+</w:t>
+            </w:r>
+          </w:p>
+        </w:tc>
+      </w:tr>
+    </w:tbl>
+    <w:p>
+      <w:pPr>
+        <w:pStyle w:val="ListParagraph"/>
+        <w:jc w:val="both"/>
+        <w:rPr>
+          <w:rFonts w:ascii="Times New Roman" w:hAnsi="Times New Roman" w:cs="Times New Roman"/>
+          <w:sz w:val="24"/>
+          <w:szCs w:val="24"/>
+          <w:lang w:val="en-US"/>
+        </w:rPr>
+      </w:pPr>
+    </w:p>
+    <w:p>
+      <w:pPr>
+        <w:pStyle w:val="ListParagraph"/>
+        <w:numPr>
+          <w:ilvl w:val="0"/>
+          <w:numId w:val="5"/>
+        </w:numPr>
+        <w:jc w:val="both"/>
+        <w:rPr>
+          <w:rFonts w:ascii="Times New Roman" w:hAnsi="Times New Roman" w:cs="Times New Roman"/>
+          <w:sz w:val="24"/>
+          <w:szCs w:val="24"/>
+          <w:lang w:val="en-US"/>
+        </w:rPr>
+      </w:pPr>
+      <w:r>
+        <w:rPr>
+          <w:rFonts w:ascii="Times New Roman" w:hAnsi="Times New Roman" w:cs="Times New Roman"/>
+          <w:b/>
+          <w:sz w:val="24"/>
+          <w:szCs w:val="24"/>
+          <w:lang w:val="en-US"/>
+        </w:rPr>
+        <w:t xml:space="preserve">Portal: - </w:t>
+      </w:r>
+      <w:r>
+        <w:rPr>
+          <w:rFonts w:ascii="Times New Roman" w:hAnsi="Times New Roman" w:cs="Times New Roman"/>
+          <w:sz w:val="24"/>
+          <w:szCs w:val="24"/>
+          <w:lang w:val="en-US"/>
+        </w:rPr>
+        <w:t>a portal allows users to connect with one another and find content that is relevant with ease and simplicity.</w:t>
+      </w:r>
+      <w:r>
+        <w:rPr>
+          <w:rFonts w:ascii="Georgia" w:hAnsi="Georgia"/>
+          <w:color w:val="09101D"/>
+          <w:shd w:val="clear" w:color="auto" w:fill="FFFFFF"/>
+          <w:lang w:val="en-US"/>
+        </w:rPr>
+        <w:t xml:space="preserve"> </w:t>
+      </w:r>
+      <w:r>
+        <w:rPr>
+          <w:rFonts w:ascii="Times New Roman" w:hAnsi="Times New Roman" w:cs="Times New Roman"/>
+          <w:sz w:val="24"/>
+          <w:szCs w:val="24"/>
+          <w:lang w:val="en-US"/>
+        </w:rPr>
+        <w:t>M</w:t>
+      </w:r>
+      <w:r>
+        <w:rPr>
+          <w:rFonts w:ascii="Times New Roman" w:hAnsi="Times New Roman" w:cs="Times New Roman"/>
+          <w:sz w:val="24"/>
+          <w:szCs w:val="24"/>
+          <w:lang w:val="en-US"/>
+        </w:rPr>
+        <w:t xml:space="preserve">any companies throughout various industries are employing a portal </w:t>
+      </w:r>
+      <w:r>
+        <w:rPr>
+          <w:rFonts w:ascii="Times New Roman" w:hAnsi="Times New Roman" w:cs="Times New Roman"/>
+          <w:sz w:val="24"/>
+          <w:szCs w:val="24"/>
+          <w:lang w:val="en-US"/>
+        </w:rPr>
+        <w:t>platform</w:t>
+      </w:r>
+      <w:r>
+        <w:rPr>
+          <w:rFonts w:ascii="Times New Roman" w:hAnsi="Times New Roman" w:cs="Times New Roman"/>
+          <w:sz w:val="24"/>
+          <w:szCs w:val="24"/>
+          <w:lang w:val="en-US"/>
+        </w:rPr>
+        <w:t>. These are some of the examples:</w:t>
+      </w:r>
+    </w:p>
+    <w:tbl>
+      <w:tblPr>
+        <w:tblStyle w:val="TableGrid"/>
+        <w:tblW w:w="0" w:type="auto"/>
+        <w:tblInd w:w="720" w:type="dxa"/>
+        <w:tblLook w:val="04A0"/>
+      </w:tblPr>
+      <w:tblGrid>
+        <w:gridCol w:w="1415"/>
+        <w:gridCol w:w="4577"/>
+        <w:gridCol w:w="2859"/>
+      </w:tblGrid>
+      <w:tr>
+        <w:tc>
+          <w:tcPr>
+            <w:tcW w:w="1415" w:type="dxa"/>
+          </w:tcPr>
+          <w:p>
+            <w:pPr>
+              <w:pStyle w:val="ListParagraph"/>
+              <w:ind w:left="0"/>
+              <w:jc w:val="both"/>
+              <w:rPr>
+                <w:rFonts w:ascii="Times New Roman" w:hAnsi="Times New Roman" w:cs="Times New Roman"/>
+                <w:b/>
+                <w:sz w:val="24"/>
+                <w:szCs w:val="24"/>
+                <w:lang w:val="en-US"/>
+              </w:rPr>
+            </w:pPr>
+            <w:r>
+              <w:rPr>
+                <w:rFonts w:ascii="Times New Roman" w:hAnsi="Times New Roman" w:cs="Times New Roman"/>
+                <w:b/>
+                <w:sz w:val="24"/>
+                <w:szCs w:val="24"/>
+                <w:lang w:val="en-US"/>
+              </w:rPr>
+              <w:t>Name</w:t>
+            </w:r>
+          </w:p>
+        </w:tc>
+        <w:tc>
+          <w:tcPr>
+            <w:tcW w:w="4577" w:type="dxa"/>
+          </w:tcPr>
+          <w:p>
+            <w:pPr>
+              <w:pStyle w:val="ListParagraph"/>
+              <w:ind w:left="0"/>
+              <w:jc w:val="both"/>
+              <w:rPr>
+                <w:rFonts w:ascii="Times New Roman" w:hAnsi="Times New Roman" w:cs="Times New Roman"/>
+                <w:b/>
+                <w:sz w:val="24"/>
+                <w:szCs w:val="24"/>
+                <w:lang w:val="en-US"/>
+              </w:rPr>
+            </w:pPr>
+            <w:r>
+              <w:rPr>
+                <w:rFonts w:ascii="Times New Roman" w:hAnsi="Times New Roman" w:cs="Times New Roman"/>
+                <w:b/>
+                <w:sz w:val="24"/>
+                <w:szCs w:val="24"/>
+                <w:lang w:val="en-US"/>
+              </w:rPr>
+              <w:t>URL</w:t>
+            </w:r>
+          </w:p>
+        </w:tc>
+        <w:tc>
+          <w:tcPr>
+            <w:tcW w:w="2859" w:type="dxa"/>
+          </w:tcPr>
+          <w:p>
+            <w:pPr>
+              <w:pStyle w:val="ListParagraph"/>
+              <w:ind w:left="0"/>
+              <w:jc w:val="both"/>
+              <w:rPr>
+                <w:rFonts w:ascii="Times New Roman" w:hAnsi="Times New Roman" w:cs="Times New Roman"/>
+                <w:b/>
+                <w:sz w:val="24"/>
+                <w:szCs w:val="24"/>
+                <w:lang w:val="en-US"/>
+              </w:rPr>
+            </w:pPr>
+            <w:r>
+              <w:rPr>
+                <w:rFonts w:ascii="Times New Roman" w:hAnsi="Times New Roman" w:cs="Times New Roman"/>
+                <w:b/>
+                <w:sz w:val="24"/>
+                <w:szCs w:val="24"/>
+                <w:lang w:val="en-US"/>
+              </w:rPr>
+              <w:t>Type of organization</w:t>
+            </w:r>
+          </w:p>
+        </w:tc>
+      </w:tr>
+      <w:tr>
+        <w:tc>
+          <w:tcPr>
+            <w:tcW w:w="1415" w:type="dxa"/>
+          </w:tcPr>
+          <w:p>
+            <w:pPr>
+              <w:jc w:val="both"/>
+              <w:rPr>
+                <w:rFonts w:ascii="Times New Roman" w:hAnsi="Times New Roman" w:cs="Times New Roman"/>
+                <w:bCs/>
+                <w:sz w:val="24"/>
+                <w:szCs w:val="24"/>
+                <w:lang w:val="en-US"/>
+              </w:rPr>
+            </w:pPr>
+            <w:r>
+              <w:rPr>
+                <w:rFonts w:ascii="Times New Roman" w:hAnsi="Times New Roman" w:cs="Times New Roman"/>
+                <w:bCs/>
+                <w:sz w:val="24"/>
+                <w:szCs w:val="24"/>
+                <w:lang w:val="en-US"/>
+              </w:rPr>
+              <w:t>West Bend</w:t>
+            </w:r>
+          </w:p>
+        </w:tc>
+        <w:tc>
+          <w:tcPr>
+            <w:tcW w:w="4577" w:type="dxa"/>
+          </w:tcPr>
+          <w:p>
+            <w:pPr>
+              <w:pStyle w:val="ListParagraph"/>
+              <w:ind w:left="0"/>
+              <w:jc w:val="both"/>
+              <w:rPr>
+                <w:rFonts w:ascii="Times New Roman" w:hAnsi="Times New Roman" w:cs="Times New Roman"/>
+                <w:sz w:val="24"/>
+                <w:szCs w:val="24"/>
+                <w:lang w:val="en-US"/>
+              </w:rPr>
+            </w:pPr>
+            <w:hyperlink r:id="rId21" w:history="1">
+              <w:r>
+                <w:rPr>
+                  <w:rStyle w:val="Hyperlink"/>
+                  <w:rFonts w:ascii="Times New Roman" w:hAnsi="Times New Roman" w:cs="Times New Roman"/>
+                  <w:sz w:val="24"/>
+                  <w:szCs w:val="24"/>
+                  <w:lang w:val="en-US"/>
+                </w:rPr>
+                <w:t>https://www.liferay.com/resource?title=west-bend</w:t>
+              </w:r>
+            </w:hyperlink>
+          </w:p>
+        </w:tc>
+        <w:tc>
+          <w:tcPr>
+            <w:tcW w:w="2859" w:type="dxa"/>
+          </w:tcPr>
+          <w:p>
+            <w:pPr>
+              <w:pStyle w:val="ListParagraph"/>
+              <w:ind w:left="0"/>
+              <w:jc w:val="both"/>
+              <w:rPr>
+                <w:rFonts w:ascii="Times New Roman" w:hAnsi="Times New Roman" w:cs="Times New Roman"/>
+                <w:sz w:val="24"/>
+                <w:szCs w:val="24"/>
+                <w:lang w:val="en-US"/>
+              </w:rPr>
+            </w:pPr>
+            <w:r>
+              <w:rPr>
+                <w:rFonts w:ascii="Times New Roman" w:hAnsi="Times New Roman" w:cs="Times New Roman"/>
+                <w:bCs/>
+                <w:sz w:val="24"/>
+                <w:szCs w:val="24"/>
+                <w:lang w:val="en-US"/>
+              </w:rPr>
+              <w:t>Agent and Customer Portal</w:t>
+            </w:r>
+          </w:p>
+        </w:tc>
+      </w:tr>
+      <w:tr>
+        <w:tc>
+          <w:tcPr>
+            <w:tcW w:w="1415" w:type="dxa"/>
+          </w:tcPr>
+          <w:p>
+            <w:pPr>
+              <w:jc w:val="both"/>
+              <w:rPr>
+                <w:rFonts w:ascii="Times New Roman" w:hAnsi="Times New Roman" w:cs="Times New Roman"/>
+                <w:bCs/>
+                <w:sz w:val="24"/>
+                <w:szCs w:val="24"/>
+                <w:lang w:val="en-US"/>
+              </w:rPr>
+            </w:pPr>
+            <w:r>
+              <w:rPr>
+                <w:rFonts w:ascii="Times New Roman" w:hAnsi="Times New Roman" w:cs="Times New Roman"/>
+                <w:bCs/>
+                <w:sz w:val="24"/>
+                <w:szCs w:val="24"/>
+              </w:rPr>
+              <w:t>AvMed</w:t>
+            </w:r>
+          </w:p>
+        </w:tc>
+        <w:tc>
+          <w:tcPr>
+            <w:tcW w:w="4577" w:type="dxa"/>
+          </w:tcPr>
+          <w:p>
+            <w:pPr>
+              <w:pStyle w:val="ListParagraph"/>
+              <w:ind w:left="0"/>
+              <w:jc w:val="both"/>
+              <w:rPr>
+                <w:rFonts w:ascii="Times New Roman" w:hAnsi="Times New Roman" w:cs="Times New Roman"/>
+                <w:sz w:val="24"/>
+                <w:szCs w:val="24"/>
+                <w:lang w:val="en-US"/>
+              </w:rPr>
+            </w:pPr>
+            <w:hyperlink r:id="rId22" w:history="1">
+              <w:r>
+                <w:rPr>
+                  <w:rStyle w:val="Hyperlink"/>
+                  <w:rFonts w:ascii="Times New Roman" w:hAnsi="Times New Roman" w:cs="Times New Roman"/>
+                  <w:sz w:val="24"/>
+                  <w:szCs w:val="24"/>
+                  <w:lang w:val="en-US"/>
+                </w:rPr>
+                <w:t>https://www.liferay.com/resource/avmed</w:t>
+              </w:r>
+            </w:hyperlink>
+          </w:p>
+        </w:tc>
+        <w:tc>
+          <w:tcPr>
+            <w:tcW w:w="2859" w:type="dxa"/>
+          </w:tcPr>
+          <w:p>
+            <w:pPr>
+              <w:pStyle w:val="ListParagraph"/>
+              <w:ind w:left="0"/>
+              <w:jc w:val="both"/>
+              <w:rPr>
+                <w:rFonts w:ascii="Times New Roman" w:hAnsi="Times New Roman" w:cs="Times New Roman"/>
+                <w:sz w:val="24"/>
+                <w:szCs w:val="24"/>
+                <w:lang w:val="en-US"/>
+              </w:rPr>
+            </w:pPr>
+            <w:r>
+              <w:rPr>
+                <w:rFonts w:ascii="Times New Roman" w:hAnsi="Times New Roman" w:cs="Times New Roman"/>
+                <w:sz w:val="24"/>
+                <w:szCs w:val="24"/>
+                <w:lang w:val="en-US"/>
+              </w:rPr>
+              <w:t>Patient portal</w:t>
+            </w:r>
+          </w:p>
+        </w:tc>
+      </w:tr>
+      <w:tr>
+        <w:tc>
+          <w:tcPr>
+            <w:tcW w:w="1415" w:type="dxa"/>
+          </w:tcPr>
+          <w:p>
+            <w:pPr>
+              <w:pStyle w:val="ListParagraph"/>
+              <w:ind w:left="0"/>
+              <w:jc w:val="both"/>
+              <w:rPr>
+                <w:rFonts w:ascii="Times New Roman" w:hAnsi="Times New Roman" w:cs="Times New Roman"/>
+                <w:sz w:val="24"/>
+                <w:szCs w:val="24"/>
+                <w:lang w:val="en-US"/>
+              </w:rPr>
+            </w:pPr>
+            <w:r>
+              <w:rPr>
+                <w:rFonts w:ascii="Times New Roman" w:hAnsi="Times New Roman" w:cs="Times New Roman"/>
+                <w:sz w:val="24"/>
+                <w:szCs w:val="24"/>
+                <w:lang w:val="en-US"/>
+              </w:rPr>
+              <w:t>Grants.gov</w:t>
+            </w:r>
+          </w:p>
+        </w:tc>
+        <w:tc>
+          <w:tcPr>
+            <w:tcW w:w="4577" w:type="dxa"/>
+          </w:tcPr>
+          <w:p>
+            <w:pPr>
+              <w:pStyle w:val="ListParagraph"/>
+              <w:ind w:left="0"/>
+              <w:jc w:val="both"/>
+              <w:rPr>
+                <w:rFonts w:ascii="Times New Roman" w:hAnsi="Times New Roman" w:cs="Times New Roman"/>
+                <w:sz w:val="24"/>
+                <w:szCs w:val="24"/>
+                <w:lang w:val="en-US"/>
+              </w:rPr>
+            </w:pPr>
+            <w:hyperlink r:id="rId23" w:history="1">
+              <w:r>
+                <w:rPr>
+                  <w:rStyle w:val="Hyperlink"/>
+                  <w:rFonts w:ascii="Times New Roman" w:hAnsi="Times New Roman" w:cs="Times New Roman"/>
+                  <w:sz w:val="24"/>
+                  <w:szCs w:val="24"/>
+                  <w:lang w:val="en-US"/>
+                </w:rPr>
+                <w:t>https://www.liferay.com/resource/grants-gov</w:t>
+              </w:r>
+            </w:hyperlink>
+          </w:p>
+        </w:tc>
+        <w:tc>
+          <w:tcPr>
+            <w:tcW w:w="2859" w:type="dxa"/>
+          </w:tcPr>
+          <w:p>
+            <w:pPr>
+              <w:pStyle w:val="ListParagraph"/>
+              <w:ind w:left="0"/>
+              <w:jc w:val="both"/>
+              <w:rPr>
+                <w:rFonts w:ascii="Times New Roman" w:hAnsi="Times New Roman" w:cs="Times New Roman"/>
+                <w:sz w:val="24"/>
+                <w:szCs w:val="24"/>
+                <w:lang w:val="en-US"/>
+              </w:rPr>
+            </w:pPr>
+            <w:r>
+              <w:rPr>
+                <w:rFonts w:ascii="Times New Roman" w:hAnsi="Times New Roman" w:cs="Times New Roman"/>
+                <w:sz w:val="24"/>
+                <w:szCs w:val="24"/>
+                <w:lang w:val="en-US"/>
+              </w:rPr>
+              <w:t>Governmental portal</w:t>
+            </w:r>
+          </w:p>
+        </w:tc>
+      </w:tr>
+      <w:tr>
+        <w:tc>
+          <w:tcPr>
+            <w:tcW w:w="1415" w:type="dxa"/>
+          </w:tcPr>
+          <w:p>
+            <w:pPr>
+              <w:pStyle w:val="ListParagraph"/>
+              <w:ind w:left="0"/>
+              <w:jc w:val="both"/>
+              <w:rPr>
+                <w:rFonts w:ascii="Times New Roman" w:hAnsi="Times New Roman" w:cs="Times New Roman"/>
+                <w:sz w:val="24"/>
+                <w:szCs w:val="24"/>
+                <w:lang w:val="en-US"/>
+              </w:rPr>
+            </w:pPr>
+            <w:proofErr w:type="spellStart"/>
+            <w:r>
+              <w:rPr>
+                <w:rFonts w:ascii="Times New Roman" w:hAnsi="Times New Roman" w:cs="Times New Roman"/>
+                <w:sz w:val="24"/>
+                <w:szCs w:val="24"/>
+                <w:lang w:val="en-US"/>
+              </w:rPr>
+              <w:t>AAiT</w:t>
+            </w:r>
+            <w:proofErr w:type="spellEnd"/>
+            <w:r>
+              <w:rPr>
+                <w:rFonts w:ascii="Times New Roman" w:hAnsi="Times New Roman" w:cs="Times New Roman"/>
+                <w:sz w:val="24"/>
+                <w:szCs w:val="24"/>
+                <w:lang w:val="en-US"/>
+              </w:rPr>
+              <w:t xml:space="preserve"> portal</w:t>
+            </w:r>
+          </w:p>
+        </w:tc>
+        <w:tc>
+          <w:tcPr>
+            <w:tcW w:w="4577" w:type="dxa"/>
+          </w:tcPr>
+          <w:p>
+            <w:pPr>
+              <w:pStyle w:val="ListParagraph"/>
+              <w:ind w:left="0"/>
+              <w:jc w:val="both"/>
+              <w:rPr>
+                <w:rFonts w:ascii="Times New Roman" w:hAnsi="Times New Roman" w:cs="Times New Roman"/>
+                <w:sz w:val="24"/>
+                <w:szCs w:val="24"/>
+                <w:lang w:val="en-US"/>
+              </w:rPr>
+            </w:pPr>
+            <w:hyperlink r:id="rId24" w:history="1">
+              <w:r>
+                <w:rPr>
+                  <w:rStyle w:val="Hyperlink"/>
+                  <w:rFonts w:ascii="Times New Roman" w:hAnsi="Times New Roman" w:cs="Times New Roman"/>
+                  <w:sz w:val="24"/>
+                  <w:szCs w:val="24"/>
+                  <w:lang w:val="en-US"/>
+                </w:rPr>
+                <w:t>http://www.aait.edu.et</w:t>
+              </w:r>
+            </w:hyperlink>
+          </w:p>
+        </w:tc>
+        <w:tc>
+          <w:tcPr>
+            <w:tcW w:w="2859" w:type="dxa"/>
+          </w:tcPr>
+          <w:p>
+            <w:pPr>
+              <w:pStyle w:val="ListParagraph"/>
+              <w:ind w:left="0"/>
+              <w:jc w:val="both"/>
+              <w:rPr>
+                <w:rFonts w:ascii="Times New Roman" w:hAnsi="Times New Roman" w:cs="Times New Roman"/>
+                <w:sz w:val="24"/>
+                <w:szCs w:val="24"/>
+                <w:lang w:val="en-US"/>
+              </w:rPr>
+            </w:pPr>
+            <w:r>
+              <w:rPr>
+                <w:rFonts w:ascii="Times New Roman" w:hAnsi="Times New Roman" w:cs="Times New Roman"/>
+                <w:sz w:val="24"/>
+                <w:szCs w:val="24"/>
+                <w:lang w:val="en-US"/>
+              </w:rPr>
+              <w:t>University portal</w:t>
+            </w:r>
+          </w:p>
+        </w:tc>
+      </w:tr>
+      <w:tr>
+        <w:tc>
+          <w:tcPr>
+            <w:tcW w:w="1415" w:type="dxa"/>
+          </w:tcPr>
+          <w:p>
+            <w:pPr>
+              <w:pStyle w:val="ListParagraph"/>
+              <w:ind w:left="0"/>
+              <w:jc w:val="both"/>
+              <w:rPr>
+                <w:rFonts w:ascii="Times New Roman" w:hAnsi="Times New Roman" w:cs="Times New Roman"/>
+                <w:sz w:val="24"/>
+                <w:szCs w:val="24"/>
+                <w:lang w:val="en-US"/>
+              </w:rPr>
+            </w:pPr>
+            <w:r>
+              <w:rPr>
+                <w:rFonts w:ascii="Times New Roman" w:hAnsi="Times New Roman" w:cs="Times New Roman"/>
+                <w:sz w:val="24"/>
+                <w:szCs w:val="24"/>
+                <w:lang w:val="en-US"/>
+              </w:rPr>
+              <w:t>Coach</w:t>
+            </w:r>
+          </w:p>
+        </w:tc>
+        <w:tc>
+          <w:tcPr>
+            <w:tcW w:w="4577" w:type="dxa"/>
+          </w:tcPr>
+          <w:p>
+            <w:pPr>
+              <w:pStyle w:val="ListParagraph"/>
+              <w:ind w:left="0"/>
+              <w:jc w:val="both"/>
+              <w:rPr>
+                <w:rFonts w:ascii="Times New Roman" w:hAnsi="Times New Roman" w:cs="Times New Roman"/>
+                <w:sz w:val="24"/>
+                <w:szCs w:val="24"/>
+                <w:lang w:val="en-US"/>
+              </w:rPr>
+            </w:pPr>
+            <w:hyperlink r:id="rId25" w:history="1">
+              <w:r>
+                <w:rPr>
+                  <w:rStyle w:val="Hyperlink"/>
+                  <w:rFonts w:ascii="Times New Roman" w:hAnsi="Times New Roman" w:cs="Times New Roman"/>
+                  <w:sz w:val="24"/>
+                  <w:szCs w:val="24"/>
+                  <w:lang w:val="en-US"/>
+                </w:rPr>
+                <w:t>https://www.liferay.com/resource/coach-case-study</w:t>
+              </w:r>
+            </w:hyperlink>
+          </w:p>
+        </w:tc>
+        <w:tc>
+          <w:tcPr>
+            <w:tcW w:w="2859" w:type="dxa"/>
+          </w:tcPr>
+          <w:p>
+            <w:pPr>
+              <w:pStyle w:val="ListParagraph"/>
+              <w:ind w:left="0"/>
+              <w:jc w:val="both"/>
+              <w:rPr>
+                <w:rFonts w:ascii="Times New Roman" w:hAnsi="Times New Roman" w:cs="Times New Roman"/>
+                <w:sz w:val="24"/>
+                <w:szCs w:val="24"/>
+                <w:lang w:val="en-US"/>
+              </w:rPr>
+            </w:pPr>
+            <w:r>
+              <w:rPr>
+                <w:rFonts w:ascii="Times New Roman" w:hAnsi="Times New Roman" w:cs="Times New Roman"/>
+                <w:sz w:val="24"/>
+                <w:szCs w:val="24"/>
+                <w:lang w:val="en-US"/>
+              </w:rPr>
+              <w:t>Employee collaboration portal</w:t>
+            </w:r>
+          </w:p>
+        </w:tc>
+      </w:tr>
+    </w:tbl>
+    <w:p>
+      <w:pPr>
+        <w:pStyle w:val="ListParagraph"/>
+        <w:jc w:val="both"/>
+        <w:rPr>
+          <w:rFonts w:ascii="Times New Roman" w:hAnsi="Times New Roman" w:cs="Times New Roman"/>
+          <w:sz w:val="24"/>
+          <w:szCs w:val="24"/>
+          <w:lang w:val="en-US"/>
+        </w:rPr>
+      </w:pPr>
+    </w:p>
+    <w:p>
+      <w:pPr>
+        <w:pStyle w:val="ListParagraph"/>
+        <w:jc w:val="both"/>
+        <w:rPr>
+          <w:rFonts w:ascii="Times New Roman" w:hAnsi="Times New Roman" w:cs="Times New Roman"/>
+          <w:sz w:val="24"/>
+          <w:szCs w:val="24"/>
+          <w:lang w:val="en-US"/>
+        </w:rPr>
+      </w:pPr>
+    </w:p>
+    <w:p>
+      <w:pPr>
+        <w:pStyle w:val="ListParagraph"/>
+        <w:jc w:val="both"/>
+        <w:rPr>
+          <w:rFonts w:ascii="Times New Roman" w:hAnsi="Times New Roman" w:cs="Times New Roman"/>
+          <w:sz w:val="24"/>
+          <w:szCs w:val="24"/>
+          <w:lang w:val="en-US"/>
+        </w:rPr>
+      </w:pPr>
+    </w:p>
+    <w:p>
+      <w:pPr>
+        <w:pStyle w:val="ListParagraph"/>
+        <w:jc w:val="both"/>
+        <w:rPr>
+          <w:rFonts w:ascii="Times New Roman" w:hAnsi="Times New Roman" w:cs="Times New Roman"/>
+          <w:sz w:val="24"/>
+          <w:szCs w:val="24"/>
+          <w:lang w:val="en-US"/>
+        </w:rPr>
+      </w:pPr>
+    </w:p>
+    <w:p>
+      <w:pPr>
+        <w:pStyle w:val="ListParagraph"/>
+        <w:numPr>
+          <w:ilvl w:val="0"/>
+          <w:numId w:val="5"/>
+        </w:numPr>
+        <w:jc w:val="both"/>
+        <w:rPr>
+          <w:rFonts w:ascii="Times New Roman" w:hAnsi="Times New Roman" w:cs="Times New Roman"/>
+          <w:b/>
+          <w:sz w:val="24"/>
+          <w:szCs w:val="24"/>
+          <w:lang w:val="en-US"/>
+        </w:rPr>
+      </w:pPr>
+      <w:r>
+        <w:rPr>
+          <w:rFonts w:ascii="Times New Roman" w:hAnsi="Times New Roman" w:cs="Times New Roman"/>
+          <w:b/>
+          <w:sz w:val="24"/>
+          <w:szCs w:val="24"/>
+          <w:lang w:val="en-US"/>
+        </w:rPr>
+        <w:lastRenderedPageBreak/>
+        <w:t xml:space="preserve">Business/marketing: - </w:t>
+      </w:r>
+      <w:r>
+        <w:rPr>
+          <w:rFonts w:ascii="Times New Roman" w:hAnsi="Times New Roman" w:cs="Times New Roman"/>
+          <w:sz w:val="24"/>
+          <w:szCs w:val="24"/>
+          <w:lang w:val="en-US"/>
+        </w:rPr>
+        <w:t>are websites that are designed to host information about a company or do direct business through the website itself like shopping and the like.</w:t>
+      </w:r>
+    </w:p>
+    <w:tbl>
+      <w:tblPr>
+        <w:tblStyle w:val="TableGrid"/>
+        <w:tblW w:w="0" w:type="auto"/>
+        <w:tblInd w:w="720" w:type="dxa"/>
+        <w:tblLook w:val="04A0"/>
+      </w:tblPr>
+      <w:tblGrid>
+        <w:gridCol w:w="1951"/>
+        <w:gridCol w:w="4977"/>
+        <w:gridCol w:w="1923"/>
+      </w:tblGrid>
+      <w:tr>
+        <w:tc>
+          <w:tcPr>
+            <w:tcW w:w="3190" w:type="dxa"/>
+          </w:tcPr>
+          <w:p>
+            <w:pPr>
+              <w:pStyle w:val="ListParagraph"/>
+              <w:ind w:left="0"/>
+              <w:jc w:val="both"/>
+              <w:rPr>
+                <w:rFonts w:ascii="Times New Roman" w:hAnsi="Times New Roman" w:cs="Times New Roman"/>
+                <w:b/>
+                <w:sz w:val="24"/>
+                <w:szCs w:val="24"/>
+                <w:lang w:val="en-US"/>
+              </w:rPr>
+            </w:pPr>
+            <w:r>
+              <w:rPr>
+                <w:rFonts w:ascii="Times New Roman" w:hAnsi="Times New Roman" w:cs="Times New Roman"/>
+                <w:b/>
+                <w:sz w:val="24"/>
+                <w:szCs w:val="24"/>
+                <w:lang w:val="en-US"/>
+              </w:rPr>
+              <w:t>Name</w:t>
+            </w:r>
+          </w:p>
+        </w:tc>
+        <w:tc>
+          <w:tcPr>
+            <w:tcW w:w="3190" w:type="dxa"/>
+          </w:tcPr>
+          <w:p>
+            <w:pPr>
+              <w:pStyle w:val="ListParagraph"/>
+              <w:ind w:left="0"/>
+              <w:jc w:val="both"/>
+              <w:rPr>
+                <w:rFonts w:ascii="Times New Roman" w:hAnsi="Times New Roman" w:cs="Times New Roman"/>
+                <w:b/>
+                <w:sz w:val="24"/>
+                <w:szCs w:val="24"/>
+                <w:lang w:val="en-US"/>
+              </w:rPr>
+            </w:pPr>
+            <w:r>
+              <w:rPr>
+                <w:rFonts w:ascii="Times New Roman" w:hAnsi="Times New Roman" w:cs="Times New Roman"/>
+                <w:b/>
+                <w:sz w:val="24"/>
+                <w:szCs w:val="24"/>
+                <w:lang w:val="en-US"/>
+              </w:rPr>
+              <w:t>URL</w:t>
+            </w:r>
+          </w:p>
+        </w:tc>
+        <w:tc>
+          <w:tcPr>
+            <w:tcW w:w="3191" w:type="dxa"/>
+          </w:tcPr>
+          <w:p>
+            <w:pPr>
+              <w:pStyle w:val="ListParagraph"/>
+              <w:ind w:left="0"/>
+              <w:jc w:val="both"/>
+              <w:rPr>
+                <w:rFonts w:ascii="Times New Roman" w:hAnsi="Times New Roman" w:cs="Times New Roman"/>
+                <w:b/>
+                <w:sz w:val="24"/>
+                <w:szCs w:val="24"/>
+                <w:lang w:val="en-US"/>
+              </w:rPr>
+            </w:pPr>
+            <w:r>
+              <w:rPr>
+                <w:rFonts w:ascii="Times New Roman" w:hAnsi="Times New Roman" w:cs="Times New Roman"/>
+                <w:b/>
+                <w:sz w:val="24"/>
+                <w:szCs w:val="24"/>
+                <w:lang w:val="en-US"/>
+              </w:rPr>
+              <w:t>Type of business</w:t>
+            </w:r>
+          </w:p>
+        </w:tc>
+      </w:tr>
+      <w:tr>
+        <w:tc>
+          <w:tcPr>
+            <w:tcW w:w="3190" w:type="dxa"/>
+          </w:tcPr>
+          <w:p>
+            <w:pPr>
+              <w:jc w:val="both"/>
+              <w:rPr>
+                <w:rFonts w:ascii="Times New Roman" w:hAnsi="Times New Roman" w:cs="Times New Roman"/>
+                <w:bCs/>
+                <w:sz w:val="24"/>
+                <w:szCs w:val="24"/>
+                <w:lang w:val="en-US"/>
+              </w:rPr>
+            </w:pPr>
+            <w:r>
+              <w:rPr>
+                <w:rFonts w:ascii="Times New Roman" w:hAnsi="Times New Roman" w:cs="Times New Roman"/>
+                <w:bCs/>
+                <w:sz w:val="24"/>
+                <w:szCs w:val="24"/>
+              </w:rPr>
+              <w:t>The Cunningham Team</w:t>
+            </w:r>
+          </w:p>
+        </w:tc>
+        <w:tc>
+          <w:tcPr>
+            <w:tcW w:w="3190" w:type="dxa"/>
+          </w:tcPr>
+          <w:p>
+            <w:pPr>
+              <w:pStyle w:val="ListParagraph"/>
+              <w:ind w:left="0"/>
+              <w:jc w:val="both"/>
+              <w:rPr>
+                <w:rFonts w:ascii="Times New Roman" w:hAnsi="Times New Roman" w:cs="Times New Roman"/>
+                <w:sz w:val="24"/>
+                <w:szCs w:val="24"/>
+                <w:lang w:val="en-US"/>
+              </w:rPr>
+            </w:pPr>
+            <w:hyperlink r:id="rId26" w:history="1">
+              <w:r>
+                <w:rPr>
+                  <w:rStyle w:val="Hyperlink"/>
+                  <w:rFonts w:ascii="Times New Roman" w:hAnsi="Times New Roman" w:cs="Times New Roman"/>
+                  <w:sz w:val="24"/>
+                  <w:szCs w:val="24"/>
+                  <w:lang w:val="en-US"/>
+                </w:rPr>
+                <w:t>http://www.greenvillescrealestate.net/</w:t>
+              </w:r>
+            </w:hyperlink>
+          </w:p>
+        </w:tc>
+        <w:tc>
+          <w:tcPr>
+            <w:tcW w:w="3191" w:type="dxa"/>
+          </w:tcPr>
+          <w:p>
+            <w:pPr>
+              <w:pStyle w:val="ListParagraph"/>
+              <w:ind w:left="0"/>
+              <w:jc w:val="both"/>
+              <w:rPr>
+                <w:rFonts w:ascii="Times New Roman" w:hAnsi="Times New Roman" w:cs="Times New Roman"/>
+                <w:sz w:val="24"/>
+                <w:szCs w:val="24"/>
+                <w:lang w:val="en-US"/>
+              </w:rPr>
+            </w:pPr>
+            <w:r>
+              <w:rPr>
+                <w:rFonts w:ascii="Times New Roman" w:hAnsi="Times New Roman" w:cs="Times New Roman"/>
+                <w:sz w:val="24"/>
+                <w:szCs w:val="24"/>
+                <w:lang w:val="en-US"/>
+              </w:rPr>
+              <w:t>Real Estate</w:t>
+            </w:r>
+          </w:p>
+        </w:tc>
+      </w:tr>
+      <w:tr>
+        <w:tc>
+          <w:tcPr>
+            <w:tcW w:w="3190" w:type="dxa"/>
+          </w:tcPr>
+          <w:p>
+            <w:pPr>
+              <w:jc w:val="both"/>
+              <w:rPr>
+                <w:rFonts w:ascii="Times New Roman" w:hAnsi="Times New Roman" w:cs="Times New Roman"/>
+                <w:bCs/>
+                <w:sz w:val="24"/>
+                <w:szCs w:val="24"/>
+                <w:lang w:val="en-US"/>
+              </w:rPr>
+            </w:pPr>
+            <w:r>
+              <w:rPr>
+                <w:rFonts w:ascii="Times New Roman" w:hAnsi="Times New Roman" w:cs="Times New Roman"/>
+                <w:bCs/>
+                <w:sz w:val="24"/>
+                <w:szCs w:val="24"/>
+              </w:rPr>
+              <w:t> htmlBurger</w:t>
+            </w:r>
+          </w:p>
+        </w:tc>
+        <w:tc>
+          <w:tcPr>
+            <w:tcW w:w="3190" w:type="dxa"/>
+          </w:tcPr>
+          <w:p>
+            <w:pPr>
+              <w:pStyle w:val="ListParagraph"/>
+              <w:ind w:left="0"/>
+              <w:jc w:val="both"/>
+              <w:rPr>
+                <w:rFonts w:ascii="Times New Roman" w:hAnsi="Times New Roman" w:cs="Times New Roman"/>
+                <w:sz w:val="24"/>
+                <w:szCs w:val="24"/>
+                <w:lang w:val="en-US"/>
+              </w:rPr>
+            </w:pPr>
+            <w:hyperlink r:id="rId27" w:history="1">
+              <w:r>
+                <w:rPr>
+                  <w:rStyle w:val="Hyperlink"/>
+                  <w:rFonts w:ascii="Times New Roman" w:hAnsi="Times New Roman" w:cs="Times New Roman"/>
+                  <w:sz w:val="24"/>
+                  <w:szCs w:val="24"/>
+                  <w:lang w:val="en-US"/>
+                </w:rPr>
+                <w:t>https://htmlburger.com/</w:t>
+              </w:r>
+            </w:hyperlink>
+          </w:p>
+        </w:tc>
+        <w:tc>
+          <w:tcPr>
+            <w:tcW w:w="3191" w:type="dxa"/>
+          </w:tcPr>
+          <w:p>
+            <w:pPr>
+              <w:pStyle w:val="ListParagraph"/>
+              <w:ind w:left="0"/>
+              <w:jc w:val="both"/>
+              <w:rPr>
+                <w:rFonts w:ascii="Times New Roman" w:hAnsi="Times New Roman" w:cs="Times New Roman"/>
+                <w:b/>
+                <w:sz w:val="24"/>
+                <w:szCs w:val="24"/>
+                <w:lang w:val="en-US"/>
+              </w:rPr>
+            </w:pPr>
+            <w:r>
+              <w:rPr>
+                <w:rFonts w:ascii="Times New Roman" w:hAnsi="Times New Roman" w:cs="Times New Roman"/>
+                <w:bCs/>
+                <w:sz w:val="24"/>
+                <w:szCs w:val="24"/>
+              </w:rPr>
+              <w:t>Web Design Agency</w:t>
+            </w:r>
+          </w:p>
+        </w:tc>
+      </w:tr>
+      <w:tr>
+        <w:tc>
+          <w:tcPr>
+            <w:tcW w:w="3190" w:type="dxa"/>
+          </w:tcPr>
+          <w:p>
+            <w:pPr>
+              <w:pStyle w:val="ListParagraph"/>
+              <w:ind w:left="0"/>
+              <w:jc w:val="both"/>
+              <w:rPr>
+                <w:rFonts w:ascii="Times New Roman" w:hAnsi="Times New Roman" w:cs="Times New Roman"/>
+                <w:sz w:val="24"/>
+                <w:szCs w:val="24"/>
+                <w:lang w:val="en-US"/>
+              </w:rPr>
+            </w:pPr>
+            <w:r>
+              <w:rPr>
+                <w:rFonts w:ascii="Times New Roman" w:hAnsi="Times New Roman" w:cs="Times New Roman"/>
+                <w:sz w:val="24"/>
+                <w:szCs w:val="24"/>
+                <w:lang w:val="en-US"/>
+              </w:rPr>
+              <w:t>Native Union</w:t>
+            </w:r>
+          </w:p>
+        </w:tc>
+        <w:tc>
+          <w:tcPr>
+            <w:tcW w:w="3190" w:type="dxa"/>
+          </w:tcPr>
+          <w:p>
+            <w:pPr>
+              <w:pStyle w:val="ListParagraph"/>
+              <w:ind w:left="0"/>
+              <w:jc w:val="both"/>
+              <w:rPr>
+                <w:rFonts w:ascii="Times New Roman" w:hAnsi="Times New Roman" w:cs="Times New Roman"/>
+                <w:sz w:val="24"/>
+                <w:szCs w:val="24"/>
+                <w:lang w:val="en-US"/>
+              </w:rPr>
+            </w:pPr>
+            <w:hyperlink r:id="rId28" w:history="1">
+              <w:r>
+                <w:rPr>
+                  <w:rStyle w:val="Hyperlink"/>
+                  <w:rFonts w:ascii="Times New Roman" w:hAnsi="Times New Roman" w:cs="Times New Roman"/>
+                  <w:sz w:val="24"/>
+                  <w:szCs w:val="24"/>
+                  <w:lang w:val="en-US"/>
+                </w:rPr>
+                <w:t>https://www.nativeunion.com/?ref=ecommdesign</w:t>
+              </w:r>
+            </w:hyperlink>
+          </w:p>
+        </w:tc>
+        <w:tc>
+          <w:tcPr>
+            <w:tcW w:w="3191" w:type="dxa"/>
+          </w:tcPr>
+          <w:p>
+            <w:pPr>
+              <w:pStyle w:val="ListParagraph"/>
+              <w:ind w:left="0"/>
+              <w:jc w:val="both"/>
+              <w:rPr>
+                <w:rFonts w:ascii="Times New Roman" w:hAnsi="Times New Roman" w:cs="Times New Roman"/>
+                <w:sz w:val="24"/>
+                <w:szCs w:val="24"/>
+                <w:lang w:val="en-US"/>
+              </w:rPr>
+            </w:pPr>
+            <w:r>
+              <w:rPr>
+                <w:rFonts w:ascii="Times New Roman" w:hAnsi="Times New Roman" w:cs="Times New Roman"/>
+                <w:sz w:val="24"/>
+                <w:szCs w:val="24"/>
+                <w:lang w:val="en-US"/>
+              </w:rPr>
+              <w:t>E-commerce business</w:t>
+            </w:r>
+          </w:p>
+        </w:tc>
+      </w:tr>
+      <w:tr>
+        <w:tc>
+          <w:tcPr>
+            <w:tcW w:w="3190" w:type="dxa"/>
+          </w:tcPr>
+          <w:p>
+            <w:pPr>
+              <w:pStyle w:val="ListParagraph"/>
+              <w:ind w:left="0"/>
+              <w:jc w:val="both"/>
+              <w:rPr>
+                <w:rFonts w:ascii="Times New Roman" w:hAnsi="Times New Roman" w:cs="Times New Roman"/>
+                <w:sz w:val="24"/>
+                <w:szCs w:val="24"/>
+                <w:lang w:val="en-US"/>
+              </w:rPr>
+            </w:pPr>
+            <w:r>
+              <w:rPr>
+                <w:rFonts w:ascii="Times New Roman" w:hAnsi="Times New Roman" w:cs="Times New Roman"/>
+                <w:sz w:val="24"/>
+                <w:szCs w:val="24"/>
+                <w:lang w:val="en-US"/>
+              </w:rPr>
+              <w:t xml:space="preserve">Le </w:t>
+            </w:r>
+            <w:proofErr w:type="spellStart"/>
+            <w:r>
+              <w:rPr>
+                <w:rFonts w:ascii="Times New Roman" w:hAnsi="Times New Roman" w:cs="Times New Roman"/>
+                <w:sz w:val="24"/>
+                <w:szCs w:val="24"/>
+                <w:lang w:val="en-US"/>
+              </w:rPr>
+              <w:t>Garade</w:t>
+            </w:r>
+            <w:proofErr w:type="spellEnd"/>
+          </w:p>
+        </w:tc>
+        <w:tc>
+          <w:tcPr>
+            <w:tcW w:w="3190" w:type="dxa"/>
+          </w:tcPr>
+          <w:p>
+            <w:pPr>
+              <w:pStyle w:val="ListParagraph"/>
+              <w:ind w:left="0"/>
+              <w:jc w:val="both"/>
+              <w:rPr>
+                <w:rFonts w:ascii="Times New Roman" w:hAnsi="Times New Roman" w:cs="Times New Roman"/>
+                <w:sz w:val="24"/>
+                <w:szCs w:val="24"/>
+                <w:lang w:val="en-US"/>
+              </w:rPr>
+            </w:pPr>
+            <w:hyperlink r:id="rId29" w:history="1">
+              <w:r>
+                <w:rPr>
+                  <w:rStyle w:val="Hyperlink"/>
+                  <w:rFonts w:ascii="Times New Roman" w:hAnsi="Times New Roman" w:cs="Times New Roman"/>
+                  <w:sz w:val="24"/>
+                  <w:szCs w:val="24"/>
+                  <w:lang w:val="en-US"/>
+                </w:rPr>
+                <w:t>https://www.legaragebistrosausalito.com/</w:t>
+              </w:r>
+            </w:hyperlink>
+          </w:p>
+        </w:tc>
+        <w:tc>
+          <w:tcPr>
+            <w:tcW w:w="3191" w:type="dxa"/>
+          </w:tcPr>
+          <w:p>
+            <w:pPr>
+              <w:pStyle w:val="ListParagraph"/>
+              <w:ind w:left="0"/>
+              <w:jc w:val="both"/>
+              <w:rPr>
+                <w:rFonts w:ascii="Times New Roman" w:hAnsi="Times New Roman" w:cs="Times New Roman"/>
+                <w:sz w:val="24"/>
+                <w:szCs w:val="24"/>
+                <w:lang w:val="en-US"/>
+              </w:rPr>
+            </w:pPr>
+            <w:r>
+              <w:rPr>
+                <w:rFonts w:ascii="Times New Roman" w:hAnsi="Times New Roman" w:cs="Times New Roman"/>
+                <w:sz w:val="24"/>
+                <w:szCs w:val="24"/>
+                <w:lang w:val="en-US"/>
+              </w:rPr>
+              <w:t>Restaurant business</w:t>
+            </w:r>
+          </w:p>
+        </w:tc>
+      </w:tr>
+      <w:tr>
+        <w:tc>
+          <w:tcPr>
+            <w:tcW w:w="3190" w:type="dxa"/>
+          </w:tcPr>
+          <w:p>
+            <w:pPr>
+              <w:pStyle w:val="ListParagraph"/>
+              <w:ind w:left="0"/>
+              <w:jc w:val="both"/>
+              <w:rPr>
+                <w:rFonts w:ascii="Times New Roman" w:hAnsi="Times New Roman" w:cs="Times New Roman"/>
+                <w:sz w:val="24"/>
+                <w:szCs w:val="24"/>
+                <w:lang w:val="en-US"/>
+              </w:rPr>
+            </w:pPr>
+            <w:proofErr w:type="spellStart"/>
+            <w:r>
+              <w:rPr>
+                <w:rFonts w:ascii="Times New Roman" w:hAnsi="Times New Roman" w:cs="Times New Roman"/>
+                <w:sz w:val="24"/>
+                <w:szCs w:val="24"/>
+                <w:lang w:val="en-US"/>
+              </w:rPr>
+              <w:t>Bergmeyer</w:t>
+            </w:r>
+            <w:proofErr w:type="spellEnd"/>
+          </w:p>
+        </w:tc>
+        <w:tc>
+          <w:tcPr>
+            <w:tcW w:w="3190" w:type="dxa"/>
+          </w:tcPr>
+          <w:p>
+            <w:pPr>
+              <w:pStyle w:val="ListParagraph"/>
+              <w:ind w:left="0"/>
+              <w:jc w:val="both"/>
+              <w:rPr>
+                <w:rFonts w:ascii="Times New Roman" w:hAnsi="Times New Roman" w:cs="Times New Roman"/>
+                <w:sz w:val="24"/>
+                <w:szCs w:val="24"/>
+                <w:lang w:val="en-US"/>
+              </w:rPr>
+            </w:pPr>
+            <w:hyperlink r:id="rId30" w:history="1">
+              <w:r>
+                <w:rPr>
+                  <w:rStyle w:val="Hyperlink"/>
+                  <w:rFonts w:ascii="Times New Roman" w:hAnsi="Times New Roman" w:cs="Times New Roman"/>
+                  <w:sz w:val="24"/>
+                  <w:szCs w:val="24"/>
+                  <w:lang w:val="en-US"/>
+                </w:rPr>
+                <w:t>https://www.bergmeyer.com/</w:t>
+              </w:r>
+            </w:hyperlink>
+          </w:p>
+        </w:tc>
+        <w:tc>
+          <w:tcPr>
+            <w:tcW w:w="3191" w:type="dxa"/>
+          </w:tcPr>
+          <w:p>
+            <w:pPr>
+              <w:pStyle w:val="ListParagraph"/>
+              <w:ind w:left="0"/>
+              <w:jc w:val="both"/>
+              <w:rPr>
+                <w:rFonts w:ascii="Times New Roman" w:hAnsi="Times New Roman" w:cs="Times New Roman"/>
+                <w:sz w:val="24"/>
+                <w:szCs w:val="24"/>
+                <w:lang w:val="en-US"/>
+              </w:rPr>
+            </w:pPr>
+            <w:r>
+              <w:rPr>
+                <w:rFonts w:ascii="Times New Roman" w:hAnsi="Times New Roman" w:cs="Times New Roman"/>
+                <w:sz w:val="24"/>
+                <w:szCs w:val="24"/>
+                <w:lang w:val="en-US"/>
+              </w:rPr>
+              <w:t>Architecture firm</w:t>
+            </w:r>
+          </w:p>
+        </w:tc>
+      </w:tr>
+    </w:tbl>
+    <w:p>
+      <w:pPr>
+        <w:jc w:val="both"/>
+        <w:rPr>
+          <w:rFonts w:ascii="Times New Roman" w:hAnsi="Times New Roman" w:cs="Times New Roman"/>
+          <w:b/>
+          <w:sz w:val="24"/>
+          <w:szCs w:val="24"/>
+          <w:lang w:val="en-US"/>
+        </w:rPr>
+      </w:pPr>
+    </w:p>
+    <w:p>
+      <w:pPr>
+        <w:pStyle w:val="ListParagraph"/>
+        <w:numPr>
+          <w:ilvl w:val="0"/>
+          <w:numId w:val="5"/>
+        </w:numPr>
+        <w:jc w:val="both"/>
+        <w:rPr>
+          <w:rFonts w:ascii="Times New Roman" w:hAnsi="Times New Roman" w:cs="Times New Roman"/>
+          <w:b/>
+          <w:sz w:val="24"/>
+          <w:szCs w:val="24"/>
+          <w:lang w:val="en-US"/>
+        </w:rPr>
+      </w:pPr>
+    </w:p>
+    <w:p>
+      <w:pPr>
+        <w:pStyle w:val="Heading1"/>
+        <w:spacing w:line="480" w:lineRule="auto"/>
+        <w:jc w:val="both"/>
+        <w:rPr>
+          <w:rFonts w:ascii="Arial" w:hAnsi="Arial" w:cs="Arial"/>
+          <w:color w:val="auto"/>
+          <w:sz w:val="32"/>
+          <w:szCs w:val="32"/>
+          <w:lang w:val="en-US"/>
+        </w:rPr>
+      </w:pPr>
+      <w:r>
+        <w:rPr>
+          <w:rFonts w:ascii="Arial" w:hAnsi="Arial" w:cs="Arial"/>
+          <w:color w:val="auto"/>
+          <w:sz w:val="32"/>
+          <w:szCs w:val="32"/>
+          <w:lang w:val="en-US"/>
+        </w:rPr>
         <w:t>Guidelines for evaluating a website</w:t>
       </w:r>
     </w:p>
     <w:p>
       <w:pPr>
+        <w:jc w:val="both"/>
         <w:rPr>
           <w:rFonts w:ascii="Times New Roman" w:hAnsi="Times New Roman" w:cs="Times New Roman"/>
           <w:sz w:val="24"/>
@@ -1408,6 +4658,7 @@
           <w:ilvl w:val="0"/>
           <w:numId w:val="1"/>
         </w:numPr>
+        <w:jc w:val="both"/>
         <w:rPr>
           <w:rFonts w:ascii="Times New Roman" w:hAnsi="Times New Roman" w:cs="Times New Roman"/>
           <w:sz w:val="24"/>
@@ -1442,6 +4693,7 @@
           <w:ilvl w:val="0"/>
           <w:numId w:val="1"/>
         </w:numPr>
+        <w:jc w:val="both"/>
         <w:rPr>
           <w:rFonts w:ascii="Times New Roman" w:hAnsi="Times New Roman" w:cs="Times New Roman"/>
           <w:sz w:val="24"/>
@@ -1476,6 +4728,7 @@
           <w:ilvl w:val="0"/>
           <w:numId w:val="1"/>
         </w:numPr>
+        <w:jc w:val="both"/>
         <w:rPr>
           <w:rFonts w:ascii="Times New Roman" w:hAnsi="Times New Roman" w:cs="Times New Roman"/>
           <w:sz w:val="24"/>
@@ -1510,6 +4763,7 @@
           <w:ilvl w:val="0"/>
           <w:numId w:val="1"/>
         </w:numPr>
+        <w:jc w:val="both"/>
         <w:rPr>
           <w:rFonts w:ascii="Times New Roman" w:hAnsi="Times New Roman" w:cs="Times New Roman"/>
           <w:sz w:val="24"/>
@@ -1544,6 +4798,7 @@
           <w:ilvl w:val="0"/>
           <w:numId w:val="1"/>
         </w:numPr>
+        <w:jc w:val="both"/>
         <w:rPr>
           <w:rFonts w:ascii="Times New Roman" w:hAnsi="Times New Roman" w:cs="Times New Roman"/>
           <w:sz w:val="24"/>
@@ -1591,6 +4846,7 @@
     </w:p>
     <w:p>
       <w:pPr>
+        <w:jc w:val="both"/>
         <w:rPr>
           <w:rFonts w:ascii="Times New Roman" w:hAnsi="Times New Roman" w:cs="Times New Roman"/>
           <w:sz w:val="24"/>
@@ -1615,6 +4871,7 @@
           <w:ilvl w:val="0"/>
           <w:numId w:val="2"/>
         </w:numPr>
+        <w:jc w:val="both"/>
         <w:rPr>
           <w:rFonts w:ascii="Times New Roman" w:hAnsi="Times New Roman" w:cs="Times New Roman"/>
           <w:sz w:val="24"/>
@@ -1639,6 +4896,7 @@
           <w:ilvl w:val="0"/>
           <w:numId w:val="3"/>
         </w:numPr>
+        <w:jc w:val="both"/>
         <w:rPr>
           <w:rFonts w:ascii="Times New Roman" w:hAnsi="Times New Roman" w:cs="Times New Roman"/>
           <w:sz w:val="24"/>
@@ -1663,6 +4921,7 @@
           <w:ilvl w:val="0"/>
           <w:numId w:val="3"/>
         </w:numPr>
+        <w:jc w:val="both"/>
         <w:rPr>
           <w:rFonts w:ascii="Times New Roman" w:hAnsi="Times New Roman" w:cs="Times New Roman"/>
           <w:sz w:val="24"/>
@@ -1679,7 +4938,7 @@
         </w:rPr>
         <w:t xml:space="preserve">Authority - its author’s credentials is listed and it has a proper domain </w:t>
       </w:r>
-      <w:hyperlink r:id="rId6" w:history="1">
+      <w:hyperlink r:id="rId31" w:history="1">
         <w:r>
           <w:rPr>
             <w:rStyle w:val="Hyperlink"/>
@@ -1702,6 +4961,7 @@
           <w:ilvl w:val="0"/>
           <w:numId w:val="3"/>
         </w:numPr>
+        <w:jc w:val="both"/>
         <w:rPr>
           <w:rFonts w:ascii="Times New Roman" w:hAnsi="Times New Roman" w:cs="Times New Roman"/>
           <w:sz w:val="24"/>
@@ -1726,6 +4986,7 @@
           <w:ilvl w:val="0"/>
           <w:numId w:val="3"/>
         </w:numPr>
+        <w:jc w:val="both"/>
         <w:rPr>
           <w:rFonts w:ascii="Times New Roman" w:hAnsi="Times New Roman" w:cs="Times New Roman"/>
           <w:sz w:val="24"/>
@@ -1750,6 +5011,7 @@
           <w:ilvl w:val="0"/>
           <w:numId w:val="3"/>
         </w:numPr>
+        <w:jc w:val="both"/>
         <w:rPr>
           <w:rFonts w:ascii="Times New Roman" w:hAnsi="Times New Roman" w:cs="Times New Roman"/>
           <w:sz w:val="24"/>
@@ -1774,6 +5036,7 @@
           <w:ilvl w:val="0"/>
           <w:numId w:val="2"/>
         </w:numPr>
+        <w:jc w:val="both"/>
         <w:rPr>
           <w:rFonts w:ascii="Times New Roman" w:hAnsi="Times New Roman" w:cs="Times New Roman"/>
           <w:sz w:val="24"/>
@@ -1798,21 +5061,40 @@
           <w:ilvl w:val="0"/>
           <w:numId w:val="4"/>
         </w:numPr>
-        <w:rPr>
-          <w:rFonts w:ascii="Times New Roman" w:hAnsi="Times New Roman" w:cs="Times New Roman"/>
-          <w:sz w:val="24"/>
-          <w:szCs w:val="24"/>
-          <w:lang w:val="en-US"/>
-        </w:rPr>
-      </w:pPr>
-      <w:r>
-        <w:rPr>
-          <w:rFonts w:ascii="Times New Roman" w:hAnsi="Times New Roman" w:cs="Times New Roman"/>
-          <w:sz w:val="24"/>
-          <w:szCs w:val="24"/>
-          <w:lang w:val="en-US"/>
-        </w:rPr>
-        <w:t>Accuracy - its ownership it not defined but there is a contact page that is made clearly and is very functional.</w:t>
+        <w:jc w:val="both"/>
+        <w:rPr>
+          <w:rFonts w:ascii="Times New Roman" w:hAnsi="Times New Roman" w:cs="Times New Roman"/>
+          <w:sz w:val="24"/>
+          <w:szCs w:val="24"/>
+          <w:lang w:val="en-US"/>
+        </w:rPr>
+      </w:pPr>
+      <w:r>
+        <w:rPr>
+          <w:rFonts w:ascii="Times New Roman" w:hAnsi="Times New Roman" w:cs="Times New Roman"/>
+          <w:sz w:val="24"/>
+          <w:szCs w:val="24"/>
+          <w:lang w:val="en-US"/>
+        </w:rPr>
+        <w:t>Accuracy - its ownership it not defined but there is a contact page that is made clearly</w:t>
+      </w:r>
+      <w:r>
+        <w:rPr>
+          <w:rFonts w:ascii="Times New Roman" w:hAnsi="Times New Roman" w:cs="Times New Roman"/>
+          <w:sz w:val="24"/>
+          <w:szCs w:val="24"/>
+          <w:lang w:val="en-US"/>
+        </w:rPr>
+        <w:t xml:space="preserve"> visible</w:t>
+      </w:r>
+      <w:r>
+        <w:rPr>
+          <w:rFonts w:ascii="Times New Roman" w:hAnsi="Times New Roman" w:cs="Times New Roman"/>
+          <w:sz w:val="24"/>
+          <w:szCs w:val="24"/>
+          <w:lang w:val="en-US"/>
+        </w:rPr>
+        <w:t xml:space="preserve"> and is very functional.</w:t>
       </w:r>
     </w:p>
     <w:p>
@@ -1822,6 +5104,7 @@
           <w:ilvl w:val="0"/>
           <w:numId w:val="4"/>
         </w:numPr>
+        <w:jc w:val="both"/>
         <w:rPr>
           <w:rFonts w:ascii="Times New Roman" w:hAnsi="Times New Roman" w:cs="Times New Roman"/>
           <w:sz w:val="24"/>
@@ -1846,20 +5129,22 @@
           <w:ilvl w:val="0"/>
           <w:numId w:val="4"/>
         </w:numPr>
-        <w:rPr>
-          <w:rFonts w:ascii="Times New Roman" w:hAnsi="Times New Roman" w:cs="Times New Roman"/>
-          <w:sz w:val="24"/>
-          <w:szCs w:val="24"/>
-          <w:lang w:val="en-US"/>
-        </w:rPr>
-      </w:pPr>
-      <w:r>
-        <w:rPr>
-          <w:rFonts w:ascii="Times New Roman" w:hAnsi="Times New Roman" w:cs="Times New Roman"/>
-          <w:sz w:val="24"/>
-          <w:szCs w:val="24"/>
-          <w:lang w:val="en-US"/>
-        </w:rPr>
+        <w:jc w:val="both"/>
+        <w:rPr>
+          <w:rFonts w:ascii="Times New Roman" w:hAnsi="Times New Roman" w:cs="Times New Roman"/>
+          <w:sz w:val="24"/>
+          <w:szCs w:val="24"/>
+          <w:lang w:val="en-US"/>
+        </w:rPr>
+      </w:pPr>
+      <w:r>
+        <w:rPr>
+          <w:rFonts w:ascii="Times New Roman" w:hAnsi="Times New Roman" w:cs="Times New Roman"/>
+          <w:sz w:val="24"/>
+          <w:szCs w:val="24"/>
+          <w:lang w:val="en-US"/>
+        </w:rPr>
+        <w:lastRenderedPageBreak/>
         <w:t>Objectivity – it has a clear objective, easy to use and very limited advertisement pop ups that will not disturb users.</w:t>
       </w:r>
     </w:p>
@@ -1870,6 +5155,7 @@
           <w:ilvl w:val="0"/>
           <w:numId w:val="4"/>
         </w:numPr>
+        <w:jc w:val="both"/>
         <w:rPr>
           <w:rFonts w:ascii="Times New Roman" w:hAnsi="Times New Roman" w:cs="Times New Roman"/>
           <w:sz w:val="24"/>
@@ -1894,6 +5180,7 @@
           <w:ilvl w:val="0"/>
           <w:numId w:val="4"/>
         </w:numPr>
+        <w:jc w:val="both"/>
         <w:rPr>
           <w:rFonts w:ascii="Times New Roman" w:hAnsi="Times New Roman" w:cs="Times New Roman"/>
           <w:sz w:val="24"/>
@@ -1913,16 +5200,18 @@
     </w:p>
     <w:p>
       <w:pPr>
-        <w:rPr>
-          <w:rFonts w:ascii="Times New Roman" w:hAnsi="Times New Roman" w:cs="Times New Roman"/>
-          <w:sz w:val="24"/>
-          <w:szCs w:val="24"/>
-          <w:lang w:val="en-US"/>
-        </w:rPr>
-      </w:pPr>
-    </w:p>
-    <w:p>
-      <w:pPr>
+        <w:jc w:val="both"/>
+        <w:rPr>
+          <w:rFonts w:ascii="Times New Roman" w:hAnsi="Times New Roman" w:cs="Times New Roman"/>
+          <w:sz w:val="24"/>
+          <w:szCs w:val="24"/>
+          <w:lang w:val="en-US"/>
+        </w:rPr>
+      </w:pPr>
+    </w:p>
+    <w:p>
+      <w:pPr>
+        <w:jc w:val="both"/>
         <w:rPr>
           <w:rFonts w:ascii="Times New Roman" w:hAnsi="Times New Roman" w:cs="Times New Roman"/>
           <w:sz w:val="24"/>
@@ -2283,6 +5572,92 @@
     </w:lvl>
   </w:abstractNum>
   <w:abstractNum w:abstractNumId="3">
+    <w:nsid w:val="2F081272"/>
+    <w:multiLevelType w:val="hybridMultilevel"/>
+    <w:tmpl w:val="8D3002CC"/>
+    <w:lvl w:ilvl="0" w:tplc="0419000F">
+      <w:start w:val="1"/>
+      <w:numFmt w:val="decimal"/>
+      <w:lvlText w:val="%1."/>
+      <w:lvlJc w:val="left"/>
+      <w:pPr>
+        <w:ind w:left="720" w:hanging="360"/>
+      </w:pPr>
+    </w:lvl>
+    <w:lvl w:ilvl="1" w:tplc="04190019" w:tentative="1">
+      <w:start w:val="1"/>
+      <w:numFmt w:val="lowerLetter"/>
+      <w:lvlText w:val="%2."/>
+      <w:lvlJc w:val="left"/>
+      <w:pPr>
+        <w:ind w:left="1440" w:hanging="360"/>
+      </w:pPr>
+    </w:lvl>
+    <w:lvl w:ilvl="2" w:tplc="0419001B" w:tentative="1">
+      <w:start w:val="1"/>
+      <w:numFmt w:val="lowerRoman"/>
+      <w:lvlText w:val="%3."/>
+      <w:lvlJc w:val="right"/>
+      <w:pPr>
+        <w:ind w:left="2160" w:hanging="180"/>
+      </w:pPr>
+    </w:lvl>
+    <w:lvl w:ilvl="3" w:tplc="0419000F" w:tentative="1">
+      <w:start w:val="1"/>
+      <w:numFmt w:val="decimal"/>
+      <w:lvlText w:val="%4."/>
+      <w:lvlJc w:val="left"/>
+      <w:pPr>
+        <w:ind w:left="2880" w:hanging="360"/>
+      </w:pPr>
+    </w:lvl>
+    <w:lvl w:ilvl="4" w:tplc="04190019" w:tentative="1">
+      <w:start w:val="1"/>
+      <w:numFmt w:val="lowerLetter"/>
+      <w:lvlText w:val="%5."/>
+      <w:lvlJc w:val="left"/>
+      <w:pPr>
+        <w:ind w:left="3600" w:hanging="360"/>
+      </w:pPr>
+    </w:lvl>
+    <w:lvl w:ilvl="5" w:tplc="0419001B" w:tentative="1">
+      <w:start w:val="1"/>
+      <w:numFmt w:val="lowerRoman"/>
+      <w:lvlText w:val="%6."/>
+      <w:lvlJc w:val="right"/>
+      <w:pPr>
+        <w:ind w:left="4320" w:hanging="180"/>
+      </w:pPr>
+    </w:lvl>
+    <w:lvl w:ilvl="6" w:tplc="0419000F" w:tentative="1">
+      <w:start w:val="1"/>
+      <w:numFmt w:val="decimal"/>
+      <w:lvlText w:val="%7."/>
+      <w:lvlJc w:val="left"/>
+      <w:pPr>
+        <w:ind w:left="5040" w:hanging="360"/>
+      </w:pPr>
+    </w:lvl>
+    <w:lvl w:ilvl="7" w:tplc="04190019" w:tentative="1">
+      <w:start w:val="1"/>
+      <w:numFmt w:val="lowerLetter"/>
+      <w:lvlText w:val="%8."/>
+      <w:lvlJc w:val="left"/>
+      <w:pPr>
+        <w:ind w:left="5760" w:hanging="360"/>
+      </w:pPr>
+    </w:lvl>
+    <w:lvl w:ilvl="8" w:tplc="0419001B" w:tentative="1">
+      <w:start w:val="1"/>
+      <w:numFmt w:val="lowerRoman"/>
+      <w:lvlText w:val="%9."/>
+      <w:lvlJc w:val="right"/>
+      <w:pPr>
+        <w:ind w:left="6480" w:hanging="180"/>
+      </w:pPr>
+    </w:lvl>
+  </w:abstractNum>
+  <w:abstractNum w:abstractNumId="4">
     <w:nsid w:val="4F7457FA"/>
     <w:multiLevelType w:val="hybridMultilevel"/>
     <w:tmpl w:val="C598052E"/>
@@ -2405,6 +5780,9 @@
     <w:abstractNumId w:val="0"/>
   </w:num>
   <w:num w:numId="4">
+    <w:abstractNumId w:val="4"/>
+  </w:num>
+  <w:num w:numId="5">
     <w:abstractNumId w:val="3"/>
   </w:num>
 </w:numbering>
@@ -2618,6 +5996,29 @@
       <w:szCs w:val="26"/>
     </w:rPr>
   </w:style>
+  <w:style w:type="paragraph" w:styleId="Heading3">
+    <w:name w:val="heading 3"/>
+    <w:basedOn w:val="Normal"/>
+    <w:next w:val="Normal"/>
+    <w:link w:val="Heading3Char"/>
+    <w:uiPriority w:val="9"/>
+    <w:semiHidden/>
+    <w:unhideWhenUsed/>
+    <w:qFormat/>
+    <w:rsid w:val="00641510"/>
+    <w:pPr>
+      <w:keepNext/>
+      <w:keepLines/>
+      <w:spacing w:before="200" w:after="0"/>
+      <w:outlineLvl w:val="2"/>
+    </w:pPr>
+    <w:rPr>
+      <w:rFonts w:asciiTheme="majorHAnsi" w:eastAsiaTheme="majorEastAsia" w:hAnsiTheme="majorHAnsi" w:cstheme="majorBidi"/>
+      <w:b/>
+      <w:bCs/>
+      <w:color w:val="4F81BD" w:themeColor="accent1"/>
+    </w:rPr>
+  </w:style>
   <w:style w:type="character" w:default="1" w:styleId="DefaultParagraphFont">
     <w:name w:val="Default Paragraph Font"/>
     <w:uiPriority w:val="1"/>
@@ -2775,6 +6176,46 @@
       <w:ind w:left="720"/>
       <w:contextualSpacing/>
     </w:pPr>
+  </w:style>
+  <w:style w:type="table" w:styleId="TableGrid">
+    <w:name w:val="Table Grid"/>
+    <w:basedOn w:val="TableNormal"/>
+    <w:uiPriority w:val="59"/>
+    <w:rsid w:val="00B8577E"/>
+    <w:pPr>
+      <w:spacing w:after="0" w:line="240" w:lineRule="auto"/>
+    </w:pPr>
+    <w:tblPr>
+      <w:tblInd w:w="0" w:type="dxa"/>
+      <w:tblBorders>
+        <w:top w:val="single" w:sz="4" w:space="0" w:color="000000" w:themeColor="text1"/>
+        <w:left w:val="single" w:sz="4" w:space="0" w:color="000000" w:themeColor="text1"/>
+        <w:bottom w:val="single" w:sz="4" w:space="0" w:color="000000" w:themeColor="text1"/>
+        <w:right w:val="single" w:sz="4" w:space="0" w:color="000000" w:themeColor="text1"/>
+        <w:insideH w:val="single" w:sz="4" w:space="0" w:color="000000" w:themeColor="text1"/>
+        <w:insideV w:val="single" w:sz="4" w:space="0" w:color="000000" w:themeColor="text1"/>
+      </w:tblBorders>
+      <w:tblCellMar>
+        <w:top w:w="0" w:type="dxa"/>
+        <w:left w:w="108" w:type="dxa"/>
+        <w:bottom w:w="0" w:type="dxa"/>
+        <w:right w:w="108" w:type="dxa"/>
+      </w:tblCellMar>
+    </w:tblPr>
+  </w:style>
+  <w:style w:type="character" w:customStyle="1" w:styleId="Heading3Char">
+    <w:name w:val="Heading 3 Char"/>
+    <w:basedOn w:val="DefaultParagraphFont"/>
+    <w:link w:val="Heading3"/>
+    <w:uiPriority w:val="9"/>
+    <w:semiHidden/>
+    <w:rsid w:val="00641510"/>
+    <w:rPr>
+      <w:rFonts w:asciiTheme="majorHAnsi" w:eastAsiaTheme="majorEastAsia" w:hAnsiTheme="majorHAnsi" w:cstheme="majorBidi"/>
+      <w:b/>
+      <w:bCs/>
+      <w:color w:val="4F81BD" w:themeColor="accent1"/>
+    </w:rPr>
   </w:style>
 </w:styles>
 </file>

</xml_diff>